<commit_message>
Add FindBugs as a quality assurance tool in Project_Tool_Guide
</commit_message>
<xml_diff>
--- a/Project_Tool_Guide.docx
+++ b/Project_Tool_Guide.docx
@@ -1,36 +1,19 @@
 
 <file path=word/document.xml><?xml version="1.0" encoding="utf-8"?>
-<w:document xmlns:wpc="http://schemas.microsoft.com/office/word/2010/wordprocessingCanvas" xmlns:mo="http://schemas.microsoft.com/office/mac/office/2008/main" xmlns:mc="http://schemas.openxmlformats.org/markup-compatibility/2006" xmlns:mv="urn:schemas-microsoft-com:mac:vml" xmlns:o="urn:schemas-microsoft-com:office:office" xmlns:r="http://schemas.openxmlformats.org/officeDocument/2006/relationships" xmlns:m="http://schemas.openxmlformats.org/officeDocument/2006/math" xmlns:v="urn:schemas-microsoft-com:vml" xmlns:wp14="http://schemas.microsoft.com/office/word/2010/wordprocessingDrawing" xmlns:wp="http://schemas.openxmlformats.org/drawingml/2006/wordprocessingDrawing" xmlns:w10="urn:schemas-microsoft-com:office:word" xmlns:w="http://schemas.openxmlformats.org/wordprocessingml/2006/main" xmlns:w14="http://schemas.microsoft.com/office/word/2010/wordml" xmlns:w15="http://schemas.microsoft.com/office/word/2012/wordml" xmlns:wpg="http://schemas.microsoft.com/office/word/2010/wordprocessingGroup" xmlns:wpi="http://schemas.microsoft.com/office/word/2010/wordprocessingInk" xmlns:wne="http://schemas.microsoft.com/office/word/2006/wordml" xmlns:wps="http://schemas.microsoft.com/office/word/2010/wordprocessingShape" mc:Ignorable="w14 w15 wp14">
+<w:document xmlns:wpc="http://schemas.microsoft.com/office/word/2010/wordprocessingCanvas" xmlns:cx="http://schemas.microsoft.com/office/drawing/2014/chartex" xmlns:cx1="http://schemas.microsoft.com/office/drawing/2015/9/8/chartex" xmlns:mc="http://schemas.openxmlformats.org/markup-compatibility/2006" xmlns:o="urn:schemas-microsoft-com:office:office" xmlns:r="http://schemas.openxmlformats.org/officeDocument/2006/relationships" xmlns:m="http://schemas.openxmlformats.org/officeDocument/2006/math" xmlns:v="urn:schemas-microsoft-com:vml" xmlns:wp14="http://schemas.microsoft.com/office/word/2010/wordprocessingDrawing" xmlns:wp="http://schemas.openxmlformats.org/drawingml/2006/wordprocessingDrawing" xmlns:w10="urn:schemas-microsoft-com:office:word" xmlns:w="http://schemas.openxmlformats.org/wordprocessingml/2006/main" xmlns:w14="http://schemas.microsoft.com/office/word/2010/wordml" xmlns:w15="http://schemas.microsoft.com/office/word/2012/wordml" xmlns:w16se="http://schemas.microsoft.com/office/word/2015/wordml/symex" xmlns:wpg="http://schemas.microsoft.com/office/word/2010/wordprocessingGroup" xmlns:wpi="http://schemas.microsoft.com/office/word/2010/wordprocessingInk" xmlns:wne="http://schemas.microsoft.com/office/word/2006/wordml" xmlns:wps="http://schemas.microsoft.com/office/word/2010/wordprocessingShape" mc:Ignorable="w14 w15 w16se wp14">
   <w:body>
     <w:p>
-      <w:proofErr w:type="spellStart"/>
       <w:r>
         <w:t>GitHub</w:t>
       </w:r>
-      <w:proofErr w:type="spellEnd"/>
-    </w:p>
-    <w:p>
-      <w:proofErr w:type="spellStart"/>
-      <w:r>
-        <w:t>GitHub</w:t>
-      </w:r>
-      <w:proofErr w:type="spellEnd"/>
-      <w:r>
-        <w:t xml:space="preserve"> is a </w:t>
-      </w:r>
-      <w:proofErr w:type="spellStart"/>
-      <w:r>
-        <w:t>Distriubted</w:t>
-      </w:r>
-      <w:proofErr w:type="spellEnd"/>
-      <w:r>
-        <w:t xml:space="preserve"> Version Control (DVC): it stores the entire history of the files on each and every machine locally and also sync the local changes which made by user back to the server when required. All the changes can be shared with others which result in a collaborative working environment. There is another type of version control which is </w:t>
+    </w:p>
+    <w:p>
+      <w:r>
+        <w:t xml:space="preserve">GitHub is a Distriubted Version Control (DVC): it stores the entire history of the files on each and every machine locally and also sync the local changes which made by user back to the server when required. All the changes can be shared with others which result in a collaborative working environment. There is another type of version control which is </w:t>
       </w:r>
       <w:r>
         <w:t>Centralized</w:t>
       </w:r>
-      <w:bookmarkStart w:id="0" w:name="_GoBack"/>
-      <w:bookmarkEnd w:id="0"/>
       <w:r>
         <w:t xml:space="preserve"> Version Control (CVC) which all files are kept in the server that users have access to from their local machines. One example of CVC is SVN.  DVC </w:t>
       </w:r>
@@ -52,34 +35,10 @@
         </w:numPr>
       </w:pPr>
       <w:r>
-        <w:t xml:space="preserve">Facilitate Collaboration: </w:t>
-      </w:r>
-      <w:proofErr w:type="spellStart"/>
-      <w:r>
-        <w:t>GitHub</w:t>
-      </w:r>
-      <w:proofErr w:type="spellEnd"/>
-      <w:r>
-        <w:t xml:space="preserve"> allows multiple developers to work on a pr</w:t>
-      </w:r>
-      <w:r>
-        <w:t xml:space="preserve">oject using the same repository. Using </w:t>
-      </w:r>
-      <w:proofErr w:type="spellStart"/>
-      <w:r>
-        <w:t>Github</w:t>
-      </w:r>
-      <w:proofErr w:type="spellEnd"/>
-      <w:r>
-        <w:t xml:space="preserve"> requires developers to actively communicate with others so they can </w:t>
-      </w:r>
-      <w:proofErr w:type="spellStart"/>
-      <w:r>
-        <w:t>minize</w:t>
-      </w:r>
-      <w:proofErr w:type="spellEnd"/>
-      <w:r>
-        <w:t xml:space="preserve"> the case such as merging conflict. Developers have to make comment whenever they commit changes or push something</w:t>
+        <w:t>Facilitate Collaboration: GitHub allows multiple developers to work on a pr</w:t>
+      </w:r>
+      <w:r>
+        <w:t>oject using the same repository. Using Github requires developers to actively communicate with others so they can minize the case such as merging conflict. Developers have to make comment whenever they commit changes or push something</w:t>
       </w:r>
       <w:r>
         <w:t xml:space="preserve">. </w:t>
@@ -100,15 +59,7 @@
         <w:t xml:space="preserve">comments </w:t>
       </w:r>
       <w:r>
-        <w:t xml:space="preserve">so they are understandable by other developers. </w:t>
-      </w:r>
-      <w:proofErr w:type="spellStart"/>
-      <w:r>
-        <w:t>GitHub</w:t>
-      </w:r>
-      <w:proofErr w:type="spellEnd"/>
-      <w:r>
-        <w:t xml:space="preserve"> also provide place</w:t>
+        <w:t>so they are understandable by other developers. GitHub also provide place</w:t>
       </w:r>
       <w:r>
         <w:t>s</w:t>
@@ -153,26 +104,10 @@
         <w:t xml:space="preserve"> especially</w:t>
       </w:r>
       <w:r>
-        <w:t xml:space="preserve"> for Open Source Software (OSS) development. </w:t>
-      </w:r>
-      <w:proofErr w:type="spellStart"/>
-      <w:r>
-        <w:t>GitHub</w:t>
-      </w:r>
-      <w:proofErr w:type="spellEnd"/>
-      <w:r>
-        <w:t xml:space="preserve"> is currently the largest code host in the OSS world. </w:t>
-      </w:r>
-      <w:r>
-        <w:t xml:space="preserve">Automated CI services such as TRAVIS-CI is integrated with </w:t>
-      </w:r>
-      <w:proofErr w:type="spellStart"/>
-      <w:r>
-        <w:t>GitHub</w:t>
-      </w:r>
-      <w:proofErr w:type="spellEnd"/>
-      <w:r>
-        <w:t xml:space="preserve"> itself automates the process of integrating many out-side contributions</w:t>
+        <w:t xml:space="preserve"> for Open Source Software (OSS) development. GitHub is currently the largest code host in the OSS world. </w:t>
+      </w:r>
+      <w:r>
+        <w:t>Automated CI services such as TRAVIS-CI is integrated with GitHub itself automates the process of integrating many out-side contributions</w:t>
       </w:r>
       <w:r>
         <w:t xml:space="preserve"> which can bring lots of potential benefits</w:t>
@@ -181,15 +116,7 @@
         <w:t xml:space="preserve">. Anyone with an account can submit their own changes with just a few clicks. However, </w:t>
       </w:r>
       <w:r>
-        <w:t xml:space="preserve">not many projects utilize this service of </w:t>
-      </w:r>
-      <w:proofErr w:type="spellStart"/>
-      <w:r>
-        <w:t>GitHub</w:t>
-      </w:r>
-      <w:proofErr w:type="spellEnd"/>
-      <w:r>
-        <w:t xml:space="preserve"> as</w:t>
+        <w:t>not many projects utilize this service of GitHub as</w:t>
       </w:r>
       <w:r>
         <w:t xml:space="preserve"> </w:t>
@@ -245,32 +172,11 @@
       <w:r>
         <w:t xml:space="preserve">Backup: </w:t>
       </w:r>
-      <w:proofErr w:type="spellStart"/>
-      <w:r>
-        <w:t>GitHub</w:t>
-      </w:r>
-      <w:proofErr w:type="spellEnd"/>
-      <w:r>
-        <w:t xml:space="preserve"> repository is a backup it self. B</w:t>
-      </w:r>
-      <w:r>
-        <w:t xml:space="preserve">y having all the works in the </w:t>
-      </w:r>
-      <w:proofErr w:type="spellStart"/>
-      <w:r>
-        <w:t>GitHub</w:t>
-      </w:r>
-      <w:proofErr w:type="spellEnd"/>
-      <w:r>
-        <w:t xml:space="preserve"> </w:t>
-      </w:r>
-      <w:proofErr w:type="spellStart"/>
-      <w:r>
-        <w:t>respository</w:t>
-      </w:r>
-      <w:proofErr w:type="spellEnd"/>
-      <w:r>
-        <w:t xml:space="preserve">, all the codes and other documents are safe and secure. </w:t>
+      <w:r>
+        <w:t>GitHub repository is a backup it self. B</w:t>
+      </w:r>
+      <w:r>
+        <w:t xml:space="preserve">y having all the works in the GitHub respository, all the codes and other documents are safe and secure. </w:t>
       </w:r>
       <w:r>
         <w:t xml:space="preserve"> </w:t>
@@ -312,15 +218,7 @@
         <w:t>Project tracking</w:t>
       </w:r>
       <w:r>
-        <w:t xml:space="preserve">: </w:t>
-      </w:r>
-      <w:proofErr w:type="spellStart"/>
-      <w:r>
-        <w:t>GitHub</w:t>
-      </w:r>
-      <w:proofErr w:type="spellEnd"/>
-      <w:r>
-        <w:t xml:space="preserve"> provides a</w:t>
+        <w:t>: GitHub provides a</w:t>
       </w:r>
       <w:r>
         <w:t xml:space="preserve"> </w:t>
@@ -388,41 +286,17 @@
     </w:p>
     <w:p>
       <w:r>
-        <w:t xml:space="preserve">There are so many reasons and advantages of using </w:t>
-      </w:r>
-      <w:proofErr w:type="spellStart"/>
-      <w:r>
-        <w:t>GitHub</w:t>
-      </w:r>
-      <w:proofErr w:type="spellEnd"/>
-      <w:r>
-        <w:t xml:space="preserve"> to develop software. This regards to project communication and collaboration, project tracking and quality </w:t>
+        <w:t xml:space="preserve">There are so many reasons and advantages of using GitHub to develop software. This regards to project communication and collaboration, project tracking and quality </w:t>
       </w:r>
       <w:r>
         <w:t>assurance</w:t>
       </w:r>
       <w:r>
-        <w:t xml:space="preserve">. Therefore, the capability of using </w:t>
-      </w:r>
-      <w:proofErr w:type="spellStart"/>
-      <w:r>
-        <w:t>GitHub</w:t>
-      </w:r>
-      <w:proofErr w:type="spellEnd"/>
-      <w:r>
-        <w:t xml:space="preserve"> should be compulsory for any developers thus this could be a challenge for the firm. </w:t>
+        <w:t xml:space="preserve">. Therefore, the capability of using GitHub should be compulsory for any developers thus this could be a challenge for the firm. </w:t>
       </w:r>
       <w:r>
         <w:lastRenderedPageBreak/>
-        <w:t xml:space="preserve">However, </w:t>
-      </w:r>
-      <w:proofErr w:type="spellStart"/>
-      <w:r>
-        <w:t>GitHub</w:t>
-      </w:r>
-      <w:proofErr w:type="spellEnd"/>
-      <w:r>
-        <w:t xml:space="preserve"> has a friendly design and easy to begin with. With a proper learning session, the organization can quickly upskill its developers.</w:t>
+        <w:t>However, GitHub has a friendly design and easy to begin with. With a proper learning session, the organization can quickly upskill its developers.</w:t>
       </w:r>
     </w:p>
     <w:p>
@@ -705,15 +579,7 @@
         <w:t xml:space="preserve"> W</w:t>
       </w:r>
       <w:r>
-        <w:t>e will use Slack as our online communication tool, all of team members are in the team called "</w:t>
-      </w:r>
-      <w:proofErr w:type="spellStart"/>
-      <w:r>
-        <w:t>superA</w:t>
-      </w:r>
-      <w:proofErr w:type="spellEnd"/>
-      <w:r>
-        <w:t>". We can have group or one to one chat in Slack. most of the communications between team members and client will be there.</w:t>
+        <w:t>e will use Slack as our online communication tool, all of team members are in the team called "superA". We can have group or one to one chat in Slack. most of the communications between team members and client will be there.</w:t>
       </w:r>
     </w:p>
     <w:p>
@@ -768,21 +634,11 @@
       <w:r>
         <w:t xml:space="preserve">Can be used in any </w:t>
       </w:r>
-      <w:proofErr w:type="spellStart"/>
       <w:r>
         <w:t>flatform</w:t>
       </w:r>
-      <w:proofErr w:type="spellEnd"/>
-      <w:r>
-        <w:t xml:space="preserve">: whenever you go, Slack can be used on mobile apps for </w:t>
-      </w:r>
-      <w:proofErr w:type="spellStart"/>
-      <w:r>
-        <w:t>Ios</w:t>
-      </w:r>
-      <w:proofErr w:type="spellEnd"/>
-      <w:r>
-        <w:t>, Android and Windows phone. Slack</w:t>
+      <w:r>
+        <w:t>: whenever you go, Slack can be used on mobile apps for Ios, Android and Windows phone. Slack</w:t>
       </w:r>
     </w:p>
     <w:p>
@@ -818,23 +674,7 @@
         </w:numPr>
       </w:pPr>
       <w:r>
-        <w:t xml:space="preserve">Integration: Slack offers built-in integrations such as </w:t>
-      </w:r>
-      <w:proofErr w:type="spellStart"/>
-      <w:r>
-        <w:t>Github</w:t>
-      </w:r>
-      <w:proofErr w:type="spellEnd"/>
-      <w:r>
-        <w:t xml:space="preserve">, Google Drive, </w:t>
-      </w:r>
-      <w:proofErr w:type="spellStart"/>
-      <w:r>
-        <w:t>Trello</w:t>
-      </w:r>
-      <w:proofErr w:type="spellEnd"/>
-      <w:r>
-        <w:t>, Twitter, and so on, so that the team member can pull any information from outside tools into Slack in a way that timely, relevant and searchable.</w:t>
+        <w:t>Integration: Slack offers built-in integrations such as Github, Google Drive, Trello, Twitter, and so on, so that the team member can pull any information from outside tools into Slack in a way that timely, relevant and searchable.</w:t>
       </w:r>
     </w:p>
     <w:p>
@@ -882,15 +722,7 @@
         </w:numPr>
       </w:pPr>
       <w:r>
-        <w:t>Search feature: Slacks robust search functionality enables to find key information quickly, even if it‚</w:t>
-      </w:r>
-      <w:proofErr w:type="spellStart"/>
-      <w:r>
-        <w:t>Äôs</w:t>
-      </w:r>
-      <w:proofErr w:type="spellEnd"/>
-      <w:r>
-        <w:t xml:space="preserve"> inside of a document the user has shared</w:t>
+        <w:t>Search feature: Slacks robust search functionality enables to find key information quickly, even if it‚Äôs inside of a document the user has shared</w:t>
       </w:r>
     </w:p>
     <w:p/>
@@ -914,11 +746,378 @@
       </w:r>
     </w:p>
     <w:p>
-      <w:r>
-        <w:t>https://slack.com/</w:t>
-      </w:r>
+      <w:hyperlink r:id="rId6" w:history="1">
+        <w:r>
+          <w:rPr>
+            <w:rStyle w:val="Hyperlink"/>
+          </w:rPr>
+          <w:t>https://slack.com/</w:t>
+        </w:r>
+      </w:hyperlink>
     </w:p>
     <w:p/>
+    <w:p>
+      <w:pPr>
+        <w:rPr>
+          <w:lang w:val="vi-VN"/>
+        </w:rPr>
+      </w:pPr>
+      <w:r>
+        <w:rPr>
+          <w:lang w:val="vi-VN"/>
+        </w:rPr>
+        <w:lastRenderedPageBreak/>
+        <w:t>FindBugs</w:t>
+      </w:r>
+    </w:p>
+    <w:p>
+      <w:pPr>
+        <w:rPr>
+          <w:lang w:val="vi-VN"/>
+        </w:rPr>
+      </w:pPr>
+      <w:r>
+        <w:rPr>
+          <w:lang w:val="vi-VN"/>
+        </w:rPr>
+        <w:t>FindBugs is a popular static analysis tool, what make it stands out from other prominent tools is its tendency to reduce the number of false positive warnings as many as possible. FindBugs is capable of finding over 400 possible bugs, they are classifed into 8 different categories: ‘Bad Practice’, ‘Correctness’, ‘</w:t>
+      </w:r>
+      <w:r>
+        <w:t>Internationalization’, ‘Malicious Code Vulnerability’, ‘Multi-threaded Correctness’, ‘Performance’, ‘Security’ and ‘Dodgy Code’.</w:t>
+      </w:r>
+      <w:r>
+        <w:rPr>
+          <w:lang w:val="vi-VN"/>
+        </w:rPr>
+        <w:t xml:space="preserve"> Additionally, each warning is also prioritized based on how confident FindBugs is to determine whether the warning is in fact a bug. </w:t>
+      </w:r>
+      <w:sdt>
+        <w:sdtPr>
+          <w:rPr>
+            <w:lang w:val="vi-VN"/>
+          </w:rPr>
+          <w:id w:val="-1243016664"/>
+          <w:citation/>
+        </w:sdtPr>
+        <w:sdtContent>
+          <w:r>
+            <w:rPr>
+              <w:lang w:val="vi-VN"/>
+            </w:rPr>
+            <w:fldChar w:fldCharType="begin"/>
+          </w:r>
+          <w:r>
+            <w:rPr>
+              <w:lang w:val="vi-VN"/>
+            </w:rPr>
+            <w:instrText xml:space="preserve"> CITATION Kha15 \l 1066 </w:instrText>
+          </w:r>
+          <w:r>
+            <w:rPr>
+              <w:lang w:val="vi-VN"/>
+            </w:rPr>
+            <w:fldChar w:fldCharType="separate"/>
+          </w:r>
+          <w:r>
+            <w:rPr>
+              <w:noProof/>
+              <w:lang w:val="vi-VN"/>
+            </w:rPr>
+            <w:t>(Khalid, Nagappan, &amp; Hassan, 2015)</w:t>
+          </w:r>
+          <w:r>
+            <w:rPr>
+              <w:lang w:val="vi-VN"/>
+            </w:rPr>
+            <w:fldChar w:fldCharType="end"/>
+          </w:r>
+        </w:sdtContent>
+      </w:sdt>
+    </w:p>
+    <w:p>
+      <w:pPr>
+        <w:rPr>
+          <w:lang w:val="vi-VN"/>
+        </w:rPr>
+      </w:pPr>
+      <w:r>
+        <w:rPr>
+          <w:lang w:val="vi-VN"/>
+        </w:rPr>
+        <w:t>Benefits</w:t>
+      </w:r>
+    </w:p>
+    <w:p>
+      <w:pPr>
+        <w:pStyle w:val="ListParagraph"/>
+        <w:numPr>
+          <w:ilvl w:val="0"/>
+          <w:numId w:val="8"/>
+        </w:numPr>
+        <w:rPr>
+          <w:lang w:val="vi-VN"/>
+        </w:rPr>
+      </w:pPr>
+      <w:r>
+        <w:rPr>
+          <w:lang w:val="vi-VN"/>
+        </w:rPr>
+        <w:t xml:space="preserve">FindBugs </w:t>
+      </w:r>
+      <w:r>
+        <w:rPr>
+          <w:lang w:val="vi-VN"/>
+        </w:rPr>
+        <w:t>can improve code quality since it does not only catch bugs but also bad programming practices. It makes your code looks more discipline and elegant which result in better code review and code reusability.</w:t>
+      </w:r>
+    </w:p>
+    <w:p>
+      <w:pPr>
+        <w:pStyle w:val="ListParagraph"/>
+        <w:numPr>
+          <w:ilvl w:val="0"/>
+          <w:numId w:val="8"/>
+        </w:numPr>
+        <w:rPr>
+          <w:lang w:val="vi-VN"/>
+        </w:rPr>
+      </w:pPr>
+      <w:r>
+        <w:rPr>
+          <w:lang w:val="vi-VN"/>
+        </w:rPr>
+        <w:t>FindBugs can detects over 400 different type of possible bugs and categorize it into different classes. It also provides good reasoning of why the bug is harmful when examining code.</w:t>
+      </w:r>
+    </w:p>
+    <w:p>
+      <w:pPr>
+        <w:pStyle w:val="ListParagraph"/>
+        <w:numPr>
+          <w:ilvl w:val="0"/>
+          <w:numId w:val="8"/>
+        </w:numPr>
+        <w:rPr>
+          <w:lang w:val="vi-VN"/>
+        </w:rPr>
+      </w:pPr>
+      <w:r>
+        <w:rPr>
+          <w:lang w:val="vi-VN"/>
+        </w:rPr>
+        <w:t xml:space="preserve">FindBugs often finds real defects which equivalent to encounter a low number of false positives rate. It proves that this software is </w:t>
+      </w:r>
+      <w:r>
+        <w:rPr>
+          <w:lang w:val="vi-VN"/>
+        </w:rPr>
+        <w:t>legit</w:t>
+      </w:r>
+      <w:r>
+        <w:rPr>
+          <w:lang w:val="vi-VN"/>
+        </w:rPr>
+        <w:t xml:space="preserve"> to find valid bugs.</w:t>
+      </w:r>
+    </w:p>
+    <w:p>
+      <w:pPr>
+        <w:pStyle w:val="ListParagraph"/>
+        <w:numPr>
+          <w:ilvl w:val="0"/>
+          <w:numId w:val="8"/>
+        </w:numPr>
+        <w:rPr>
+          <w:lang w:val="vi-VN"/>
+        </w:rPr>
+      </w:pPr>
+      <w:r>
+        <w:rPr>
+          <w:lang w:val="vi-VN"/>
+        </w:rPr>
+        <w:t>FindBugs runs fast and efficient as it scan byte code for bug pattern to find defects.</w:t>
+      </w:r>
+    </w:p>
+    <w:p>
+      <w:pPr>
+        <w:pStyle w:val="ListParagraph"/>
+        <w:numPr>
+          <w:ilvl w:val="0"/>
+          <w:numId w:val="8"/>
+        </w:numPr>
+        <w:rPr>
+          <w:lang w:val="vi-VN"/>
+        </w:rPr>
+      </w:pPr>
+      <w:r>
+        <w:rPr>
+          <w:lang w:val="vi-VN"/>
+        </w:rPr>
+        <w:t>FindBugs support plugin for many Integrated Development Environment (IDE) such as Eclipse, Netbeans, Maven, Jenkins, Hudson and IntelliJ.</w:t>
+      </w:r>
+    </w:p>
+    <w:p>
+      <w:pPr>
+        <w:pStyle w:val="ListParagraph"/>
+        <w:numPr>
+          <w:ilvl w:val="0"/>
+          <w:numId w:val="8"/>
+        </w:numPr>
+        <w:rPr>
+          <w:lang w:val="vi-VN"/>
+        </w:rPr>
+      </w:pPr>
+      <w:r>
+        <w:rPr>
+          <w:lang w:val="vi-VN"/>
+        </w:rPr>
+        <w:t>FindBugs is free and continously updated and released new version by the developers. The software is generally always up-to-date and still has lots of potential in the future.</w:t>
+      </w:r>
+    </w:p>
+    <w:p>
+      <w:pPr>
+        <w:rPr>
+          <w:lang w:val="vi-VN"/>
+        </w:rPr>
+      </w:pPr>
+      <w:r>
+        <w:rPr>
+          <w:lang w:val="vi-VN"/>
+        </w:rPr>
+        <w:t>However, since this software is free. It has some drawbacks compares to its competitors:</w:t>
+      </w:r>
+    </w:p>
+    <w:p>
+      <w:pPr>
+        <w:pStyle w:val="ListParagraph"/>
+        <w:numPr>
+          <w:ilvl w:val="0"/>
+          <w:numId w:val="9"/>
+        </w:numPr>
+        <w:rPr>
+          <w:lang w:val="vi-VN"/>
+        </w:rPr>
+      </w:pPr>
+      <w:r>
+        <w:rPr>
+          <w:lang w:val="vi-VN"/>
+        </w:rPr>
+        <w:t>FindBugs needs compiled code.</w:t>
+      </w:r>
+    </w:p>
+    <w:p>
+      <w:pPr>
+        <w:pStyle w:val="ListParagraph"/>
+        <w:numPr>
+          <w:ilvl w:val="0"/>
+          <w:numId w:val="9"/>
+        </w:numPr>
+        <w:rPr>
+          <w:lang w:val="vi-VN"/>
+        </w:rPr>
+      </w:pPr>
+      <w:r>
+        <w:rPr>
+          <w:lang w:val="vi-VN"/>
+        </w:rPr>
+        <w:t>Not all bugs found will be real bugs as even FindBugs has a high rate of finding real d</w:t>
+      </w:r>
+      <w:r>
+        <w:rPr>
+          <w:lang w:val="vi-VN"/>
+        </w:rPr>
+        <w:t xml:space="preserve">efects, the chance of catching </w:t>
+      </w:r>
+      <w:r>
+        <w:rPr>
+          <w:lang w:val="vi-VN"/>
+        </w:rPr>
+        <w:t xml:space="preserve"> false positive</w:t>
+      </w:r>
+      <w:r>
+        <w:rPr>
+          <w:lang w:val="vi-VN"/>
+        </w:rPr>
+        <w:t>s</w:t>
+      </w:r>
+      <w:r>
+        <w:rPr>
+          <w:lang w:val="vi-VN"/>
+        </w:rPr>
+        <w:t xml:space="preserve"> is still there.</w:t>
+      </w:r>
+    </w:p>
+    <w:p>
+      <w:pPr>
+        <w:pStyle w:val="ListParagraph"/>
+        <w:numPr>
+          <w:ilvl w:val="0"/>
+          <w:numId w:val="9"/>
+        </w:numPr>
+        <w:rPr>
+          <w:lang w:val="vi-VN"/>
+        </w:rPr>
+      </w:pPr>
+      <w:r>
+        <w:rPr>
+          <w:lang w:val="vi-VN"/>
+        </w:rPr>
+        <w:t>No quick fixing feat</w:t>
+      </w:r>
+      <w:bookmarkStart w:id="0" w:name="_GoBack"/>
+      <w:bookmarkEnd w:id="0"/>
+      <w:r>
+        <w:rPr>
+          <w:lang w:val="vi-VN"/>
+        </w:rPr>
+        <w:t>ure for common bugs found. This can make its easier and more convenient to use FindBugs</w:t>
+      </w:r>
+      <w:r>
+        <w:rPr>
+          <w:lang w:val="vi-VN"/>
+        </w:rPr>
+        <w:t>.</w:t>
+      </w:r>
+    </w:p>
+    <w:p>
+      <w:pPr>
+        <w:rPr>
+          <w:lang w:val="vi-VN"/>
+        </w:rPr>
+      </w:pPr>
+      <w:r>
+        <w:rPr>
+          <w:lang w:val="vi-VN"/>
+        </w:rPr>
+        <w:t>As a quality assurance tool, FindBugs generally has its job done. It does not only assist developers in finding bugs but at the same time increases developers coding skills by reviewing the mistake has been made. We recommend the developers of the project to use FindBugs, it is free</w:t>
+      </w:r>
+      <w:r>
+        <w:rPr>
+          <w:lang w:val="vi-VN"/>
+        </w:rPr>
+        <w:t xml:space="preserve"> and compatible with most IDEs.</w:t>
+      </w:r>
+      <w:r>
+        <w:rPr>
+          <w:lang w:val="vi-VN"/>
+        </w:rPr>
+        <w:t xml:space="preserve"> </w:t>
+      </w:r>
+    </w:p>
+    <w:p>
+      <w:pPr>
+        <w:pStyle w:val="ListParagraph"/>
+        <w:rPr>
+          <w:lang w:val="vi-VN"/>
+        </w:rPr>
+      </w:pPr>
+    </w:p>
+    <w:p>
+      <w:pPr>
+        <w:rPr>
+          <w:lang w:val="vi-VN"/>
+        </w:rPr>
+      </w:pPr>
+    </w:p>
     <w:sectPr>
       <w:pgSz w:w="12240" w:h="15840"/>
       <w:pgMar w:top="1440" w:right="1440" w:bottom="1440" w:left="1440" w:header="720" w:footer="720" w:gutter="0"/>
@@ -930,8 +1129,8 @@
 </file>
 
 <file path=word/numbering.xml><?xml version="1.0" encoding="utf-8"?>
-<w:numbering xmlns:wpc="http://schemas.microsoft.com/office/word/2010/wordprocessingCanvas" xmlns:mo="http://schemas.microsoft.com/office/mac/office/2008/main" xmlns:mc="http://schemas.openxmlformats.org/markup-compatibility/2006" xmlns:mv="urn:schemas-microsoft-com:mac:vml" xmlns:o="urn:schemas-microsoft-com:office:office" xmlns:r="http://schemas.openxmlformats.org/officeDocument/2006/relationships" xmlns:m="http://schemas.openxmlformats.org/officeDocument/2006/math" xmlns:v="urn:schemas-microsoft-com:vml" xmlns:wp14="http://schemas.microsoft.com/office/word/2010/wordprocessingDrawing" xmlns:wp="http://schemas.openxmlformats.org/drawingml/2006/wordprocessingDrawing" xmlns:w10="urn:schemas-microsoft-com:office:word" xmlns:w="http://schemas.openxmlformats.org/wordprocessingml/2006/main" xmlns:w14="http://schemas.microsoft.com/office/word/2010/wordml" xmlns:w15="http://schemas.microsoft.com/office/word/2012/wordml" xmlns:wpg="http://schemas.microsoft.com/office/word/2010/wordprocessingGroup" xmlns:wpi="http://schemas.microsoft.com/office/word/2010/wordprocessingInk" xmlns:wne="http://schemas.microsoft.com/office/word/2006/wordml" xmlns:wps="http://schemas.microsoft.com/office/word/2010/wordprocessingShape" mc:Ignorable="w14 w15 wp14">
-  <w:abstractNum w:abstractNumId="0">
+<w:numbering xmlns:wpc="http://schemas.microsoft.com/office/word/2010/wordprocessingCanvas" xmlns:cx="http://schemas.microsoft.com/office/drawing/2014/chartex" xmlns:cx1="http://schemas.microsoft.com/office/drawing/2015/9/8/chartex" xmlns:mc="http://schemas.openxmlformats.org/markup-compatibility/2006" xmlns:o="urn:schemas-microsoft-com:office:office" xmlns:r="http://schemas.openxmlformats.org/officeDocument/2006/relationships" xmlns:m="http://schemas.openxmlformats.org/officeDocument/2006/math" xmlns:v="urn:schemas-microsoft-com:vml" xmlns:wp14="http://schemas.microsoft.com/office/word/2010/wordprocessingDrawing" xmlns:wp="http://schemas.openxmlformats.org/drawingml/2006/wordprocessingDrawing" xmlns:w10="urn:schemas-microsoft-com:office:word" xmlns:w="http://schemas.openxmlformats.org/wordprocessingml/2006/main" xmlns:w14="http://schemas.microsoft.com/office/word/2010/wordml" xmlns:w15="http://schemas.microsoft.com/office/word/2012/wordml" xmlns:w16se="http://schemas.microsoft.com/office/word/2015/wordml/symex" xmlns:wpg="http://schemas.microsoft.com/office/word/2010/wordprocessingGroup" xmlns:wpi="http://schemas.microsoft.com/office/word/2010/wordprocessingInk" xmlns:wne="http://schemas.microsoft.com/office/word/2006/wordml" xmlns:wps="http://schemas.microsoft.com/office/word/2010/wordprocessingShape" mc:Ignorable="w14 w15 w16se wp14">
+  <w:abstractNum w:abstractNumId="0" w15:restartNumberingAfterBreak="0">
     <w:nsid w:val="03063E03"/>
     <w:multiLevelType w:val="hybridMultilevel"/>
     <w:tmpl w:val="812A8786"/>
@@ -1043,7 +1242,7 @@
       </w:rPr>
     </w:lvl>
   </w:abstractNum>
-  <w:abstractNum w:abstractNumId="1">
+  <w:abstractNum w:abstractNumId="1" w15:restartNumberingAfterBreak="0">
     <w:nsid w:val="137D4A97"/>
     <w:multiLevelType w:val="hybridMultilevel"/>
     <w:tmpl w:val="9D9AA6E0"/>
@@ -1156,7 +1355,233 @@
       </w:rPr>
     </w:lvl>
   </w:abstractNum>
-  <w:abstractNum w:abstractNumId="2">
+  <w:abstractNum w:abstractNumId="2" w15:restartNumberingAfterBreak="0">
+    <w:nsid w:val="245C16FE"/>
+    <w:multiLevelType w:val="hybridMultilevel"/>
+    <w:tmpl w:val="8AE04170"/>
+    <w:lvl w:ilvl="0" w:tplc="04090001">
+      <w:start w:val="1"/>
+      <w:numFmt w:val="bullet"/>
+      <w:lvlText w:val=""/>
+      <w:lvlJc w:val="left"/>
+      <w:pPr>
+        <w:ind w:left="720" w:hanging="360"/>
+      </w:pPr>
+      <w:rPr>
+        <w:rFonts w:ascii="Symbol" w:hAnsi="Symbol" w:hint="default"/>
+      </w:rPr>
+    </w:lvl>
+    <w:lvl w:ilvl="1" w:tplc="04090003" w:tentative="1">
+      <w:start w:val="1"/>
+      <w:numFmt w:val="bullet"/>
+      <w:lvlText w:val="o"/>
+      <w:lvlJc w:val="left"/>
+      <w:pPr>
+        <w:ind w:left="1440" w:hanging="360"/>
+      </w:pPr>
+      <w:rPr>
+        <w:rFonts w:ascii="Courier New" w:hAnsi="Courier New" w:cs="Courier New" w:hint="default"/>
+      </w:rPr>
+    </w:lvl>
+    <w:lvl w:ilvl="2" w:tplc="04090005" w:tentative="1">
+      <w:start w:val="1"/>
+      <w:numFmt w:val="bullet"/>
+      <w:lvlText w:val=""/>
+      <w:lvlJc w:val="left"/>
+      <w:pPr>
+        <w:ind w:left="2160" w:hanging="360"/>
+      </w:pPr>
+      <w:rPr>
+        <w:rFonts w:ascii="Wingdings" w:hAnsi="Wingdings" w:hint="default"/>
+      </w:rPr>
+    </w:lvl>
+    <w:lvl w:ilvl="3" w:tplc="04090001" w:tentative="1">
+      <w:start w:val="1"/>
+      <w:numFmt w:val="bullet"/>
+      <w:lvlText w:val=""/>
+      <w:lvlJc w:val="left"/>
+      <w:pPr>
+        <w:ind w:left="2880" w:hanging="360"/>
+      </w:pPr>
+      <w:rPr>
+        <w:rFonts w:ascii="Symbol" w:hAnsi="Symbol" w:hint="default"/>
+      </w:rPr>
+    </w:lvl>
+    <w:lvl w:ilvl="4" w:tplc="04090003" w:tentative="1">
+      <w:start w:val="1"/>
+      <w:numFmt w:val="bullet"/>
+      <w:lvlText w:val="o"/>
+      <w:lvlJc w:val="left"/>
+      <w:pPr>
+        <w:ind w:left="3600" w:hanging="360"/>
+      </w:pPr>
+      <w:rPr>
+        <w:rFonts w:ascii="Courier New" w:hAnsi="Courier New" w:cs="Courier New" w:hint="default"/>
+      </w:rPr>
+    </w:lvl>
+    <w:lvl w:ilvl="5" w:tplc="04090005" w:tentative="1">
+      <w:start w:val="1"/>
+      <w:numFmt w:val="bullet"/>
+      <w:lvlText w:val=""/>
+      <w:lvlJc w:val="left"/>
+      <w:pPr>
+        <w:ind w:left="4320" w:hanging="360"/>
+      </w:pPr>
+      <w:rPr>
+        <w:rFonts w:ascii="Wingdings" w:hAnsi="Wingdings" w:hint="default"/>
+      </w:rPr>
+    </w:lvl>
+    <w:lvl w:ilvl="6" w:tplc="04090001" w:tentative="1">
+      <w:start w:val="1"/>
+      <w:numFmt w:val="bullet"/>
+      <w:lvlText w:val=""/>
+      <w:lvlJc w:val="left"/>
+      <w:pPr>
+        <w:ind w:left="5040" w:hanging="360"/>
+      </w:pPr>
+      <w:rPr>
+        <w:rFonts w:ascii="Symbol" w:hAnsi="Symbol" w:hint="default"/>
+      </w:rPr>
+    </w:lvl>
+    <w:lvl w:ilvl="7" w:tplc="04090003" w:tentative="1">
+      <w:start w:val="1"/>
+      <w:numFmt w:val="bullet"/>
+      <w:lvlText w:val="o"/>
+      <w:lvlJc w:val="left"/>
+      <w:pPr>
+        <w:ind w:left="5760" w:hanging="360"/>
+      </w:pPr>
+      <w:rPr>
+        <w:rFonts w:ascii="Courier New" w:hAnsi="Courier New" w:cs="Courier New" w:hint="default"/>
+      </w:rPr>
+    </w:lvl>
+    <w:lvl w:ilvl="8" w:tplc="04090005" w:tentative="1">
+      <w:start w:val="1"/>
+      <w:numFmt w:val="bullet"/>
+      <w:lvlText w:val=""/>
+      <w:lvlJc w:val="left"/>
+      <w:pPr>
+        <w:ind w:left="6480" w:hanging="360"/>
+      </w:pPr>
+      <w:rPr>
+        <w:rFonts w:ascii="Wingdings" w:hAnsi="Wingdings" w:hint="default"/>
+      </w:rPr>
+    </w:lvl>
+  </w:abstractNum>
+  <w:abstractNum w:abstractNumId="3" w15:restartNumberingAfterBreak="0">
+    <w:nsid w:val="31CF09EA"/>
+    <w:multiLevelType w:val="hybridMultilevel"/>
+    <w:tmpl w:val="078E3F4E"/>
+    <w:lvl w:ilvl="0" w:tplc="04090001">
+      <w:start w:val="1"/>
+      <w:numFmt w:val="bullet"/>
+      <w:lvlText w:val=""/>
+      <w:lvlJc w:val="left"/>
+      <w:pPr>
+        <w:ind w:left="720" w:hanging="360"/>
+      </w:pPr>
+      <w:rPr>
+        <w:rFonts w:ascii="Symbol" w:hAnsi="Symbol" w:hint="default"/>
+      </w:rPr>
+    </w:lvl>
+    <w:lvl w:ilvl="1" w:tplc="04090003" w:tentative="1">
+      <w:start w:val="1"/>
+      <w:numFmt w:val="bullet"/>
+      <w:lvlText w:val="o"/>
+      <w:lvlJc w:val="left"/>
+      <w:pPr>
+        <w:ind w:left="1440" w:hanging="360"/>
+      </w:pPr>
+      <w:rPr>
+        <w:rFonts w:ascii="Courier New" w:hAnsi="Courier New" w:cs="Courier New" w:hint="default"/>
+      </w:rPr>
+    </w:lvl>
+    <w:lvl w:ilvl="2" w:tplc="04090005" w:tentative="1">
+      <w:start w:val="1"/>
+      <w:numFmt w:val="bullet"/>
+      <w:lvlText w:val=""/>
+      <w:lvlJc w:val="left"/>
+      <w:pPr>
+        <w:ind w:left="2160" w:hanging="360"/>
+      </w:pPr>
+      <w:rPr>
+        <w:rFonts w:ascii="Wingdings" w:hAnsi="Wingdings" w:hint="default"/>
+      </w:rPr>
+    </w:lvl>
+    <w:lvl w:ilvl="3" w:tplc="04090001" w:tentative="1">
+      <w:start w:val="1"/>
+      <w:numFmt w:val="bullet"/>
+      <w:lvlText w:val=""/>
+      <w:lvlJc w:val="left"/>
+      <w:pPr>
+        <w:ind w:left="2880" w:hanging="360"/>
+      </w:pPr>
+      <w:rPr>
+        <w:rFonts w:ascii="Symbol" w:hAnsi="Symbol" w:hint="default"/>
+      </w:rPr>
+    </w:lvl>
+    <w:lvl w:ilvl="4" w:tplc="04090003" w:tentative="1">
+      <w:start w:val="1"/>
+      <w:numFmt w:val="bullet"/>
+      <w:lvlText w:val="o"/>
+      <w:lvlJc w:val="left"/>
+      <w:pPr>
+        <w:ind w:left="3600" w:hanging="360"/>
+      </w:pPr>
+      <w:rPr>
+        <w:rFonts w:ascii="Courier New" w:hAnsi="Courier New" w:cs="Courier New" w:hint="default"/>
+      </w:rPr>
+    </w:lvl>
+    <w:lvl w:ilvl="5" w:tplc="04090005" w:tentative="1">
+      <w:start w:val="1"/>
+      <w:numFmt w:val="bullet"/>
+      <w:lvlText w:val=""/>
+      <w:lvlJc w:val="left"/>
+      <w:pPr>
+        <w:ind w:left="4320" w:hanging="360"/>
+      </w:pPr>
+      <w:rPr>
+        <w:rFonts w:ascii="Wingdings" w:hAnsi="Wingdings" w:hint="default"/>
+      </w:rPr>
+    </w:lvl>
+    <w:lvl w:ilvl="6" w:tplc="04090001" w:tentative="1">
+      <w:start w:val="1"/>
+      <w:numFmt w:val="bullet"/>
+      <w:lvlText w:val=""/>
+      <w:lvlJc w:val="left"/>
+      <w:pPr>
+        <w:ind w:left="5040" w:hanging="360"/>
+      </w:pPr>
+      <w:rPr>
+        <w:rFonts w:ascii="Symbol" w:hAnsi="Symbol" w:hint="default"/>
+      </w:rPr>
+    </w:lvl>
+    <w:lvl w:ilvl="7" w:tplc="04090003" w:tentative="1">
+      <w:start w:val="1"/>
+      <w:numFmt w:val="bullet"/>
+      <w:lvlText w:val="o"/>
+      <w:lvlJc w:val="left"/>
+      <w:pPr>
+        <w:ind w:left="5760" w:hanging="360"/>
+      </w:pPr>
+      <w:rPr>
+        <w:rFonts w:ascii="Courier New" w:hAnsi="Courier New" w:cs="Courier New" w:hint="default"/>
+      </w:rPr>
+    </w:lvl>
+    <w:lvl w:ilvl="8" w:tplc="04090005" w:tentative="1">
+      <w:start w:val="1"/>
+      <w:numFmt w:val="bullet"/>
+      <w:lvlText w:val=""/>
+      <w:lvlJc w:val="left"/>
+      <w:pPr>
+        <w:ind w:left="6480" w:hanging="360"/>
+      </w:pPr>
+      <w:rPr>
+        <w:rFonts w:ascii="Wingdings" w:hAnsi="Wingdings" w:hint="default"/>
+      </w:rPr>
+    </w:lvl>
+  </w:abstractNum>
+  <w:abstractNum w:abstractNumId="4" w15:restartNumberingAfterBreak="0">
     <w:nsid w:val="39A5252B"/>
     <w:multiLevelType w:val="hybridMultilevel"/>
     <w:tmpl w:val="5046E644"/>
@@ -1269,7 +1694,7 @@
       </w:rPr>
     </w:lvl>
   </w:abstractNum>
-  <w:abstractNum w:abstractNumId="3">
+  <w:abstractNum w:abstractNumId="5" w15:restartNumberingAfterBreak="0">
     <w:nsid w:val="48762DBB"/>
     <w:multiLevelType w:val="hybridMultilevel"/>
     <w:tmpl w:val="54F0EA4E"/>
@@ -1381,7 +1806,7 @@
       </w:rPr>
     </w:lvl>
   </w:abstractNum>
-  <w:abstractNum w:abstractNumId="4">
+  <w:abstractNum w:abstractNumId="6" w15:restartNumberingAfterBreak="0">
     <w:nsid w:val="61DA234B"/>
     <w:multiLevelType w:val="hybridMultilevel"/>
     <w:tmpl w:val="49A0EB3E"/>
@@ -1494,7 +1919,7 @@
       </w:rPr>
     </w:lvl>
   </w:abstractNum>
-  <w:abstractNum w:abstractNumId="5">
+  <w:abstractNum w:abstractNumId="7" w15:restartNumberingAfterBreak="0">
     <w:nsid w:val="6769059F"/>
     <w:multiLevelType w:val="hybridMultilevel"/>
     <w:tmpl w:val="C6A8D16E"/>
@@ -1606,7 +2031,7 @@
       </w:rPr>
     </w:lvl>
   </w:abstractNum>
-  <w:abstractNum w:abstractNumId="6">
+  <w:abstractNum w:abstractNumId="8" w15:restartNumberingAfterBreak="0">
     <w:nsid w:val="79811007"/>
     <w:multiLevelType w:val="hybridMultilevel"/>
     <w:tmpl w:val="FB186064"/>
@@ -1720,31 +2145,37 @@
     </w:lvl>
   </w:abstractNum>
   <w:num w:numId="1">
-    <w:abstractNumId w:val="2"/>
+    <w:abstractNumId w:val="4"/>
   </w:num>
   <w:num w:numId="2">
     <w:abstractNumId w:val="1"/>
   </w:num>
   <w:num w:numId="3">
-    <w:abstractNumId w:val="4"/>
+    <w:abstractNumId w:val="6"/>
   </w:num>
   <w:num w:numId="4">
-    <w:abstractNumId w:val="3"/>
+    <w:abstractNumId w:val="5"/>
   </w:num>
   <w:num w:numId="5">
-    <w:abstractNumId w:val="5"/>
+    <w:abstractNumId w:val="7"/>
   </w:num>
   <w:num w:numId="6">
     <w:abstractNumId w:val="0"/>
   </w:num>
   <w:num w:numId="7">
-    <w:abstractNumId w:val="6"/>
+    <w:abstractNumId w:val="8"/>
+  </w:num>
+  <w:num w:numId="8">
+    <w:abstractNumId w:val="3"/>
+  </w:num>
+  <w:num w:numId="9">
+    <w:abstractNumId w:val="2"/>
   </w:num>
 </w:numbering>
 </file>
 
 <file path=word/styles.xml><?xml version="1.0" encoding="utf-8"?>
-<w:styles xmlns:mc="http://schemas.openxmlformats.org/markup-compatibility/2006" xmlns:r="http://schemas.openxmlformats.org/officeDocument/2006/relationships" xmlns:w="http://schemas.openxmlformats.org/wordprocessingml/2006/main" xmlns:w14="http://schemas.microsoft.com/office/word/2010/wordml" xmlns:w15="http://schemas.microsoft.com/office/word/2012/wordml" mc:Ignorable="w14 w15">
+<w:styles xmlns:mc="http://schemas.openxmlformats.org/markup-compatibility/2006" xmlns:r="http://schemas.openxmlformats.org/officeDocument/2006/relationships" xmlns:w="http://schemas.openxmlformats.org/wordprocessingml/2006/main" xmlns:w14="http://schemas.microsoft.com/office/word/2010/wordml" xmlns:w15="http://schemas.microsoft.com/office/word/2012/wordml" xmlns:w16se="http://schemas.microsoft.com/office/word/2015/wordml/symex" mc:Ignorable="w14 w15 w16se">
   <w:docDefaults>
     <w:rPrDefault>
       <w:rPr>
@@ -1760,7 +2191,7 @@
       </w:pPr>
     </w:pPrDefault>
   </w:docDefaults>
-  <w:latentStyles w:defLockedState="0" w:defUIPriority="99" w:defSemiHidden="0" w:defUnhideWhenUsed="0" w:defQFormat="0" w:count="380">
+  <w:latentStyles w:defLockedState="0" w:defUIPriority="99" w:defSemiHidden="0" w:defUnhideWhenUsed="0" w:defQFormat="0" w:count="371">
     <w:lsdException w:name="Normal" w:uiPriority="0" w:qFormat="1"/>
     <w:lsdException w:name="heading 1" w:uiPriority="9" w:qFormat="1"/>
     <w:lsdException w:name="heading 2" w:semiHidden="1" w:uiPriority="9" w:unhideWhenUsed="1" w:qFormat="1"/>
@@ -2175,6 +2606,17 @@
       <w:contextualSpacing/>
     </w:pPr>
   </w:style>
+  <w:style w:type="character" w:styleId="Hyperlink">
+    <w:name w:val="Hyperlink"/>
+    <w:basedOn w:val="DefaultParagraphFont"/>
+    <w:uiPriority w:val="99"/>
+    <w:unhideWhenUsed/>
+    <w:rsid w:val="003D3005"/>
+    <w:rPr>
+      <w:color w:val="0563C1" w:themeColor="hyperlink"/>
+      <w:u w:val="single"/>
+    </w:rPr>
+  </w:style>
 </w:styles>
 </file>
 
@@ -2456,7 +2898,7 @@
         </b:NameList>
       </b:Author>
     </b:Author>
-    <b:RefOrder>2</b:RefOrder>
+    <b:RefOrder>3</b:RefOrder>
   </b:Source>
   <b:Source>
     <b:Tag>Wan15</b:Tag>
@@ -2478,7 +2920,7 @@
         </b:NameList>
       </b:Author>
     </b:Author>
-    <b:RefOrder>3</b:RefOrder>
+    <b:RefOrder>4</b:RefOrder>
   </b:Source>
   <b:Source>
     <b:Tag>Wan151</b:Tag>
@@ -2500,7 +2942,7 @@
         </b:NameList>
       </b:Author>
     </b:Author>
-    <b:RefOrder>4</b:RefOrder>
+    <b:RefOrder>5</b:RefOrder>
   </b:Source>
   <b:Source>
     <b:Tag>Vas14</b:Tag>
@@ -2537,11 +2979,40 @@
     </b:Author>
     <b:RefOrder>1</b:RefOrder>
   </b:Source>
+  <b:Source>
+    <b:Tag>Kha15</b:Tag>
+    <b:SourceType>JournalArticle</b:SourceType>
+    <b:Guid>{827BDE2B-DEC8-4233-98E1-C7C4CEAE24FC}</b:Guid>
+    <b:Title>Examining the Relationship between FindBugs Warnings and End User Ratings: A Case Study On 10,000 Android Apps</b:Title>
+    <b:Year>2015</b:Year>
+    <b:Author>
+      <b:Author>
+        <b:NameList>
+          <b:Person>
+            <b:Last>Khalid</b:Last>
+            <b:First>Hammad</b:First>
+          </b:Person>
+          <b:Person>
+            <b:Last>Nagappan</b:Last>
+            <b:First>Meiyappan</b:First>
+          </b:Person>
+          <b:Person>
+            <b:Last>Hassan</b:Last>
+            <b:First>Ahmed</b:First>
+          </b:Person>
+        </b:NameList>
+      </b:Author>
+    </b:Author>
+    <b:Pages>1</b:Pages>
+    <b:ConferenceName>IEEE Software  (Volume:PP ,  Issue: 99 )</b:ConferenceName>
+    <b:JournalName>IEEE Software  (Volume:PP ,  Issue: 99 )</b:JournalName>
+    <b:RefOrder>2</b:RefOrder>
+  </b:Source>
 </b:Sources>
 </file>
 
 <file path=customXml/itemProps1.xml><?xml version="1.0" encoding="utf-8"?>
-<ds:datastoreItem xmlns:ds="http://schemas.openxmlformats.org/officeDocument/2006/customXml" ds:itemID="{7EB1C61E-F7B7-5741-865E-4DB7FAF066DD}">
+<ds:datastoreItem xmlns:ds="http://schemas.openxmlformats.org/officeDocument/2006/customXml" ds:itemID="{0F007283-EF07-4038-9C8F-EB92A3E09F90}">
   <ds:schemaRefs>
     <ds:schemaRef ds:uri="http://schemas.openxmlformats.org/officeDocument/2006/bibliography"/>
   </ds:schemaRefs>

</xml_diff>

<commit_message>
Project tool guide- added Trello
</commit_message>
<xml_diff>
--- a/Project_Tool_Guide.docx
+++ b/Project_Tool_Guide.docx
@@ -1,21 +1,60 @@
 
 <file path=word/document.xml><?xml version="1.0" encoding="utf-8"?>
-<w:document xmlns:wpc="http://schemas.microsoft.com/office/word/2010/wordprocessingCanvas" xmlns:cx="http://schemas.microsoft.com/office/drawing/2014/chartex" xmlns:cx1="http://schemas.microsoft.com/office/drawing/2015/9/8/chartex" xmlns:mc="http://schemas.openxmlformats.org/markup-compatibility/2006" xmlns:o="urn:schemas-microsoft-com:office:office" xmlns:r="http://schemas.openxmlformats.org/officeDocument/2006/relationships" xmlns:m="http://schemas.openxmlformats.org/officeDocument/2006/math" xmlns:v="urn:schemas-microsoft-com:vml" xmlns:wp14="http://schemas.microsoft.com/office/word/2010/wordprocessingDrawing" xmlns:wp="http://schemas.openxmlformats.org/drawingml/2006/wordprocessingDrawing" xmlns:w10="urn:schemas-microsoft-com:office:word" xmlns:w="http://schemas.openxmlformats.org/wordprocessingml/2006/main" xmlns:w14="http://schemas.microsoft.com/office/word/2010/wordml" xmlns:w15="http://schemas.microsoft.com/office/word/2012/wordml" xmlns:w16se="http://schemas.microsoft.com/office/word/2015/wordml/symex" xmlns:wpg="http://schemas.microsoft.com/office/word/2010/wordprocessingGroup" xmlns:wpi="http://schemas.microsoft.com/office/word/2010/wordprocessingInk" xmlns:wne="http://schemas.microsoft.com/office/word/2006/wordml" xmlns:wps="http://schemas.microsoft.com/office/word/2010/wordprocessingShape" mc:Ignorable="w14 w15 w16se wp14">
+<w:document xmlns:wpc="http://schemas.microsoft.com/office/word/2010/wordprocessingCanvas" xmlns:mo="http://schemas.microsoft.com/office/mac/office/2008/main" xmlns:mc="http://schemas.openxmlformats.org/markup-compatibility/2006" xmlns:mv="urn:schemas-microsoft-com:mac:vml" xmlns:o="urn:schemas-microsoft-com:office:office" xmlns:r="http://schemas.openxmlformats.org/officeDocument/2006/relationships" xmlns:m="http://schemas.openxmlformats.org/officeDocument/2006/math" xmlns:v="urn:schemas-microsoft-com:vml" xmlns:wp14="http://schemas.microsoft.com/office/word/2010/wordprocessingDrawing" xmlns:wp="http://schemas.openxmlformats.org/drawingml/2006/wordprocessingDrawing" xmlns:w10="urn:schemas-microsoft-com:office:word" xmlns:w="http://schemas.openxmlformats.org/wordprocessingml/2006/main" xmlns:w14="http://schemas.microsoft.com/office/word/2010/wordml" xmlns:wpg="http://schemas.microsoft.com/office/word/2010/wordprocessingGroup" xmlns:wpi="http://schemas.microsoft.com/office/word/2010/wordprocessingInk" xmlns:wne="http://schemas.microsoft.com/office/word/2006/wordml" xmlns:wps="http://schemas.microsoft.com/office/word/2010/wordprocessingShape" mc:Ignorable="w14 wp14">
   <w:body>
     <w:p>
+      <w:proofErr w:type="spellStart"/>
       <w:r>
         <w:t>GitHub</w:t>
       </w:r>
-    </w:p>
-    <w:p>
-      <w:r>
-        <w:t xml:space="preserve">GitHub is a Distriubted Version Control (DVC): it stores the entire history of the files on each and every machine locally and also sync the local changes which made by user back to the server when required. All the changes can be shared with others which result in a collaborative working environment. There is another type of version control which is </w:t>
+      <w:proofErr w:type="spellEnd"/>
+    </w:p>
+    <w:p>
+      <w:proofErr w:type="spellStart"/>
+      <w:r>
+        <w:t>GitHub</w:t>
+      </w:r>
+      <w:proofErr w:type="spellEnd"/>
+      <w:r>
+        <w:t xml:space="preserve"> is a </w:t>
+      </w:r>
+      <w:proofErr w:type="spellStart"/>
+      <w:r>
+        <w:t>Distriubted</w:t>
+      </w:r>
+      <w:proofErr w:type="spellEnd"/>
+      <w:r>
+        <w:t xml:space="preserve"> Version Control (DVC): it stores the entire history of the files on each and every machine locally and also sync the local changes which made by user back to the server when required. All the changes can be shared with others which result in a collaborative working environment. There is another type of version control which is </w:t>
       </w:r>
       <w:r>
         <w:t>Centralized</w:t>
       </w:r>
       <w:r>
-        <w:t xml:space="preserve"> Version Control (CVC) which all files are kept in the server that users have access to from their local machines. One example of CVC is SVN.  DVC </w:t>
+        <w:t xml:space="preserve"> Version Control (</w:t>
+      </w:r>
+      <w:proofErr w:type="spellStart"/>
+      <w:r>
+        <w:t>CVC</w:t>
+      </w:r>
+      <w:proofErr w:type="spellEnd"/>
+      <w:r>
+        <w:t xml:space="preserve">) which all files are kept in the server that users have access to from their local machines. One example of </w:t>
+      </w:r>
+      <w:proofErr w:type="spellStart"/>
+      <w:r>
+        <w:t>CVC</w:t>
+      </w:r>
+      <w:proofErr w:type="spellEnd"/>
+      <w:r>
+        <w:t xml:space="preserve"> is </w:t>
+      </w:r>
+      <w:proofErr w:type="spellStart"/>
+      <w:r>
+        <w:t>SVN</w:t>
+      </w:r>
+      <w:proofErr w:type="spellEnd"/>
+      <w:r>
+        <w:t xml:space="preserve">.  DVC </w:t>
       </w:r>
       <w:r>
         <w:t xml:space="preserve">are more advance since it offers better performance, offline capability, backup, maintainability and also more flexibility. </w:t>
@@ -35,10 +74,34 @@
         </w:numPr>
       </w:pPr>
       <w:r>
-        <w:t>Facilitate Collaboration: GitHub allows multiple developers to work on a pr</w:t>
-      </w:r>
-      <w:r>
-        <w:t>oject using the same repository. Using Github requires developers to actively communicate with others so they can minize the case such as merging conflict. Developers have to make comment whenever they commit changes or push something</w:t>
+        <w:t xml:space="preserve">Facilitate Collaboration: </w:t>
+      </w:r>
+      <w:proofErr w:type="spellStart"/>
+      <w:r>
+        <w:t>GitHub</w:t>
+      </w:r>
+      <w:proofErr w:type="spellEnd"/>
+      <w:r>
+        <w:t xml:space="preserve"> allows multiple developers to work on a pr</w:t>
+      </w:r>
+      <w:r>
+        <w:t xml:space="preserve">oject using the same repository. Using </w:t>
+      </w:r>
+      <w:proofErr w:type="spellStart"/>
+      <w:r>
+        <w:t>Github</w:t>
+      </w:r>
+      <w:proofErr w:type="spellEnd"/>
+      <w:r>
+        <w:t xml:space="preserve"> requires developers to actively communicate with others so they can </w:t>
+      </w:r>
+      <w:proofErr w:type="spellStart"/>
+      <w:r>
+        <w:t>minize</w:t>
+      </w:r>
+      <w:proofErr w:type="spellEnd"/>
+      <w:r>
+        <w:t xml:space="preserve"> the case such as merging conflict. Developers have to make comment whenever they commit changes or push something</w:t>
       </w:r>
       <w:r>
         <w:t xml:space="preserve">. </w:t>
@@ -59,7 +122,15 @@
         <w:t xml:space="preserve">comments </w:t>
       </w:r>
       <w:r>
-        <w:t>so they are understandable by other developers. GitHub also provide place</w:t>
+        <w:t xml:space="preserve">so they are understandable by other developers. </w:t>
+      </w:r>
+      <w:proofErr w:type="spellStart"/>
+      <w:r>
+        <w:t>GitHub</w:t>
+      </w:r>
+      <w:proofErr w:type="spellEnd"/>
+      <w:r>
+        <w:t xml:space="preserve"> also provide place</w:t>
       </w:r>
       <w:r>
         <w:t>s</w:t>
@@ -104,10 +175,26 @@
         <w:t xml:space="preserve"> especially</w:t>
       </w:r>
       <w:r>
-        <w:t xml:space="preserve"> for Open Source Software (OSS) development. GitHub is currently the largest code host in the OSS world. </w:t>
-      </w:r>
-      <w:r>
-        <w:t>Automated CI services such as TRAVIS-CI is integrated with GitHub itself automates the process of integrating many out-side contributions</w:t>
+        <w:t xml:space="preserve"> for Open Source Software (OSS) development. </w:t>
+      </w:r>
+      <w:proofErr w:type="spellStart"/>
+      <w:r>
+        <w:t>GitHub</w:t>
+      </w:r>
+      <w:proofErr w:type="spellEnd"/>
+      <w:r>
+        <w:t xml:space="preserve"> is currently the largest code host in the OSS world. </w:t>
+      </w:r>
+      <w:r>
+        <w:t xml:space="preserve">Automated CI services such as TRAVIS-CI is integrated with </w:t>
+      </w:r>
+      <w:proofErr w:type="spellStart"/>
+      <w:r>
+        <w:t>GitHub</w:t>
+      </w:r>
+      <w:proofErr w:type="spellEnd"/>
+      <w:r>
+        <w:t xml:space="preserve"> itself automates the process of integrating many out-side contributions</w:t>
       </w:r>
       <w:r>
         <w:t xml:space="preserve"> which can bring lots of potential benefits</w:t>
@@ -116,7 +203,15 @@
         <w:t xml:space="preserve">. Anyone with an account can submit their own changes with just a few clicks. However, </w:t>
       </w:r>
       <w:r>
-        <w:t>not many projects utilize this service of GitHub as</w:t>
+        <w:t xml:space="preserve">not many projects utilize this service of </w:t>
+      </w:r>
+      <w:proofErr w:type="spellStart"/>
+      <w:r>
+        <w:t>GitHub</w:t>
+      </w:r>
+      <w:proofErr w:type="spellEnd"/>
+      <w:r>
+        <w:t xml:space="preserve"> as</w:t>
       </w:r>
       <w:r>
         <w:t xml:space="preserve"> </w:t>
@@ -138,7 +233,6 @@
           <w:id w:val="1971093099"/>
           <w:citation/>
         </w:sdtPr>
-        <w:sdtEndPr/>
         <w:sdtContent>
           <w:r>
             <w:fldChar w:fldCharType="begin"/>
@@ -172,15 +266,36 @@
       <w:r>
         <w:t xml:space="preserve">Backup: </w:t>
       </w:r>
-      <w:r>
-        <w:t>GitHub repository is a backup it self. B</w:t>
-      </w:r>
-      <w:r>
-        <w:t xml:space="preserve">y having all the works in the GitHub respository, all the codes and other documents are safe and secure. </w:t>
-      </w:r>
+      <w:proofErr w:type="spellStart"/>
+      <w:r>
+        <w:t>GitHub</w:t>
+      </w:r>
+      <w:proofErr w:type="spellEnd"/>
+      <w:r>
+        <w:t xml:space="preserve"> repository is a backup it self. B</w:t>
+      </w:r>
+      <w:r>
+        <w:t xml:space="preserve">y having all the works in the </w:t>
+      </w:r>
+      <w:proofErr w:type="spellStart"/>
+      <w:r>
+        <w:t>GitHub</w:t>
+      </w:r>
+      <w:proofErr w:type="spellEnd"/>
       <w:r>
         <w:t xml:space="preserve"> </w:t>
       </w:r>
+      <w:proofErr w:type="spellStart"/>
+      <w:r>
+        <w:t>respository</w:t>
+      </w:r>
+      <w:proofErr w:type="spellEnd"/>
+      <w:r>
+        <w:t xml:space="preserve">, all the codes and other documents are safe and secure. </w:t>
+      </w:r>
+      <w:r>
+        <w:t xml:space="preserve"> </w:t>
+      </w:r>
       <w:r>
         <w:t>Moreover, every developer has a copy of the repository with a full history</w:t>
       </w:r>
@@ -218,7 +333,15 @@
         <w:t>Project tracking</w:t>
       </w:r>
       <w:r>
-        <w:t>: GitHub provides a</w:t>
+        <w:t xml:space="preserve">: </w:t>
+      </w:r>
+      <w:proofErr w:type="spellStart"/>
+      <w:r>
+        <w:t>GitHub</w:t>
+      </w:r>
+      <w:proofErr w:type="spellEnd"/>
+      <w:r>
+        <w:t xml:space="preserve"> provides a</w:t>
       </w:r>
       <w:r>
         <w:t xml:space="preserve"> </w:t>
@@ -286,17 +409,49 @@
     </w:p>
     <w:p>
       <w:r>
-        <w:t xml:space="preserve">There are so many reasons and advantages of using GitHub to develop software. This regards to project communication and collaboration, project tracking and quality </w:t>
+        <w:t xml:space="preserve">There are so many reasons and advantages of using </w:t>
+      </w:r>
+      <w:proofErr w:type="spellStart"/>
+      <w:r>
+        <w:t>GitHub</w:t>
+      </w:r>
+      <w:proofErr w:type="spellEnd"/>
+      <w:r>
+        <w:t xml:space="preserve"> to develop software. This regards to project communication and collaboration, project tracking and quality </w:t>
       </w:r>
       <w:r>
         <w:t>assurance</w:t>
       </w:r>
       <w:r>
-        <w:t xml:space="preserve">. Therefore, the capability of using GitHub should be compulsory for any developers thus this could be a challenge for the firm. </w:t>
+        <w:t xml:space="preserve">. Therefore, the capability of using </w:t>
+      </w:r>
+      <w:proofErr w:type="spellStart"/>
+      <w:r>
+        <w:t>GitHub</w:t>
+      </w:r>
+      <w:proofErr w:type="spellEnd"/>
+      <w:r>
+        <w:t xml:space="preserve"> should be compulsory for any developers thus this could be a challenge for the firm. </w:t>
       </w:r>
       <w:r>
         <w:lastRenderedPageBreak/>
-        <w:t>However, GitHub has a friendly design and easy to begin with. With a proper learning session, the organization can quickly upskill its developers.</w:t>
+        <w:t xml:space="preserve">However, </w:t>
+      </w:r>
+      <w:proofErr w:type="spellStart"/>
+      <w:r>
+        <w:t>GitHub</w:t>
+      </w:r>
+      <w:proofErr w:type="spellEnd"/>
+      <w:r>
+        <w:t xml:space="preserve"> has a friendly design and easy to begin with. With a proper learning session, the organization can quickly </w:t>
+      </w:r>
+      <w:proofErr w:type="spellStart"/>
+      <w:r>
+        <w:t>upskill</w:t>
+      </w:r>
+      <w:proofErr w:type="spellEnd"/>
+      <w:r>
+        <w:t xml:space="preserve"> its developers.</w:t>
       </w:r>
     </w:p>
     <w:p>
@@ -579,7 +734,15 @@
         <w:t xml:space="preserve"> W</w:t>
       </w:r>
       <w:r>
-        <w:t>e will use Slack as our online communication tool, all of team members are in the team called "superA". We can have group or one to one chat in Slack. most of the communications between team members and client will be there.</w:t>
+        <w:t>e will use Slack as our online communication tool, all of team members are in the team called "</w:t>
+      </w:r>
+      <w:proofErr w:type="spellStart"/>
+      <w:r>
+        <w:t>superA</w:t>
+      </w:r>
+      <w:proofErr w:type="spellEnd"/>
+      <w:r>
+        <w:t>". We can have group or one to one chat in Slack. most of the communications between team members and client will be there.</w:t>
       </w:r>
     </w:p>
     <w:p>
@@ -634,11 +797,21 @@
       <w:r>
         <w:t xml:space="preserve">Can be used in any </w:t>
       </w:r>
+      <w:proofErr w:type="spellStart"/>
       <w:r>
         <w:t>flatform</w:t>
       </w:r>
-      <w:r>
-        <w:t>: whenever you go, Slack can be used on mobile apps for Ios, Android and Windows phone. Slack</w:t>
+      <w:proofErr w:type="spellEnd"/>
+      <w:r>
+        <w:t xml:space="preserve">: whenever you go, Slack can be used on mobile apps for </w:t>
+      </w:r>
+      <w:proofErr w:type="spellStart"/>
+      <w:r>
+        <w:t>Ios</w:t>
+      </w:r>
+      <w:proofErr w:type="spellEnd"/>
+      <w:r>
+        <w:t>, Android and Windows phone. Slack</w:t>
       </w:r>
     </w:p>
     <w:p>
@@ -674,7 +847,23 @@
         </w:numPr>
       </w:pPr>
       <w:r>
-        <w:t>Integration: Slack offers built-in integrations such as Github, Google Drive, Trello, Twitter, and so on, so that the team member can pull any information from outside tools into Slack in a way that timely, relevant and searchable.</w:t>
+        <w:t xml:space="preserve">Integration: Slack offers built-in integrations such as </w:t>
+      </w:r>
+      <w:proofErr w:type="spellStart"/>
+      <w:r>
+        <w:t>Github</w:t>
+      </w:r>
+      <w:proofErr w:type="spellEnd"/>
+      <w:r>
+        <w:t xml:space="preserve">, Google Drive, </w:t>
+      </w:r>
+      <w:proofErr w:type="spellStart"/>
+      <w:r>
+        <w:t>Trello</w:t>
+      </w:r>
+      <w:proofErr w:type="spellEnd"/>
+      <w:r>
+        <w:t>, Twitter, and so on, so that the team member can pull any information from outside tools into Slack in a way that timely, relevant and searchable.</w:t>
       </w:r>
     </w:p>
     <w:p>
@@ -722,7 +911,15 @@
         </w:numPr>
       </w:pPr>
       <w:r>
-        <w:t>Search feature: Slacks robust search functionality enables to find key information quickly, even if it‚Äôs inside of a document the user has shared</w:t>
+        <w:t>Search feature: Slacks robust search functionality enables to find key information quickly, even if it‚</w:t>
+      </w:r>
+      <w:proofErr w:type="spellStart"/>
+      <w:r>
+        <w:t>Äôs</w:t>
+      </w:r>
+      <w:proofErr w:type="spellEnd"/>
+      <w:r>
+        <w:t xml:space="preserve"> inside of a document the user has shared</w:t>
       </w:r>
     </w:p>
     <w:p/>
@@ -746,7 +943,7 @@
       </w:r>
     </w:p>
     <w:p>
-      <w:hyperlink r:id="rId6" w:history="1">
+      <w:hyperlink r:id="rId7" w:history="1">
         <w:r>
           <w:rPr>
             <w:rStyle w:val="Hyperlink"/>
@@ -1061,47 +1258,418 @@
         <w:rPr>
           <w:lang w:val="vi-VN"/>
         </w:rPr>
-        <w:t>No quick fixing feat</w:t>
+        <w:t>No quick fixing feature for common bugs found. This can make its easier and more convenient to use FindBugs</w:t>
+      </w:r>
+      <w:r>
+        <w:rPr>
+          <w:lang w:val="vi-VN"/>
+        </w:rPr>
+        <w:t>.</w:t>
+      </w:r>
+    </w:p>
+    <w:p>
+      <w:pPr>
+        <w:rPr>
+          <w:lang w:val="vi-VN"/>
+        </w:rPr>
+      </w:pPr>
+      <w:r>
+        <w:rPr>
+          <w:lang w:val="vi-VN"/>
+        </w:rPr>
+        <w:t>As a quality assurance tool, FindBugs generally has its job done. It does not only assist developers in finding bugs but at the same time increases developers coding skills by reviewing the mistake has been made. We recommend the developers of the project to use FindBugs, it is free</w:t>
+      </w:r>
+      <w:r>
+        <w:rPr>
+          <w:lang w:val="vi-VN"/>
+        </w:rPr>
+        <w:t xml:space="preserve"> and compatible with most IDEs.</w:t>
+      </w:r>
+      <w:r>
+        <w:rPr>
+          <w:lang w:val="vi-VN"/>
+        </w:rPr>
+        <w:t xml:space="preserve"> </w:t>
+      </w:r>
+    </w:p>
+    <w:p>
+      <w:pPr>
+        <w:rPr>
+          <w:lang w:val="vi-VN"/>
+        </w:rPr>
+      </w:pPr>
+    </w:p>
+    <w:p>
+      <w:r>
+        <w:t>================</w:t>
+      </w:r>
+    </w:p>
+    <w:p>
+      <w:pPr>
+        <w:rPr>
+          <w:b/>
+          <w:u w:val="single"/>
+        </w:rPr>
+      </w:pPr>
+      <w:proofErr w:type="spellStart"/>
+      <w:r>
+        <w:rPr>
+          <w:b/>
+          <w:u w:val="single"/>
+        </w:rPr>
+        <w:t>Trello</w:t>
+      </w:r>
+      <w:proofErr w:type="spellEnd"/>
+      <w:r>
+        <w:rPr>
+          <w:b/>
+          <w:u w:val="single"/>
+        </w:rPr>
+        <w:t>:</w:t>
+      </w:r>
+    </w:p>
+    <w:p/>
+    <w:p>
+      <w:proofErr w:type="spellStart"/>
+      <w:r>
+        <w:t>Trello</w:t>
+      </w:r>
+      <w:proofErr w:type="spellEnd"/>
+      <w:r>
+        <w:t xml:space="preserve"> is an online web based Software productivity tool that can be used to </w:t>
+      </w:r>
+      <w:proofErr w:type="spellStart"/>
+      <w:r>
+        <w:t>organise</w:t>
+      </w:r>
+      <w:proofErr w:type="spellEnd"/>
+      <w:r>
+        <w:t xml:space="preserve"> and track progress and productivity for any kind of software development project.</w:t>
+      </w:r>
+    </w:p>
+    <w:p>
+      <w:r>
+        <w:lastRenderedPageBreak/>
+        <w:t>This tool is able to support many different areas of software practice. It covers parts of requirement engineering, project planning and tracking</w:t>
+      </w:r>
+      <w:proofErr w:type="gramStart"/>
+      <w:r>
+        <w:t>;</w:t>
+      </w:r>
+      <w:proofErr w:type="gramEnd"/>
+      <w:r>
+        <w:t xml:space="preserve"> and managing change within a project. </w:t>
+      </w:r>
+    </w:p>
+    <w:p>
+      <w:r>
+        <w:t xml:space="preserve">One of the obvious advantages of </w:t>
+      </w:r>
+      <w:proofErr w:type="spellStart"/>
+      <w:r>
+        <w:t>Trello</w:t>
+      </w:r>
+      <w:proofErr w:type="spellEnd"/>
+      <w:r>
+        <w:t xml:space="preserve"> is the ability to plan and track a project’s progress. It is simple and instantly </w:t>
+      </w:r>
+      <w:proofErr w:type="spellStart"/>
+      <w:r>
+        <w:t>recognisable</w:t>
+      </w:r>
+      <w:proofErr w:type="spellEnd"/>
+      <w:r>
+        <w:t xml:space="preserve"> to see how much work has been done and what work is outstanding due to the </w:t>
+      </w:r>
+      <w:proofErr w:type="spellStart"/>
+      <w:r>
+        <w:t>colour</w:t>
+      </w:r>
+      <w:proofErr w:type="spellEnd"/>
+      <w:r>
+        <w:t xml:space="preserve"> </w:t>
+      </w:r>
+      <w:proofErr w:type="gramStart"/>
+      <w:r>
+        <w:t>coded ,</w:t>
+      </w:r>
+      <w:proofErr w:type="gramEnd"/>
+      <w:r>
+        <w:t xml:space="preserve"> </w:t>
+      </w:r>
+      <w:proofErr w:type="spellStart"/>
+      <w:r>
+        <w:t>kanban</w:t>
+      </w:r>
+      <w:proofErr w:type="spellEnd"/>
+      <w:r>
+        <w:t xml:space="preserve"> task board. A user can also add notes, files and details without congesting the overall simplicity of the task board. Basically </w:t>
+      </w:r>
+      <w:proofErr w:type="spellStart"/>
+      <w:r>
+        <w:t>Trello</w:t>
+      </w:r>
+      <w:proofErr w:type="spellEnd"/>
+      <w:r>
+        <w:t xml:space="preserve"> gives you columns called boards with which a user can fill them with lists. A list consists of </w:t>
+      </w:r>
+      <w:proofErr w:type="gramStart"/>
+      <w:r>
+        <w:t>cards which</w:t>
+      </w:r>
+      <w:proofErr w:type="gramEnd"/>
+      <w:r>
+        <w:t xml:space="preserve"> can be made up of user stories, requirements, notes, sub lists etc. These cards can be dragged within and between task boards. This layout allows a user to visually track cards as they move between task boards over the duration of the project hence tracking a projects progress of work done and outstanding.</w:t>
+      </w:r>
+    </w:p>
+    <w:p>
+      <w:r>
+        <w:t xml:space="preserve">The </w:t>
+      </w:r>
+      <w:proofErr w:type="spellStart"/>
+      <w:r>
+        <w:t>kanban</w:t>
+      </w:r>
+      <w:proofErr w:type="spellEnd"/>
+      <w:r>
+        <w:t xml:space="preserve"> board layout allows a team member to easily view requirements that have been entered in. A person can easily see how a requirement or user story transitions from the various logs and boards. Being able to track and see how a requirement evolves and </w:t>
+      </w:r>
+      <w:proofErr w:type="spellStart"/>
+      <w:r>
+        <w:t>whenit</w:t>
+      </w:r>
+      <w:proofErr w:type="spellEnd"/>
+      <w:r>
+        <w:t xml:space="preserve"> is implemented is an important part of requirement engineering.</w:t>
+      </w:r>
+    </w:p>
+    <w:p>
+      <w:r>
+        <w:t xml:space="preserve">This layout and structure of visually </w:t>
+      </w:r>
+      <w:proofErr w:type="spellStart"/>
+      <w:r>
+        <w:t>organising</w:t>
+      </w:r>
+      <w:proofErr w:type="spellEnd"/>
+      <w:r>
+        <w:t xml:space="preserve"> work allows a team to manage project changes more efficiently. It allows the user to manage a </w:t>
+      </w:r>
+      <w:proofErr w:type="spellStart"/>
+      <w:r>
+        <w:t>proect</w:t>
+      </w:r>
+      <w:proofErr w:type="spellEnd"/>
+      <w:r>
+        <w:t xml:space="preserve"> as a whole with task boards and also can break up big chunks of work effectively via task cards to manage the project at a more detailed level. If any changes need to be done, user stories can be added or removed easily from any of the logs or task boards. </w:t>
+      </w:r>
+      <w:proofErr w:type="spellStart"/>
+      <w:r>
+        <w:t>Trello</w:t>
+      </w:r>
+      <w:proofErr w:type="spellEnd"/>
+      <w:r>
+        <w:t xml:space="preserve"> also records any activity that is done to the account so that if any mistakes are made, they can </w:t>
+      </w:r>
+      <w:proofErr w:type="spellStart"/>
+      <w:r>
+        <w:t>quickley</w:t>
+      </w:r>
+      <w:proofErr w:type="spellEnd"/>
+      <w:r>
+        <w:t xml:space="preserve"> be traced. </w:t>
+      </w:r>
+      <w:proofErr w:type="gramStart"/>
+      <w:r>
+        <w:t>These features allows</w:t>
+      </w:r>
+      <w:proofErr w:type="gramEnd"/>
+      <w:r>
+        <w:t xml:space="preserve"> a team to manage project changes easily. </w:t>
+      </w:r>
+    </w:p>
+    <w:p>
+      <w:r>
+        <w:t xml:space="preserve">Other benefits of </w:t>
+      </w:r>
+      <w:proofErr w:type="spellStart"/>
+      <w:r>
+        <w:t>Trello</w:t>
+      </w:r>
+      <w:proofErr w:type="spellEnd"/>
+      <w:r>
+        <w:t xml:space="preserve"> are that:</w:t>
+      </w:r>
+    </w:p>
+    <w:p>
+      <w:pPr>
+        <w:pStyle w:val="ListParagraph"/>
+        <w:numPr>
+          <w:ilvl w:val="0"/>
+          <w:numId w:val="10"/>
+        </w:numPr>
+      </w:pPr>
+      <w:r>
+        <w:t>Task board names can be edited at any time. This allows a team to better customize task boards that will be most relevant to their project.</w:t>
+      </w:r>
+    </w:p>
+    <w:p>
+      <w:pPr>
+        <w:pStyle w:val="ListParagraph"/>
+        <w:numPr>
+          <w:ilvl w:val="0"/>
+          <w:numId w:val="10"/>
+        </w:numPr>
+      </w:pPr>
+      <w:r>
+        <w:t xml:space="preserve">A user can attach pictures and </w:t>
+      </w:r>
+      <w:proofErr w:type="gramStart"/>
+      <w:r>
+        <w:t>files which</w:t>
+      </w:r>
+      <w:proofErr w:type="gramEnd"/>
+      <w:r>
+        <w:t xml:space="preserve"> will be displayed on the overview of the </w:t>
+      </w:r>
+      <w:proofErr w:type="spellStart"/>
+      <w:r>
+        <w:t>taskboard</w:t>
+      </w:r>
+      <w:proofErr w:type="spellEnd"/>
+      <w:r>
+        <w:t>.</w:t>
+      </w:r>
+    </w:p>
+    <w:p>
+      <w:pPr>
+        <w:pStyle w:val="ListParagraph"/>
+        <w:numPr>
+          <w:ilvl w:val="0"/>
+          <w:numId w:val="10"/>
+        </w:numPr>
+      </w:pPr>
+      <w:r>
+        <w:t>Card details are hidden from the overview until clicked on. This helps keep the overview of the task board simple and readable at a glance.</w:t>
+      </w:r>
+    </w:p>
+    <w:p>
+      <w:pPr>
+        <w:pStyle w:val="ListParagraph"/>
+        <w:numPr>
+          <w:ilvl w:val="0"/>
+          <w:numId w:val="10"/>
+        </w:numPr>
+      </w:pPr>
+      <w:r>
+        <w:t>Hyperlinks can be inserted onto any card.</w:t>
+      </w:r>
+    </w:p>
+    <w:p>
+      <w:pPr>
+        <w:pStyle w:val="ListParagraph"/>
+        <w:numPr>
+          <w:ilvl w:val="0"/>
+          <w:numId w:val="10"/>
+        </w:numPr>
+      </w:pPr>
+      <w:r>
+        <w:t xml:space="preserve">Cards can be color- </w:t>
+      </w:r>
+      <w:r>
+        <w:t>coded and colors can be customized.</w:t>
+      </w:r>
+    </w:p>
+    <w:p>
+      <w:pPr>
+        <w:pStyle w:val="ListParagraph"/>
+        <w:numPr>
+          <w:ilvl w:val="0"/>
+          <w:numId w:val="10"/>
+        </w:numPr>
+      </w:pPr>
+      <w:r>
+        <w:t xml:space="preserve">Activity list displays all alterations made to the </w:t>
+      </w:r>
+      <w:r>
+        <w:t>project.</w:t>
+      </w:r>
+    </w:p>
+    <w:p>
+      <w:pPr>
+        <w:pStyle w:val="ListParagraph"/>
+        <w:numPr>
+          <w:ilvl w:val="0"/>
+          <w:numId w:val="10"/>
+        </w:numPr>
+      </w:pPr>
+      <w:r>
+        <w:t>Can set due dates, create checklists, classify and label the task and assign team members on task cards.</w:t>
+      </w:r>
+    </w:p>
+    <w:p>
+      <w:pPr>
+        <w:pStyle w:val="ListParagraph"/>
+        <w:numPr>
+          <w:ilvl w:val="0"/>
+          <w:numId w:val="10"/>
+        </w:numPr>
+      </w:pPr>
+      <w:r>
+        <w:t>Multiple different users can be added to a project.</w:t>
+      </w:r>
+    </w:p>
+    <w:p>
+      <w:pPr>
+        <w:pStyle w:val="ListParagraph"/>
+        <w:numPr>
+          <w:ilvl w:val="0"/>
+          <w:numId w:val="10"/>
+        </w:numPr>
+      </w:pPr>
+      <w:r>
+        <w:t xml:space="preserve">Different users can communicate with each other by using </w:t>
+      </w:r>
+      <w:r>
+        <w:rPr>
+          <w:b/>
+        </w:rPr>
+        <w:t>@ another user.</w:t>
+      </w:r>
+    </w:p>
+    <w:p>
+      <w:pPr>
+        <w:pStyle w:val="ListParagraph"/>
+        <w:numPr>
+          <w:ilvl w:val="0"/>
+          <w:numId w:val="10"/>
+        </w:numPr>
+      </w:pPr>
+      <w:proofErr w:type="spellStart"/>
+      <w:r>
+        <w:t>Trello</w:t>
+      </w:r>
+      <w:proofErr w:type="spellEnd"/>
+      <w:r>
+        <w:t xml:space="preserve"> is compatible with Google Drive and </w:t>
+      </w:r>
+      <w:proofErr w:type="spellStart"/>
+      <w:r>
+        <w:t>Dropbox</w:t>
+      </w:r>
+      <w:proofErr w:type="spellEnd"/>
+      <w:r>
+        <w:t>.</w:t>
       </w:r>
       <w:bookmarkStart w:id="0" w:name="_GoBack"/>
       <w:bookmarkEnd w:id="0"/>
-      <w:r>
-        <w:rPr>
-          <w:lang w:val="vi-VN"/>
-        </w:rPr>
-        <w:t>ure for common bugs found. This can make its easier and more convenient to use FindBugs</w:t>
-      </w:r>
-      <w:r>
-        <w:rPr>
-          <w:lang w:val="vi-VN"/>
-        </w:rPr>
-        <w:t>.</w:t>
-      </w:r>
-    </w:p>
-    <w:p>
-      <w:pPr>
-        <w:rPr>
-          <w:lang w:val="vi-VN"/>
-        </w:rPr>
-      </w:pPr>
-      <w:r>
-        <w:rPr>
-          <w:lang w:val="vi-VN"/>
-        </w:rPr>
-        <w:t>As a quality assurance tool, FindBugs generally has its job done. It does not only assist developers in finding bugs but at the same time increases developers coding skills by reviewing the mistake has been made. We recommend the developers of the project to use FindBugs, it is free</w:t>
-      </w:r>
-      <w:r>
-        <w:rPr>
-          <w:lang w:val="vi-VN"/>
-        </w:rPr>
-        <w:t xml:space="preserve"> and compatible with most IDEs.</w:t>
-      </w:r>
-      <w:r>
-        <w:rPr>
-          <w:lang w:val="vi-VN"/>
-        </w:rPr>
-        <w:t xml:space="preserve"> </w:t>
-      </w:r>
+    </w:p>
+    <w:p>
+      <w:pPr>
+        <w:rPr>
+          <w:lang w:val="vi-VN"/>
+        </w:rPr>
+      </w:pPr>
     </w:p>
     <w:p>
       <w:pPr>
@@ -1129,8 +1697,8 @@
 </file>
 
 <file path=word/numbering.xml><?xml version="1.0" encoding="utf-8"?>
-<w:numbering xmlns:wpc="http://schemas.microsoft.com/office/word/2010/wordprocessingCanvas" xmlns:cx="http://schemas.microsoft.com/office/drawing/2014/chartex" xmlns:cx1="http://schemas.microsoft.com/office/drawing/2015/9/8/chartex" xmlns:mc="http://schemas.openxmlformats.org/markup-compatibility/2006" xmlns:o="urn:schemas-microsoft-com:office:office" xmlns:r="http://schemas.openxmlformats.org/officeDocument/2006/relationships" xmlns:m="http://schemas.openxmlformats.org/officeDocument/2006/math" xmlns:v="urn:schemas-microsoft-com:vml" xmlns:wp14="http://schemas.microsoft.com/office/word/2010/wordprocessingDrawing" xmlns:wp="http://schemas.openxmlformats.org/drawingml/2006/wordprocessingDrawing" xmlns:w10="urn:schemas-microsoft-com:office:word" xmlns:w="http://schemas.openxmlformats.org/wordprocessingml/2006/main" xmlns:w14="http://schemas.microsoft.com/office/word/2010/wordml" xmlns:w15="http://schemas.microsoft.com/office/word/2012/wordml" xmlns:w16se="http://schemas.microsoft.com/office/word/2015/wordml/symex" xmlns:wpg="http://schemas.microsoft.com/office/word/2010/wordprocessingGroup" xmlns:wpi="http://schemas.microsoft.com/office/word/2010/wordprocessingInk" xmlns:wne="http://schemas.microsoft.com/office/word/2006/wordml" xmlns:wps="http://schemas.microsoft.com/office/word/2010/wordprocessingShape" mc:Ignorable="w14 w15 w16se wp14">
-  <w:abstractNum w:abstractNumId="0" w15:restartNumberingAfterBreak="0">
+<w:numbering xmlns:wpc="http://schemas.microsoft.com/office/word/2010/wordprocessingCanvas" xmlns:mo="http://schemas.microsoft.com/office/mac/office/2008/main" xmlns:mc="http://schemas.openxmlformats.org/markup-compatibility/2006" xmlns:mv="urn:schemas-microsoft-com:mac:vml" xmlns:o="urn:schemas-microsoft-com:office:office" xmlns:r="http://schemas.openxmlformats.org/officeDocument/2006/relationships" xmlns:m="http://schemas.openxmlformats.org/officeDocument/2006/math" xmlns:v="urn:schemas-microsoft-com:vml" xmlns:wp14="http://schemas.microsoft.com/office/word/2010/wordprocessingDrawing" xmlns:wp="http://schemas.openxmlformats.org/drawingml/2006/wordprocessingDrawing" xmlns:w10="urn:schemas-microsoft-com:office:word" xmlns:w="http://schemas.openxmlformats.org/wordprocessingml/2006/main" xmlns:w14="http://schemas.microsoft.com/office/word/2010/wordml" xmlns:wpg="http://schemas.microsoft.com/office/word/2010/wordprocessingGroup" xmlns:wpi="http://schemas.microsoft.com/office/word/2010/wordprocessingInk" xmlns:wne="http://schemas.microsoft.com/office/word/2006/wordml" xmlns:wps="http://schemas.microsoft.com/office/word/2010/wordprocessingShape" mc:Ignorable="w14 wp14">
+  <w:abstractNum w:abstractNumId="0">
     <w:nsid w:val="03063E03"/>
     <w:multiLevelType w:val="hybridMultilevel"/>
     <w:tmpl w:val="812A8786"/>
@@ -1242,7 +1810,7 @@
       </w:rPr>
     </w:lvl>
   </w:abstractNum>
-  <w:abstractNum w:abstractNumId="1" w15:restartNumberingAfterBreak="0">
+  <w:abstractNum w:abstractNumId="1">
     <w:nsid w:val="137D4A97"/>
     <w:multiLevelType w:val="hybridMultilevel"/>
     <w:tmpl w:val="9D9AA6E0"/>
@@ -1355,7 +1923,7 @@
       </w:rPr>
     </w:lvl>
   </w:abstractNum>
-  <w:abstractNum w:abstractNumId="2" w15:restartNumberingAfterBreak="0">
+  <w:abstractNum w:abstractNumId="2">
     <w:nsid w:val="245C16FE"/>
     <w:multiLevelType w:val="hybridMultilevel"/>
     <w:tmpl w:val="8AE04170"/>
@@ -1468,7 +2036,7 @@
       </w:rPr>
     </w:lvl>
   </w:abstractNum>
-  <w:abstractNum w:abstractNumId="3" w15:restartNumberingAfterBreak="0">
+  <w:abstractNum w:abstractNumId="3">
     <w:nsid w:val="31CF09EA"/>
     <w:multiLevelType w:val="hybridMultilevel"/>
     <w:tmpl w:val="078E3F4E"/>
@@ -1581,7 +2149,7 @@
       </w:rPr>
     </w:lvl>
   </w:abstractNum>
-  <w:abstractNum w:abstractNumId="4" w15:restartNumberingAfterBreak="0">
+  <w:abstractNum w:abstractNumId="4">
     <w:nsid w:val="39A5252B"/>
     <w:multiLevelType w:val="hybridMultilevel"/>
     <w:tmpl w:val="5046E644"/>
@@ -1694,7 +2262,7 @@
       </w:rPr>
     </w:lvl>
   </w:abstractNum>
-  <w:abstractNum w:abstractNumId="5" w15:restartNumberingAfterBreak="0">
+  <w:abstractNum w:abstractNumId="5">
     <w:nsid w:val="48762DBB"/>
     <w:multiLevelType w:val="hybridMultilevel"/>
     <w:tmpl w:val="54F0EA4E"/>
@@ -1806,7 +2374,7 @@
       </w:rPr>
     </w:lvl>
   </w:abstractNum>
-  <w:abstractNum w:abstractNumId="6" w15:restartNumberingAfterBreak="0">
+  <w:abstractNum w:abstractNumId="6">
     <w:nsid w:val="61DA234B"/>
     <w:multiLevelType w:val="hybridMultilevel"/>
     <w:tmpl w:val="49A0EB3E"/>
@@ -1919,7 +2487,7 @@
       </w:rPr>
     </w:lvl>
   </w:abstractNum>
-  <w:abstractNum w:abstractNumId="7" w15:restartNumberingAfterBreak="0">
+  <w:abstractNum w:abstractNumId="7">
     <w:nsid w:val="6769059F"/>
     <w:multiLevelType w:val="hybridMultilevel"/>
     <w:tmpl w:val="C6A8D16E"/>
@@ -2031,7 +2599,119 @@
       </w:rPr>
     </w:lvl>
   </w:abstractNum>
-  <w:abstractNum w:abstractNumId="8" w15:restartNumberingAfterBreak="0">
+  <w:abstractNum w:abstractNumId="8">
+    <w:nsid w:val="70096B6F"/>
+    <w:multiLevelType w:val="hybridMultilevel"/>
+    <w:tmpl w:val="F3A0F30C"/>
+    <w:lvl w:ilvl="0" w:tplc="03AC4B80">
+      <w:numFmt w:val="bullet"/>
+      <w:lvlText w:val="-"/>
+      <w:lvlJc w:val="left"/>
+      <w:pPr>
+        <w:ind w:left="720" w:hanging="360"/>
+      </w:pPr>
+      <w:rPr>
+        <w:rFonts w:ascii="Calibri" w:eastAsiaTheme="minorHAnsi" w:hAnsi="Calibri" w:cstheme="minorBidi" w:hint="default"/>
+      </w:rPr>
+    </w:lvl>
+    <w:lvl w:ilvl="1" w:tplc="04090003" w:tentative="1">
+      <w:start w:val="1"/>
+      <w:numFmt w:val="bullet"/>
+      <w:lvlText w:val="o"/>
+      <w:lvlJc w:val="left"/>
+      <w:pPr>
+        <w:ind w:left="1440" w:hanging="360"/>
+      </w:pPr>
+      <w:rPr>
+        <w:rFonts w:ascii="Courier New" w:hAnsi="Courier New" w:hint="default"/>
+      </w:rPr>
+    </w:lvl>
+    <w:lvl w:ilvl="2" w:tplc="04090005" w:tentative="1">
+      <w:start w:val="1"/>
+      <w:numFmt w:val="bullet"/>
+      <w:lvlText w:val=""/>
+      <w:lvlJc w:val="left"/>
+      <w:pPr>
+        <w:ind w:left="2160" w:hanging="360"/>
+      </w:pPr>
+      <w:rPr>
+        <w:rFonts w:ascii="Wingdings" w:hAnsi="Wingdings" w:hint="default"/>
+      </w:rPr>
+    </w:lvl>
+    <w:lvl w:ilvl="3" w:tplc="04090001" w:tentative="1">
+      <w:start w:val="1"/>
+      <w:numFmt w:val="bullet"/>
+      <w:lvlText w:val=""/>
+      <w:lvlJc w:val="left"/>
+      <w:pPr>
+        <w:ind w:left="2880" w:hanging="360"/>
+      </w:pPr>
+      <w:rPr>
+        <w:rFonts w:ascii="Symbol" w:hAnsi="Symbol" w:hint="default"/>
+      </w:rPr>
+    </w:lvl>
+    <w:lvl w:ilvl="4" w:tplc="04090003" w:tentative="1">
+      <w:start w:val="1"/>
+      <w:numFmt w:val="bullet"/>
+      <w:lvlText w:val="o"/>
+      <w:lvlJc w:val="left"/>
+      <w:pPr>
+        <w:ind w:left="3600" w:hanging="360"/>
+      </w:pPr>
+      <w:rPr>
+        <w:rFonts w:ascii="Courier New" w:hAnsi="Courier New" w:hint="default"/>
+      </w:rPr>
+    </w:lvl>
+    <w:lvl w:ilvl="5" w:tplc="04090005" w:tentative="1">
+      <w:start w:val="1"/>
+      <w:numFmt w:val="bullet"/>
+      <w:lvlText w:val=""/>
+      <w:lvlJc w:val="left"/>
+      <w:pPr>
+        <w:ind w:left="4320" w:hanging="360"/>
+      </w:pPr>
+      <w:rPr>
+        <w:rFonts w:ascii="Wingdings" w:hAnsi="Wingdings" w:hint="default"/>
+      </w:rPr>
+    </w:lvl>
+    <w:lvl w:ilvl="6" w:tplc="04090001" w:tentative="1">
+      <w:start w:val="1"/>
+      <w:numFmt w:val="bullet"/>
+      <w:lvlText w:val=""/>
+      <w:lvlJc w:val="left"/>
+      <w:pPr>
+        <w:ind w:left="5040" w:hanging="360"/>
+      </w:pPr>
+      <w:rPr>
+        <w:rFonts w:ascii="Symbol" w:hAnsi="Symbol" w:hint="default"/>
+      </w:rPr>
+    </w:lvl>
+    <w:lvl w:ilvl="7" w:tplc="04090003" w:tentative="1">
+      <w:start w:val="1"/>
+      <w:numFmt w:val="bullet"/>
+      <w:lvlText w:val="o"/>
+      <w:lvlJc w:val="left"/>
+      <w:pPr>
+        <w:ind w:left="5760" w:hanging="360"/>
+      </w:pPr>
+      <w:rPr>
+        <w:rFonts w:ascii="Courier New" w:hAnsi="Courier New" w:hint="default"/>
+      </w:rPr>
+    </w:lvl>
+    <w:lvl w:ilvl="8" w:tplc="04090005" w:tentative="1">
+      <w:start w:val="1"/>
+      <w:numFmt w:val="bullet"/>
+      <w:lvlText w:val=""/>
+      <w:lvlJc w:val="left"/>
+      <w:pPr>
+        <w:ind w:left="6480" w:hanging="360"/>
+      </w:pPr>
+      <w:rPr>
+        <w:rFonts w:ascii="Wingdings" w:hAnsi="Wingdings" w:hint="default"/>
+      </w:rPr>
+    </w:lvl>
+  </w:abstractNum>
+  <w:abstractNum w:abstractNumId="9">
     <w:nsid w:val="79811007"/>
     <w:multiLevelType w:val="hybridMultilevel"/>
     <w:tmpl w:val="FB186064"/>
@@ -2163,7 +2843,7 @@
     <w:abstractNumId w:val="0"/>
   </w:num>
   <w:num w:numId="7">
-    <w:abstractNumId w:val="8"/>
+    <w:abstractNumId w:val="9"/>
   </w:num>
   <w:num w:numId="8">
     <w:abstractNumId w:val="3"/>
@@ -2171,11 +2851,14 @@
   <w:num w:numId="9">
     <w:abstractNumId w:val="2"/>
   </w:num>
+  <w:num w:numId="10">
+    <w:abstractNumId w:val="8"/>
+  </w:num>
 </w:numbering>
 </file>
 
 <file path=word/styles.xml><?xml version="1.0" encoding="utf-8"?>
-<w:styles xmlns:mc="http://schemas.openxmlformats.org/markup-compatibility/2006" xmlns:r="http://schemas.openxmlformats.org/officeDocument/2006/relationships" xmlns:w="http://schemas.openxmlformats.org/wordprocessingml/2006/main" xmlns:w14="http://schemas.microsoft.com/office/word/2010/wordml" xmlns:w15="http://schemas.microsoft.com/office/word/2012/wordml" xmlns:w16se="http://schemas.microsoft.com/office/word/2015/wordml/symex" mc:Ignorable="w14 w15 w16se">
+<w:styles xmlns:mc="http://schemas.openxmlformats.org/markup-compatibility/2006" xmlns:r="http://schemas.openxmlformats.org/officeDocument/2006/relationships" xmlns:w="http://schemas.openxmlformats.org/wordprocessingml/2006/main" xmlns:w14="http://schemas.microsoft.com/office/word/2010/wordml" mc:Ignorable="w14">
   <w:docDefaults>
     <w:rPrDefault>
       <w:rPr>
@@ -2191,378 +2874,153 @@
       </w:pPr>
     </w:pPrDefault>
   </w:docDefaults>
-  <w:latentStyles w:defLockedState="0" w:defUIPriority="99" w:defSemiHidden="0" w:defUnhideWhenUsed="0" w:defQFormat="0" w:count="371">
-    <w:lsdException w:name="Normal" w:uiPriority="0" w:qFormat="1"/>
-    <w:lsdException w:name="heading 1" w:uiPriority="9" w:qFormat="1"/>
-    <w:lsdException w:name="heading 2" w:semiHidden="1" w:uiPriority="9" w:unhideWhenUsed="1" w:qFormat="1"/>
-    <w:lsdException w:name="heading 3" w:semiHidden="1" w:uiPriority="9" w:unhideWhenUsed="1" w:qFormat="1"/>
-    <w:lsdException w:name="heading 4" w:semiHidden="1" w:uiPriority="9" w:unhideWhenUsed="1" w:qFormat="1"/>
-    <w:lsdException w:name="heading 5" w:semiHidden="1" w:uiPriority="9" w:unhideWhenUsed="1" w:qFormat="1"/>
-    <w:lsdException w:name="heading 6" w:semiHidden="1" w:uiPriority="9" w:unhideWhenUsed="1" w:qFormat="1"/>
-    <w:lsdException w:name="heading 7" w:semiHidden="1" w:uiPriority="9" w:unhideWhenUsed="1" w:qFormat="1"/>
-    <w:lsdException w:name="heading 8" w:semiHidden="1" w:uiPriority="9" w:unhideWhenUsed="1" w:qFormat="1"/>
-    <w:lsdException w:name="heading 9" w:semiHidden="1" w:uiPriority="9" w:unhideWhenUsed="1" w:qFormat="1"/>
-    <w:lsdException w:name="index 1" w:semiHidden="1" w:unhideWhenUsed="1"/>
-    <w:lsdException w:name="index 2" w:semiHidden="1" w:unhideWhenUsed="1"/>
-    <w:lsdException w:name="index 3" w:semiHidden="1" w:unhideWhenUsed="1"/>
-    <w:lsdException w:name="index 4" w:semiHidden="1" w:unhideWhenUsed="1"/>
-    <w:lsdException w:name="index 5" w:semiHidden="1" w:unhideWhenUsed="1"/>
-    <w:lsdException w:name="index 6" w:semiHidden="1" w:unhideWhenUsed="1"/>
-    <w:lsdException w:name="index 7" w:semiHidden="1" w:unhideWhenUsed="1"/>
-    <w:lsdException w:name="index 8" w:semiHidden="1" w:unhideWhenUsed="1"/>
-    <w:lsdException w:name="index 9" w:semiHidden="1" w:unhideWhenUsed="1"/>
-    <w:lsdException w:name="toc 1" w:semiHidden="1" w:uiPriority="39" w:unhideWhenUsed="1"/>
-    <w:lsdException w:name="toc 2" w:semiHidden="1" w:uiPriority="39" w:unhideWhenUsed="1"/>
-    <w:lsdException w:name="toc 3" w:semiHidden="1" w:uiPriority="39" w:unhideWhenUsed="1"/>
-    <w:lsdException w:name="toc 4" w:semiHidden="1" w:uiPriority="39" w:unhideWhenUsed="1"/>
-    <w:lsdException w:name="toc 5" w:semiHidden="1" w:uiPriority="39" w:unhideWhenUsed="1"/>
-    <w:lsdException w:name="toc 6" w:semiHidden="1" w:uiPriority="39" w:unhideWhenUsed="1"/>
-    <w:lsdException w:name="toc 7" w:semiHidden="1" w:uiPriority="39" w:unhideWhenUsed="1"/>
-    <w:lsdException w:name="toc 8" w:semiHidden="1" w:uiPriority="39" w:unhideWhenUsed="1"/>
-    <w:lsdException w:name="toc 9" w:semiHidden="1" w:uiPriority="39" w:unhideWhenUsed="1"/>
-    <w:lsdException w:name="Normal Indent" w:semiHidden="1" w:unhideWhenUsed="1"/>
-    <w:lsdException w:name="footnote text" w:semiHidden="1" w:unhideWhenUsed="1"/>
-    <w:lsdException w:name="annotation text" w:semiHidden="1" w:unhideWhenUsed="1"/>
-    <w:lsdException w:name="header" w:semiHidden="1" w:unhideWhenUsed="1"/>
-    <w:lsdException w:name="footer" w:semiHidden="1" w:unhideWhenUsed="1"/>
-    <w:lsdException w:name="index heading" w:semiHidden="1" w:unhideWhenUsed="1"/>
-    <w:lsdException w:name="caption" w:semiHidden="1" w:uiPriority="35" w:unhideWhenUsed="1" w:qFormat="1"/>
-    <w:lsdException w:name="table of figures" w:semiHidden="1" w:unhideWhenUsed="1"/>
-    <w:lsdException w:name="envelope address" w:semiHidden="1" w:unhideWhenUsed="1"/>
-    <w:lsdException w:name="envelope return" w:semiHidden="1" w:unhideWhenUsed="1"/>
-    <w:lsdException w:name="footnote reference" w:semiHidden="1" w:unhideWhenUsed="1"/>
-    <w:lsdException w:name="annotation reference" w:semiHidden="1" w:unhideWhenUsed="1"/>
-    <w:lsdException w:name="line number" w:semiHidden="1" w:unhideWhenUsed="1"/>
-    <w:lsdException w:name="page number" w:semiHidden="1" w:unhideWhenUsed="1"/>
-    <w:lsdException w:name="endnote reference" w:semiHidden="1" w:unhideWhenUsed="1"/>
-    <w:lsdException w:name="endnote text" w:semiHidden="1" w:unhideWhenUsed="1"/>
-    <w:lsdException w:name="table of authorities" w:semiHidden="1" w:unhideWhenUsed="1"/>
-    <w:lsdException w:name="macro" w:semiHidden="1" w:unhideWhenUsed="1"/>
-    <w:lsdException w:name="toa heading" w:semiHidden="1" w:unhideWhenUsed="1"/>
-    <w:lsdException w:name="List" w:semiHidden="1" w:unhideWhenUsed="1"/>
-    <w:lsdException w:name="List Bullet" w:semiHidden="1" w:unhideWhenUsed="1"/>
-    <w:lsdException w:name="List Number" w:semiHidden="1" w:unhideWhenUsed="1"/>
-    <w:lsdException w:name="List 2" w:semiHidden="1" w:unhideWhenUsed="1"/>
-    <w:lsdException w:name="List 3" w:semiHidden="1" w:unhideWhenUsed="1"/>
-    <w:lsdException w:name="List 4" w:semiHidden="1" w:unhideWhenUsed="1"/>
-    <w:lsdException w:name="List 5" w:semiHidden="1" w:unhideWhenUsed="1"/>
-    <w:lsdException w:name="List Bullet 2" w:semiHidden="1" w:unhideWhenUsed="1"/>
-    <w:lsdException w:name="List Bullet 3" w:semiHidden="1" w:unhideWhenUsed="1"/>
-    <w:lsdException w:name="List Bullet 4" w:semiHidden="1" w:unhideWhenUsed="1"/>
-    <w:lsdException w:name="List Bullet 5" w:semiHidden="1" w:unhideWhenUsed="1"/>
-    <w:lsdException w:name="List Number 2" w:semiHidden="1" w:unhideWhenUsed="1"/>
-    <w:lsdException w:name="List Number 3" w:semiHidden="1" w:unhideWhenUsed="1"/>
-    <w:lsdException w:name="List Number 4" w:semiHidden="1" w:unhideWhenUsed="1"/>
-    <w:lsdException w:name="List Number 5" w:semiHidden="1" w:unhideWhenUsed="1"/>
-    <w:lsdException w:name="Title" w:uiPriority="10" w:qFormat="1"/>
-    <w:lsdException w:name="Closing" w:semiHidden="1" w:unhideWhenUsed="1"/>
-    <w:lsdException w:name="Signature" w:semiHidden="1" w:unhideWhenUsed="1"/>
-    <w:lsdException w:name="Default Paragraph Font" w:semiHidden="1" w:uiPriority="1" w:unhideWhenUsed="1"/>
-    <w:lsdException w:name="Body Text" w:semiHidden="1" w:unhideWhenUsed="1"/>
-    <w:lsdException w:name="Body Text Indent" w:semiHidden="1" w:unhideWhenUsed="1"/>
-    <w:lsdException w:name="List Continue" w:semiHidden="1" w:unhideWhenUsed="1"/>
-    <w:lsdException w:name="List Continue 2" w:semiHidden="1" w:unhideWhenUsed="1"/>
-    <w:lsdException w:name="List Continue 3" w:semiHidden="1" w:unhideWhenUsed="1"/>
-    <w:lsdException w:name="List Continue 4" w:semiHidden="1" w:unhideWhenUsed="1"/>
-    <w:lsdException w:name="List Continue 5" w:semiHidden="1" w:unhideWhenUsed="1"/>
-    <w:lsdException w:name="Message Header" w:semiHidden="1" w:unhideWhenUsed="1"/>
-    <w:lsdException w:name="Subtitle" w:uiPriority="11" w:qFormat="1"/>
-    <w:lsdException w:name="Salutation" w:semiHidden="1" w:unhideWhenUsed="1"/>
-    <w:lsdException w:name="Date" w:semiHidden="1" w:unhideWhenUsed="1"/>
-    <w:lsdException w:name="Body Text First Indent" w:semiHidden="1" w:unhideWhenUsed="1"/>
-    <w:lsdException w:name="Body Text First Indent 2" w:semiHidden="1" w:unhideWhenUsed="1"/>
-    <w:lsdException w:name="Note Heading" w:semiHidden="1" w:unhideWhenUsed="1"/>
-    <w:lsdException w:name="Body Text 2" w:semiHidden="1" w:unhideWhenUsed="1"/>
-    <w:lsdException w:name="Body Text 3" w:semiHidden="1" w:unhideWhenUsed="1"/>
-    <w:lsdException w:name="Body Text Indent 2" w:semiHidden="1" w:unhideWhenUsed="1"/>
-    <w:lsdException w:name="Body Text Indent 3" w:semiHidden="1" w:unhideWhenUsed="1"/>
-    <w:lsdException w:name="Block Text" w:semiHidden="1" w:unhideWhenUsed="1"/>
-    <w:lsdException w:name="Hyperlink" w:semiHidden="1" w:unhideWhenUsed="1"/>
-    <w:lsdException w:name="FollowedHyperlink" w:semiHidden="1" w:unhideWhenUsed="1"/>
-    <w:lsdException w:name="Strong" w:uiPriority="22" w:qFormat="1"/>
-    <w:lsdException w:name="Emphasis" w:uiPriority="20" w:qFormat="1"/>
-    <w:lsdException w:name="Document Map" w:semiHidden="1" w:unhideWhenUsed="1"/>
-    <w:lsdException w:name="Plain Text" w:semiHidden="1" w:unhideWhenUsed="1"/>
-    <w:lsdException w:name="E-mail Signature" w:semiHidden="1" w:unhideWhenUsed="1"/>
-    <w:lsdException w:name="HTML Top of Form" w:semiHidden="1" w:unhideWhenUsed="1"/>
-    <w:lsdException w:name="HTML Bottom of Form" w:semiHidden="1" w:unhideWhenUsed="1"/>
-    <w:lsdException w:name="Normal (Web)" w:semiHidden="1" w:unhideWhenUsed="1"/>
-    <w:lsdException w:name="HTML Acronym" w:semiHidden="1" w:unhideWhenUsed="1"/>
-    <w:lsdException w:name="HTML Address" w:semiHidden="1" w:unhideWhenUsed="1"/>
-    <w:lsdException w:name="HTML Cite" w:semiHidden="1" w:unhideWhenUsed="1"/>
-    <w:lsdException w:name="HTML Code" w:semiHidden="1" w:unhideWhenUsed="1"/>
-    <w:lsdException w:name="HTML Definition" w:semiHidden="1" w:unhideWhenUsed="1"/>
-    <w:lsdException w:name="HTML Keyboard" w:semiHidden="1" w:unhideWhenUsed="1"/>
-    <w:lsdException w:name="HTML Preformatted" w:semiHidden="1" w:unhideWhenUsed="1"/>
-    <w:lsdException w:name="HTML Sample" w:semiHidden="1" w:unhideWhenUsed="1"/>
-    <w:lsdException w:name="HTML Typewriter" w:semiHidden="1" w:unhideWhenUsed="1"/>
-    <w:lsdException w:name="HTML Variable" w:semiHidden="1" w:unhideWhenUsed="1"/>
-    <w:lsdException w:name="Normal Table" w:semiHidden="1" w:unhideWhenUsed="1"/>
-    <w:lsdException w:name="annotation subject" w:semiHidden="1" w:unhideWhenUsed="1"/>
-    <w:lsdException w:name="No List" w:semiHidden="1" w:unhideWhenUsed="1"/>
-    <w:lsdException w:name="Outline List 1" w:semiHidden="1" w:unhideWhenUsed="1"/>
-    <w:lsdException w:name="Outline List 2" w:semiHidden="1" w:unhideWhenUsed="1"/>
-    <w:lsdException w:name="Outline List 3" w:semiHidden="1" w:unhideWhenUsed="1"/>
-    <w:lsdException w:name="Table Simple 1" w:semiHidden="1" w:unhideWhenUsed="1"/>
-    <w:lsdException w:name="Table Simple 2" w:semiHidden="1" w:unhideWhenUsed="1"/>
-    <w:lsdException w:name="Table Simple 3" w:semiHidden="1" w:unhideWhenUsed="1"/>
-    <w:lsdException w:name="Table Classic 1" w:semiHidden="1" w:unhideWhenUsed="1"/>
-    <w:lsdException w:name="Table Classic 2" w:semiHidden="1" w:unhideWhenUsed="1"/>
-    <w:lsdException w:name="Table Classic 3" w:semiHidden="1" w:unhideWhenUsed="1"/>
-    <w:lsdException w:name="Table Classic 4" w:semiHidden="1" w:unhideWhenUsed="1"/>
-    <w:lsdException w:name="Table Colorful 1" w:semiHidden="1" w:unhideWhenUsed="1"/>
-    <w:lsdException w:name="Table Colorful 2" w:semiHidden="1" w:unhideWhenUsed="1"/>
-    <w:lsdException w:name="Table Colorful 3" w:semiHidden="1" w:unhideWhenUsed="1"/>
-    <w:lsdException w:name="Table Columns 1" w:semiHidden="1" w:unhideWhenUsed="1"/>
-    <w:lsdException w:name="Table Columns 2" w:semiHidden="1" w:unhideWhenUsed="1"/>
-    <w:lsdException w:name="Table Columns 3" w:semiHidden="1" w:unhideWhenUsed="1"/>
-    <w:lsdException w:name="Table Columns 4" w:semiHidden="1" w:unhideWhenUsed="1"/>
-    <w:lsdException w:name="Table Columns 5" w:semiHidden="1" w:unhideWhenUsed="1"/>
-    <w:lsdException w:name="Table Grid 1" w:semiHidden="1" w:unhideWhenUsed="1"/>
-    <w:lsdException w:name="Table Grid 2" w:semiHidden="1" w:unhideWhenUsed="1"/>
-    <w:lsdException w:name="Table Grid 3" w:semiHidden="1" w:unhideWhenUsed="1"/>
-    <w:lsdException w:name="Table Grid 4" w:semiHidden="1" w:unhideWhenUsed="1"/>
-    <w:lsdException w:name="Table Grid 5" w:semiHidden="1" w:unhideWhenUsed="1"/>
-    <w:lsdException w:name="Table Grid 6" w:semiHidden="1" w:unhideWhenUsed="1"/>
-    <w:lsdException w:name="Table Grid 7" w:semiHidden="1" w:unhideWhenUsed="1"/>
-    <w:lsdException w:name="Table Grid 8" w:semiHidden="1" w:unhideWhenUsed="1"/>
-    <w:lsdException w:name="Table List 1" w:semiHidden="1" w:unhideWhenUsed="1"/>
-    <w:lsdException w:name="Table List 2" w:semiHidden="1" w:unhideWhenUsed="1"/>
-    <w:lsdException w:name="Table List 3" w:semiHidden="1" w:unhideWhenUsed="1"/>
-    <w:lsdException w:name="Table List 4" w:semiHidden="1" w:unhideWhenUsed="1"/>
-    <w:lsdException w:name="Table List 5" w:semiHidden="1" w:unhideWhenUsed="1"/>
-    <w:lsdException w:name="Table List 6" w:semiHidden="1" w:unhideWhenUsed="1"/>
-    <w:lsdException w:name="Table List 7" w:semiHidden="1" w:unhideWhenUsed="1"/>
-    <w:lsdException w:name="Table List 8" w:semiHidden="1" w:unhideWhenUsed="1"/>
-    <w:lsdException w:name="Table 3D effects 1" w:semiHidden="1" w:unhideWhenUsed="1"/>
-    <w:lsdException w:name="Table 3D effects 2" w:semiHidden="1" w:unhideWhenUsed="1"/>
-    <w:lsdException w:name="Table 3D effects 3" w:semiHidden="1" w:unhideWhenUsed="1"/>
-    <w:lsdException w:name="Table Contemporary" w:semiHidden="1" w:unhideWhenUsed="1"/>
-    <w:lsdException w:name="Table Elegant" w:semiHidden="1" w:unhideWhenUsed="1"/>
-    <w:lsdException w:name="Table Professional" w:semiHidden="1" w:unhideWhenUsed="1"/>
-    <w:lsdException w:name="Table Subtle 1" w:semiHidden="1" w:unhideWhenUsed="1"/>
-    <w:lsdException w:name="Table Subtle 2" w:semiHidden="1" w:unhideWhenUsed="1"/>
-    <w:lsdException w:name="Table Web 1" w:semiHidden="1" w:unhideWhenUsed="1"/>
-    <w:lsdException w:name="Table Web 2" w:semiHidden="1" w:unhideWhenUsed="1"/>
-    <w:lsdException w:name="Table Web 3" w:semiHidden="1" w:unhideWhenUsed="1"/>
-    <w:lsdException w:name="Balloon Text" w:semiHidden="1" w:unhideWhenUsed="1"/>
-    <w:lsdException w:name="Table Grid" w:uiPriority="39"/>
-    <w:lsdException w:name="Table Theme" w:semiHidden="1" w:unhideWhenUsed="1"/>
-    <w:lsdException w:name="Placeholder Text" w:semiHidden="1"/>
-    <w:lsdException w:name="No Spacing" w:uiPriority="1" w:qFormat="1"/>
-    <w:lsdException w:name="Light Shading" w:uiPriority="60"/>
-    <w:lsdException w:name="Light List" w:uiPriority="61"/>
-    <w:lsdException w:name="Light Grid" w:uiPriority="62"/>
-    <w:lsdException w:name="Medium Shading 1" w:uiPriority="63"/>
-    <w:lsdException w:name="Medium Shading 2" w:uiPriority="64"/>
-    <w:lsdException w:name="Medium List 1" w:uiPriority="65"/>
-    <w:lsdException w:name="Medium List 2" w:uiPriority="66"/>
-    <w:lsdException w:name="Medium Grid 1" w:uiPriority="67"/>
-    <w:lsdException w:name="Medium Grid 2" w:uiPriority="68"/>
-    <w:lsdException w:name="Medium Grid 3" w:uiPriority="69"/>
-    <w:lsdException w:name="Dark List" w:uiPriority="70"/>
-    <w:lsdException w:name="Colorful Shading" w:uiPriority="71"/>
-    <w:lsdException w:name="Colorful List" w:uiPriority="72"/>
-    <w:lsdException w:name="Colorful Grid" w:uiPriority="73"/>
-    <w:lsdException w:name="Light Shading Accent 1" w:uiPriority="60"/>
-    <w:lsdException w:name="Light List Accent 1" w:uiPriority="61"/>
-    <w:lsdException w:name="Light Grid Accent 1" w:uiPriority="62"/>
-    <w:lsdException w:name="Medium Shading 1 Accent 1" w:uiPriority="63"/>
-    <w:lsdException w:name="Medium Shading 2 Accent 1" w:uiPriority="64"/>
-    <w:lsdException w:name="Medium List 1 Accent 1" w:uiPriority="65"/>
-    <w:lsdException w:name="Revision" w:semiHidden="1"/>
-    <w:lsdException w:name="List Paragraph" w:uiPriority="34" w:qFormat="1"/>
-    <w:lsdException w:name="Quote" w:uiPriority="29" w:qFormat="1"/>
-    <w:lsdException w:name="Intense Quote" w:uiPriority="30" w:qFormat="1"/>
-    <w:lsdException w:name="Medium List 2 Accent 1" w:uiPriority="66"/>
-    <w:lsdException w:name="Medium Grid 1 Accent 1" w:uiPriority="67"/>
-    <w:lsdException w:name="Medium Grid 2 Accent 1" w:uiPriority="68"/>
-    <w:lsdException w:name="Medium Grid 3 Accent 1" w:uiPriority="69"/>
-    <w:lsdException w:name="Dark List Accent 1" w:uiPriority="70"/>
-    <w:lsdException w:name="Colorful Shading Accent 1" w:uiPriority="71"/>
-    <w:lsdException w:name="Colorful List Accent 1" w:uiPriority="72"/>
-    <w:lsdException w:name="Colorful Grid Accent 1" w:uiPriority="73"/>
-    <w:lsdException w:name="Light Shading Accent 2" w:uiPriority="60"/>
-    <w:lsdException w:name="Light List Accent 2" w:uiPriority="61"/>
-    <w:lsdException w:name="Light Grid Accent 2" w:uiPriority="62"/>
-    <w:lsdException w:name="Medium Shading 1 Accent 2" w:uiPriority="63"/>
-    <w:lsdException w:name="Medium Shading 2 Accent 2" w:uiPriority="64"/>
-    <w:lsdException w:name="Medium List 1 Accent 2" w:uiPriority="65"/>
-    <w:lsdException w:name="Medium List 2 Accent 2" w:uiPriority="66"/>
-    <w:lsdException w:name="Medium Grid 1 Accent 2" w:uiPriority="67"/>
-    <w:lsdException w:name="Medium Grid 2 Accent 2" w:uiPriority="68"/>
-    <w:lsdException w:name="Medium Grid 3 Accent 2" w:uiPriority="69"/>
-    <w:lsdException w:name="Dark List Accent 2" w:uiPriority="70"/>
-    <w:lsdException w:name="Colorful Shading Accent 2" w:uiPriority="71"/>
-    <w:lsdException w:name="Colorful List Accent 2" w:uiPriority="72"/>
-    <w:lsdException w:name="Colorful Grid Accent 2" w:uiPriority="73"/>
-    <w:lsdException w:name="Light Shading Accent 3" w:uiPriority="60"/>
-    <w:lsdException w:name="Light List Accent 3" w:uiPriority="61"/>
-    <w:lsdException w:name="Light Grid Accent 3" w:uiPriority="62"/>
-    <w:lsdException w:name="Medium Shading 1 Accent 3" w:uiPriority="63"/>
-    <w:lsdException w:name="Medium Shading 2 Accent 3" w:uiPriority="64"/>
-    <w:lsdException w:name="Medium List 1 Accent 3" w:uiPriority="65"/>
-    <w:lsdException w:name="Medium List 2 Accent 3" w:uiPriority="66"/>
-    <w:lsdException w:name="Medium Grid 1 Accent 3" w:uiPriority="67"/>
-    <w:lsdException w:name="Medium Grid 2 Accent 3" w:uiPriority="68"/>
-    <w:lsdException w:name="Medium Grid 3 Accent 3" w:uiPriority="69"/>
-    <w:lsdException w:name="Dark List Accent 3" w:uiPriority="70"/>
-    <w:lsdException w:name="Colorful Shading Accent 3" w:uiPriority="71"/>
-    <w:lsdException w:name="Colorful List Accent 3" w:uiPriority="72"/>
-    <w:lsdException w:name="Colorful Grid Accent 3" w:uiPriority="73"/>
-    <w:lsdException w:name="Light Shading Accent 4" w:uiPriority="60"/>
-    <w:lsdException w:name="Light List Accent 4" w:uiPriority="61"/>
-    <w:lsdException w:name="Light Grid Accent 4" w:uiPriority="62"/>
-    <w:lsdException w:name="Medium Shading 1 Accent 4" w:uiPriority="63"/>
-    <w:lsdException w:name="Medium Shading 2 Accent 4" w:uiPriority="64"/>
-    <w:lsdException w:name="Medium List 1 Accent 4" w:uiPriority="65"/>
-    <w:lsdException w:name="Medium List 2 Accent 4" w:uiPriority="66"/>
-    <w:lsdException w:name="Medium Grid 1 Accent 4" w:uiPriority="67"/>
-    <w:lsdException w:name="Medium Grid 2 Accent 4" w:uiPriority="68"/>
-    <w:lsdException w:name="Medium Grid 3 Accent 4" w:uiPriority="69"/>
-    <w:lsdException w:name="Dark List Accent 4" w:uiPriority="70"/>
-    <w:lsdException w:name="Colorful Shading Accent 4" w:uiPriority="71"/>
-    <w:lsdException w:name="Colorful List Accent 4" w:uiPriority="72"/>
-    <w:lsdException w:name="Colorful Grid Accent 4" w:uiPriority="73"/>
-    <w:lsdException w:name="Light Shading Accent 5" w:uiPriority="60"/>
-    <w:lsdException w:name="Light List Accent 5" w:uiPriority="61"/>
-    <w:lsdException w:name="Light Grid Accent 5" w:uiPriority="62"/>
-    <w:lsdException w:name="Medium Shading 1 Accent 5" w:uiPriority="63"/>
-    <w:lsdException w:name="Medium Shading 2 Accent 5" w:uiPriority="64"/>
-    <w:lsdException w:name="Medium List 1 Accent 5" w:uiPriority="65"/>
-    <w:lsdException w:name="Medium List 2 Accent 5" w:uiPriority="66"/>
-    <w:lsdException w:name="Medium Grid 1 Accent 5" w:uiPriority="67"/>
-    <w:lsdException w:name="Medium Grid 2 Accent 5" w:uiPriority="68"/>
-    <w:lsdException w:name="Medium Grid 3 Accent 5" w:uiPriority="69"/>
-    <w:lsdException w:name="Dark List Accent 5" w:uiPriority="70"/>
-    <w:lsdException w:name="Colorful Shading Accent 5" w:uiPriority="71"/>
-    <w:lsdException w:name="Colorful List Accent 5" w:uiPriority="72"/>
-    <w:lsdException w:name="Colorful Grid Accent 5" w:uiPriority="73"/>
-    <w:lsdException w:name="Light Shading Accent 6" w:uiPriority="60"/>
-    <w:lsdException w:name="Light List Accent 6" w:uiPriority="61"/>
-    <w:lsdException w:name="Light Grid Accent 6" w:uiPriority="62"/>
-    <w:lsdException w:name="Medium Shading 1 Accent 6" w:uiPriority="63"/>
-    <w:lsdException w:name="Medium Shading 2 Accent 6" w:uiPriority="64"/>
-    <w:lsdException w:name="Medium List 1 Accent 6" w:uiPriority="65"/>
-    <w:lsdException w:name="Medium List 2 Accent 6" w:uiPriority="66"/>
-    <w:lsdException w:name="Medium Grid 1 Accent 6" w:uiPriority="67"/>
-    <w:lsdException w:name="Medium Grid 2 Accent 6" w:uiPriority="68"/>
-    <w:lsdException w:name="Medium Grid 3 Accent 6" w:uiPriority="69"/>
-    <w:lsdException w:name="Dark List Accent 6" w:uiPriority="70"/>
-    <w:lsdException w:name="Colorful Shading Accent 6" w:uiPriority="71"/>
-    <w:lsdException w:name="Colorful List Accent 6" w:uiPriority="72"/>
-    <w:lsdException w:name="Colorful Grid Accent 6" w:uiPriority="73"/>
-    <w:lsdException w:name="Subtle Emphasis" w:uiPriority="19" w:qFormat="1"/>
-    <w:lsdException w:name="Intense Emphasis" w:uiPriority="21" w:qFormat="1"/>
-    <w:lsdException w:name="Subtle Reference" w:uiPriority="31" w:qFormat="1"/>
-    <w:lsdException w:name="Intense Reference" w:uiPriority="32" w:qFormat="1"/>
-    <w:lsdException w:name="Book Title" w:uiPriority="33" w:qFormat="1"/>
-    <w:lsdException w:name="Bibliography" w:semiHidden="1" w:uiPriority="37" w:unhideWhenUsed="1"/>
-    <w:lsdException w:name="TOC Heading" w:semiHidden="1" w:uiPriority="39" w:unhideWhenUsed="1" w:qFormat="1"/>
-    <w:lsdException w:name="Plain Table 1" w:uiPriority="41"/>
-    <w:lsdException w:name="Plain Table 2" w:uiPriority="42"/>
-    <w:lsdException w:name="Plain Table 3" w:uiPriority="43"/>
-    <w:lsdException w:name="Plain Table 4" w:uiPriority="44"/>
-    <w:lsdException w:name="Plain Table 5" w:uiPriority="45"/>
-    <w:lsdException w:name="Grid Table Light" w:uiPriority="40"/>
-    <w:lsdException w:name="Grid Table 1 Light" w:uiPriority="46"/>
-    <w:lsdException w:name="Grid Table 2" w:uiPriority="47"/>
-    <w:lsdException w:name="Grid Table 3" w:uiPriority="48"/>
-    <w:lsdException w:name="Grid Table 4" w:uiPriority="49"/>
-    <w:lsdException w:name="Grid Table 5 Dark" w:uiPriority="50"/>
-    <w:lsdException w:name="Grid Table 6 Colorful" w:uiPriority="51"/>
-    <w:lsdException w:name="Grid Table 7 Colorful" w:uiPriority="52"/>
-    <w:lsdException w:name="Grid Table 1 Light Accent 1" w:uiPriority="46"/>
-    <w:lsdException w:name="Grid Table 2 Accent 1" w:uiPriority="47"/>
-    <w:lsdException w:name="Grid Table 3 Accent 1" w:uiPriority="48"/>
-    <w:lsdException w:name="Grid Table 4 Accent 1" w:uiPriority="49"/>
-    <w:lsdException w:name="Grid Table 5 Dark Accent 1" w:uiPriority="50"/>
-    <w:lsdException w:name="Grid Table 6 Colorful Accent 1" w:uiPriority="51"/>
-    <w:lsdException w:name="Grid Table 7 Colorful Accent 1" w:uiPriority="52"/>
-    <w:lsdException w:name="Grid Table 1 Light Accent 2" w:uiPriority="46"/>
-    <w:lsdException w:name="Grid Table 2 Accent 2" w:uiPriority="47"/>
-    <w:lsdException w:name="Grid Table 3 Accent 2" w:uiPriority="48"/>
-    <w:lsdException w:name="Grid Table 4 Accent 2" w:uiPriority="49"/>
-    <w:lsdException w:name="Grid Table 5 Dark Accent 2" w:uiPriority="50"/>
-    <w:lsdException w:name="Grid Table 6 Colorful Accent 2" w:uiPriority="51"/>
-    <w:lsdException w:name="Grid Table 7 Colorful Accent 2" w:uiPriority="52"/>
-    <w:lsdException w:name="Grid Table 1 Light Accent 3" w:uiPriority="46"/>
-    <w:lsdException w:name="Grid Table 2 Accent 3" w:uiPriority="47"/>
-    <w:lsdException w:name="Grid Table 3 Accent 3" w:uiPriority="48"/>
-    <w:lsdException w:name="Grid Table 4 Accent 3" w:uiPriority="49"/>
-    <w:lsdException w:name="Grid Table 5 Dark Accent 3" w:uiPriority="50"/>
-    <w:lsdException w:name="Grid Table 6 Colorful Accent 3" w:uiPriority="51"/>
-    <w:lsdException w:name="Grid Table 7 Colorful Accent 3" w:uiPriority="52"/>
-    <w:lsdException w:name="Grid Table 1 Light Accent 4" w:uiPriority="46"/>
-    <w:lsdException w:name="Grid Table 2 Accent 4" w:uiPriority="47"/>
-    <w:lsdException w:name="Grid Table 3 Accent 4" w:uiPriority="48"/>
-    <w:lsdException w:name="Grid Table 4 Accent 4" w:uiPriority="49"/>
-    <w:lsdException w:name="Grid Table 5 Dark Accent 4" w:uiPriority="50"/>
-    <w:lsdException w:name="Grid Table 6 Colorful Accent 4" w:uiPriority="51"/>
-    <w:lsdException w:name="Grid Table 7 Colorful Accent 4" w:uiPriority="52"/>
-    <w:lsdException w:name="Grid Table 1 Light Accent 5" w:uiPriority="46"/>
-    <w:lsdException w:name="Grid Table 2 Accent 5" w:uiPriority="47"/>
-    <w:lsdException w:name="Grid Table 3 Accent 5" w:uiPriority="48"/>
-    <w:lsdException w:name="Grid Table 4 Accent 5" w:uiPriority="49"/>
-    <w:lsdException w:name="Grid Table 5 Dark Accent 5" w:uiPriority="50"/>
-    <w:lsdException w:name="Grid Table 6 Colorful Accent 5" w:uiPriority="51"/>
-    <w:lsdException w:name="Grid Table 7 Colorful Accent 5" w:uiPriority="52"/>
-    <w:lsdException w:name="Grid Table 1 Light Accent 6" w:uiPriority="46"/>
-    <w:lsdException w:name="Grid Table 2 Accent 6" w:uiPriority="47"/>
-    <w:lsdException w:name="Grid Table 3 Accent 6" w:uiPriority="48"/>
-    <w:lsdException w:name="Grid Table 4 Accent 6" w:uiPriority="49"/>
-    <w:lsdException w:name="Grid Table 5 Dark Accent 6" w:uiPriority="50"/>
-    <w:lsdException w:name="Grid Table 6 Colorful Accent 6" w:uiPriority="51"/>
-    <w:lsdException w:name="Grid Table 7 Colorful Accent 6" w:uiPriority="52"/>
-    <w:lsdException w:name="List Table 1 Light" w:uiPriority="46"/>
-    <w:lsdException w:name="List Table 2" w:uiPriority="47"/>
-    <w:lsdException w:name="List Table 3" w:uiPriority="48"/>
-    <w:lsdException w:name="List Table 4" w:uiPriority="49"/>
-    <w:lsdException w:name="List Table 5 Dark" w:uiPriority="50"/>
-    <w:lsdException w:name="List Table 6 Colorful" w:uiPriority="51"/>
-    <w:lsdException w:name="List Table 7 Colorful" w:uiPriority="52"/>
-    <w:lsdException w:name="List Table 1 Light Accent 1" w:uiPriority="46"/>
-    <w:lsdException w:name="List Table 2 Accent 1" w:uiPriority="47"/>
-    <w:lsdException w:name="List Table 3 Accent 1" w:uiPriority="48"/>
-    <w:lsdException w:name="List Table 4 Accent 1" w:uiPriority="49"/>
-    <w:lsdException w:name="List Table 5 Dark Accent 1" w:uiPriority="50"/>
-    <w:lsdException w:name="List Table 6 Colorful Accent 1" w:uiPriority="51"/>
-    <w:lsdException w:name="List Table 7 Colorful Accent 1" w:uiPriority="52"/>
-    <w:lsdException w:name="List Table 1 Light Accent 2" w:uiPriority="46"/>
-    <w:lsdException w:name="List Table 2 Accent 2" w:uiPriority="47"/>
-    <w:lsdException w:name="List Table 3 Accent 2" w:uiPriority="48"/>
-    <w:lsdException w:name="List Table 4 Accent 2" w:uiPriority="49"/>
-    <w:lsdException w:name="List Table 5 Dark Accent 2" w:uiPriority="50"/>
-    <w:lsdException w:name="List Table 6 Colorful Accent 2" w:uiPriority="51"/>
-    <w:lsdException w:name="List Table 7 Colorful Accent 2" w:uiPriority="52"/>
-    <w:lsdException w:name="List Table 1 Light Accent 3" w:uiPriority="46"/>
-    <w:lsdException w:name="List Table 2 Accent 3" w:uiPriority="47"/>
-    <w:lsdException w:name="List Table 3 Accent 3" w:uiPriority="48"/>
-    <w:lsdException w:name="List Table 4 Accent 3" w:uiPriority="49"/>
-    <w:lsdException w:name="List Table 5 Dark Accent 3" w:uiPriority="50"/>
-    <w:lsdException w:name="List Table 6 Colorful Accent 3" w:uiPriority="51"/>
-    <w:lsdException w:name="List Table 7 Colorful Accent 3" w:uiPriority="52"/>
-    <w:lsdException w:name="List Table 1 Light Accent 4" w:uiPriority="46"/>
-    <w:lsdException w:name="List Table 2 Accent 4" w:uiPriority="47"/>
-    <w:lsdException w:name="List Table 3 Accent 4" w:uiPriority="48"/>
-    <w:lsdException w:name="List Table 4 Accent 4" w:uiPriority="49"/>
-    <w:lsdException w:name="List Table 5 Dark Accent 4" w:uiPriority="50"/>
-    <w:lsdException w:name="List Table 6 Colorful Accent 4" w:uiPriority="51"/>
-    <w:lsdException w:name="List Table 7 Colorful Accent 4" w:uiPriority="52"/>
-    <w:lsdException w:name="List Table 1 Light Accent 5" w:uiPriority="46"/>
-    <w:lsdException w:name="List Table 2 Accent 5" w:uiPriority="47"/>
-    <w:lsdException w:name="List Table 3 Accent 5" w:uiPriority="48"/>
-    <w:lsdException w:name="List Table 4 Accent 5" w:uiPriority="49"/>
-    <w:lsdException w:name="List Table 5 Dark Accent 5" w:uiPriority="50"/>
-    <w:lsdException w:name="List Table 6 Colorful Accent 5" w:uiPriority="51"/>
-    <w:lsdException w:name="List Table 7 Colorful Accent 5" w:uiPriority="52"/>
-    <w:lsdException w:name="List Table 1 Light Accent 6" w:uiPriority="46"/>
-    <w:lsdException w:name="List Table 2 Accent 6" w:uiPriority="47"/>
-    <w:lsdException w:name="List Table 3 Accent 6" w:uiPriority="48"/>
-    <w:lsdException w:name="List Table 4 Accent 6" w:uiPriority="49"/>
-    <w:lsdException w:name="List Table 5 Dark Accent 6" w:uiPriority="50"/>
-    <w:lsdException w:name="List Table 6 Colorful Accent 6" w:uiPriority="51"/>
-    <w:lsdException w:name="List Table 7 Colorful Accent 6" w:uiPriority="52"/>
+  <w:latentStyles w:defLockedState="0" w:defUIPriority="99" w:defSemiHidden="1" w:defUnhideWhenUsed="1" w:defQFormat="0" w:count="276">
+    <w:lsdException w:name="Normal" w:semiHidden="0" w:uiPriority="0" w:unhideWhenUsed="0" w:qFormat="1"/>
+    <w:lsdException w:name="heading 1" w:semiHidden="0" w:uiPriority="9" w:unhideWhenUsed="0" w:qFormat="1"/>
+    <w:lsdException w:name="heading 2" w:uiPriority="9" w:qFormat="1"/>
+    <w:lsdException w:name="heading 3" w:uiPriority="9" w:qFormat="1"/>
+    <w:lsdException w:name="heading 4" w:uiPriority="9" w:qFormat="1"/>
+    <w:lsdException w:name="heading 5" w:uiPriority="9" w:qFormat="1"/>
+    <w:lsdException w:name="heading 6" w:uiPriority="9" w:qFormat="1"/>
+    <w:lsdException w:name="heading 7" w:uiPriority="9" w:qFormat="1"/>
+    <w:lsdException w:name="heading 8" w:uiPriority="9" w:qFormat="1"/>
+    <w:lsdException w:name="heading 9" w:uiPriority="9" w:qFormat="1"/>
+    <w:lsdException w:name="toc 1" w:uiPriority="39"/>
+    <w:lsdException w:name="toc 2" w:uiPriority="39"/>
+    <w:lsdException w:name="toc 3" w:uiPriority="39"/>
+    <w:lsdException w:name="toc 4" w:uiPriority="39"/>
+    <w:lsdException w:name="toc 5" w:uiPriority="39"/>
+    <w:lsdException w:name="toc 6" w:uiPriority="39"/>
+    <w:lsdException w:name="toc 7" w:uiPriority="39"/>
+    <w:lsdException w:name="toc 8" w:uiPriority="39"/>
+    <w:lsdException w:name="toc 9" w:uiPriority="39"/>
+    <w:lsdException w:name="caption" w:uiPriority="35" w:qFormat="1"/>
+    <w:lsdException w:name="Title" w:semiHidden="0" w:uiPriority="10" w:unhideWhenUsed="0" w:qFormat="1"/>
+    <w:lsdException w:name="Default Paragraph Font" w:uiPriority="1"/>
+    <w:lsdException w:name="Subtitle" w:semiHidden="0" w:uiPriority="11" w:unhideWhenUsed="0" w:qFormat="1"/>
+    <w:lsdException w:name="Strong" w:semiHidden="0" w:uiPriority="22" w:unhideWhenUsed="0" w:qFormat="1"/>
+    <w:lsdException w:name="Emphasis" w:semiHidden="0" w:uiPriority="20" w:unhideWhenUsed="0" w:qFormat="1"/>
+    <w:lsdException w:name="Table Grid" w:semiHidden="0" w:uiPriority="39" w:unhideWhenUsed="0"/>
+    <w:lsdException w:name="Note Level 1" w:semiHidden="0" w:unhideWhenUsed="0"/>
+    <w:lsdException w:name="Note Level 2" w:semiHidden="0" w:unhideWhenUsed="0"/>
+    <w:lsdException w:name="Note Level 3" w:semiHidden="0" w:unhideWhenUsed="0"/>
+    <w:lsdException w:name="Note Level 4" w:semiHidden="0" w:unhideWhenUsed="0"/>
+    <w:lsdException w:name="Note Level 5" w:semiHidden="0" w:unhideWhenUsed="0"/>
+    <w:lsdException w:name="Note Level 6" w:semiHidden="0" w:unhideWhenUsed="0"/>
+    <w:lsdException w:name="Note Level 7" w:semiHidden="0" w:unhideWhenUsed="0"/>
+    <w:lsdException w:name="Note Level 8" w:semiHidden="0" w:unhideWhenUsed="0"/>
+    <w:lsdException w:name="Note Level 9" w:semiHidden="0" w:unhideWhenUsed="0"/>
+    <w:lsdException w:name="Placeholder Text" w:unhideWhenUsed="0"/>
+    <w:lsdException w:name="No Spacing" w:semiHidden="0" w:uiPriority="1" w:unhideWhenUsed="0" w:qFormat="1"/>
+    <w:lsdException w:name="Light Shading" w:semiHidden="0" w:uiPriority="60" w:unhideWhenUsed="0"/>
+    <w:lsdException w:name="Light List" w:semiHidden="0" w:uiPriority="61" w:unhideWhenUsed="0"/>
+    <w:lsdException w:name="Light Grid" w:semiHidden="0" w:uiPriority="62" w:unhideWhenUsed="0"/>
+    <w:lsdException w:name="Medium Shading 1" w:semiHidden="0" w:uiPriority="63" w:unhideWhenUsed="0"/>
+    <w:lsdException w:name="Medium Shading 2" w:semiHidden="0" w:uiPriority="64" w:unhideWhenUsed="0"/>
+    <w:lsdException w:name="Medium List 1" w:semiHidden="0" w:uiPriority="65" w:unhideWhenUsed="0"/>
+    <w:lsdException w:name="Medium List 2" w:semiHidden="0" w:uiPriority="66" w:unhideWhenUsed="0"/>
+    <w:lsdException w:name="Medium Grid 1" w:semiHidden="0" w:uiPriority="67" w:unhideWhenUsed="0"/>
+    <w:lsdException w:name="Medium Grid 2" w:semiHidden="0" w:uiPriority="68" w:unhideWhenUsed="0"/>
+    <w:lsdException w:name="Medium Grid 3" w:semiHidden="0" w:uiPriority="69" w:unhideWhenUsed="0"/>
+    <w:lsdException w:name="Dark List" w:semiHidden="0" w:uiPriority="70" w:unhideWhenUsed="0"/>
+    <w:lsdException w:name="Colorful Shading" w:semiHidden="0" w:uiPriority="71" w:unhideWhenUsed="0"/>
+    <w:lsdException w:name="Colorful List" w:semiHidden="0" w:uiPriority="72" w:unhideWhenUsed="0"/>
+    <w:lsdException w:name="Colorful Grid" w:semiHidden="0" w:uiPriority="73" w:unhideWhenUsed="0"/>
+    <w:lsdException w:name="Light Shading Accent 1" w:semiHidden="0" w:uiPriority="60" w:unhideWhenUsed="0"/>
+    <w:lsdException w:name="Light List Accent 1" w:semiHidden="0" w:uiPriority="61" w:unhideWhenUsed="0"/>
+    <w:lsdException w:name="Light Grid Accent 1" w:semiHidden="0" w:uiPriority="62" w:unhideWhenUsed="0"/>
+    <w:lsdException w:name="Medium Shading 1 Accent 1" w:semiHidden="0" w:uiPriority="63" w:unhideWhenUsed="0"/>
+    <w:lsdException w:name="Medium Shading 2 Accent 1" w:semiHidden="0" w:uiPriority="64" w:unhideWhenUsed="0"/>
+    <w:lsdException w:name="Medium List 1 Accent 1" w:semiHidden="0" w:uiPriority="65" w:unhideWhenUsed="0"/>
+    <w:lsdException w:name="Revision" w:unhideWhenUsed="0"/>
+    <w:lsdException w:name="List Paragraph" w:semiHidden="0" w:uiPriority="34" w:unhideWhenUsed="0" w:qFormat="1"/>
+    <w:lsdException w:name="Quote" w:semiHidden="0" w:uiPriority="29" w:unhideWhenUsed="0" w:qFormat="1"/>
+    <w:lsdException w:name="Intense Quote" w:semiHidden="0" w:uiPriority="30" w:unhideWhenUsed="0" w:qFormat="1"/>
+    <w:lsdException w:name="Medium List 2 Accent 1" w:semiHidden="0" w:uiPriority="66" w:unhideWhenUsed="0"/>
+    <w:lsdException w:name="Medium Grid 1 Accent 1" w:semiHidden="0" w:uiPriority="67" w:unhideWhenUsed="0"/>
+    <w:lsdException w:name="Medium Grid 2 Accent 1" w:semiHidden="0" w:uiPriority="68" w:unhideWhenUsed="0"/>
+    <w:lsdException w:name="Medium Grid 3 Accent 1" w:semiHidden="0" w:uiPriority="69" w:unhideWhenUsed="0"/>
+    <w:lsdException w:name="Dark List Accent 1" w:semiHidden="0" w:uiPriority="70" w:unhideWhenUsed="0"/>
+    <w:lsdException w:name="Colorful Shading Accent 1" w:semiHidden="0" w:uiPriority="71" w:unhideWhenUsed="0"/>
+    <w:lsdException w:name="Colorful List Accent 1" w:semiHidden="0" w:uiPriority="72" w:unhideWhenUsed="0"/>
+    <w:lsdException w:name="Colorful Grid Accent 1" w:semiHidden="0" w:uiPriority="73" w:unhideWhenUsed="0"/>
+    <w:lsdException w:name="Light Shading Accent 2" w:semiHidden="0" w:uiPriority="60" w:unhideWhenUsed="0"/>
+    <w:lsdException w:name="Light List Accent 2" w:semiHidden="0" w:uiPriority="61" w:unhideWhenUsed="0"/>
+    <w:lsdException w:name="Light Grid Accent 2" w:semiHidden="0" w:uiPriority="62" w:unhideWhenUsed="0"/>
+    <w:lsdException w:name="Medium Shading 1 Accent 2" w:semiHidden="0" w:uiPriority="63" w:unhideWhenUsed="0"/>
+    <w:lsdException w:name="Medium Shading 2 Accent 2" w:semiHidden="0" w:uiPriority="64" w:unhideWhenUsed="0"/>
+    <w:lsdException w:name="Medium List 1 Accent 2" w:semiHidden="0" w:uiPriority="65" w:unhideWhenUsed="0"/>
+    <w:lsdException w:name="Medium List 2 Accent 2" w:semiHidden="0" w:uiPriority="66" w:unhideWhenUsed="0"/>
+    <w:lsdException w:name="Medium Grid 1 Accent 2" w:semiHidden="0" w:uiPriority="67" w:unhideWhenUsed="0"/>
+    <w:lsdException w:name="Medium Grid 2 Accent 2" w:semiHidden="0" w:uiPriority="68" w:unhideWhenUsed="0"/>
+    <w:lsdException w:name="Medium Grid 3 Accent 2" w:semiHidden="0" w:uiPriority="69" w:unhideWhenUsed="0"/>
+    <w:lsdException w:name="Dark List Accent 2" w:semiHidden="0" w:uiPriority="70" w:unhideWhenUsed="0"/>
+    <w:lsdException w:name="Colorful Shading Accent 2" w:semiHidden="0" w:uiPriority="71" w:unhideWhenUsed="0"/>
+    <w:lsdException w:name="Colorful List Accent 2" w:semiHidden="0" w:uiPriority="72" w:unhideWhenUsed="0"/>
+    <w:lsdException w:name="Colorful Grid Accent 2" w:semiHidden="0" w:uiPriority="73" w:unhideWhenUsed="0"/>
+    <w:lsdException w:name="Light Shading Accent 3" w:semiHidden="0" w:uiPriority="60" w:unhideWhenUsed="0"/>
+    <w:lsdException w:name="Light List Accent 3" w:semiHidden="0" w:uiPriority="61" w:unhideWhenUsed="0"/>
+    <w:lsdException w:name="Light Grid Accent 3" w:semiHidden="0" w:uiPriority="62" w:unhideWhenUsed="0"/>
+    <w:lsdException w:name="Medium Shading 1 Accent 3" w:semiHidden="0" w:uiPriority="63" w:unhideWhenUsed="0"/>
+    <w:lsdException w:name="Medium Shading 2 Accent 3" w:semiHidden="0" w:uiPriority="64" w:unhideWhenUsed="0"/>
+    <w:lsdException w:name="Medium List 1 Accent 3" w:semiHidden="0" w:uiPriority="65" w:unhideWhenUsed="0"/>
+    <w:lsdException w:name="Medium List 2 Accent 3" w:semiHidden="0" w:uiPriority="66" w:unhideWhenUsed="0"/>
+    <w:lsdException w:name="Medium Grid 1 Accent 3" w:semiHidden="0" w:uiPriority="67" w:unhideWhenUsed="0"/>
+    <w:lsdException w:name="Medium Grid 2 Accent 3" w:semiHidden="0" w:uiPriority="68" w:unhideWhenUsed="0"/>
+    <w:lsdException w:name="Medium Grid 3 Accent 3" w:semiHidden="0" w:uiPriority="69" w:unhideWhenUsed="0"/>
+    <w:lsdException w:name="Dark List Accent 3" w:semiHidden="0" w:uiPriority="70" w:unhideWhenUsed="0"/>
+    <w:lsdException w:name="Colorful Shading Accent 3" w:semiHidden="0" w:uiPriority="71" w:unhideWhenUsed="0"/>
+    <w:lsdException w:name="Colorful List Accent 3" w:semiHidden="0" w:uiPriority="72" w:unhideWhenUsed="0"/>
+    <w:lsdException w:name="Colorful Grid Accent 3" w:semiHidden="0" w:uiPriority="73" w:unhideWhenUsed="0"/>
+    <w:lsdException w:name="Light Shading Accent 4" w:semiHidden="0" w:uiPriority="60" w:unhideWhenUsed="0"/>
+    <w:lsdException w:name="Light List Accent 4" w:semiHidden="0" w:uiPriority="61" w:unhideWhenUsed="0"/>
+    <w:lsdException w:name="Light Grid Accent 4" w:semiHidden="0" w:uiPriority="62" w:unhideWhenUsed="0"/>
+    <w:lsdException w:name="Medium Shading 1 Accent 4" w:semiHidden="0" w:uiPriority="63" w:unhideWhenUsed="0"/>
+    <w:lsdException w:name="Medium Shading 2 Accent 4" w:semiHidden="0" w:uiPriority="64" w:unhideWhenUsed="0"/>
+    <w:lsdException w:name="Medium List 1 Accent 4" w:semiHidden="0" w:uiPriority="65" w:unhideWhenUsed="0"/>
+    <w:lsdException w:name="Medium List 2 Accent 4" w:semiHidden="0" w:uiPriority="66" w:unhideWhenUsed="0"/>
+    <w:lsdException w:name="Medium Grid 1 Accent 4" w:semiHidden="0" w:uiPriority="67" w:unhideWhenUsed="0"/>
+    <w:lsdException w:name="Medium Grid 2 Accent 4" w:semiHidden="0" w:uiPriority="68" w:unhideWhenUsed="0"/>
+    <w:lsdException w:name="Medium Grid 3 Accent 4" w:semiHidden="0" w:uiPriority="69" w:unhideWhenUsed="0"/>
+    <w:lsdException w:name="Dark List Accent 4" w:semiHidden="0" w:uiPriority="70" w:unhideWhenUsed="0"/>
+    <w:lsdException w:name="Colorful Shading Accent 4" w:semiHidden="0" w:uiPriority="71" w:unhideWhenUsed="0"/>
+    <w:lsdException w:name="Colorful List Accent 4" w:semiHidden="0" w:uiPriority="72" w:unhideWhenUsed="0"/>
+    <w:lsdException w:name="Colorful Grid Accent 4" w:semiHidden="0" w:uiPriority="73" w:unhideWhenUsed="0"/>
+    <w:lsdException w:name="Light Shading Accent 5" w:semiHidden="0" w:uiPriority="60" w:unhideWhenUsed="0"/>
+    <w:lsdException w:name="Light List Accent 5" w:semiHidden="0" w:uiPriority="61" w:unhideWhenUsed="0"/>
+    <w:lsdException w:name="Light Grid Accent 5" w:semiHidden="0" w:uiPriority="62" w:unhideWhenUsed="0"/>
+    <w:lsdException w:name="Medium Shading 1 Accent 5" w:semiHidden="0" w:uiPriority="63" w:unhideWhenUsed="0"/>
+    <w:lsdException w:name="Medium Shading 2 Accent 5" w:semiHidden="0" w:uiPriority="64" w:unhideWhenUsed="0"/>
+    <w:lsdException w:name="Medium List 1 Accent 5" w:semiHidden="0" w:uiPriority="65" w:unhideWhenUsed="0"/>
+    <w:lsdException w:name="Medium List 2 Accent 5" w:semiHidden="0" w:uiPriority="66" w:unhideWhenUsed="0"/>
+    <w:lsdException w:name="Medium Grid 1 Accent 5" w:semiHidden="0" w:uiPriority="67" w:unhideWhenUsed="0"/>
+    <w:lsdException w:name="Medium Grid 2 Accent 5" w:semiHidden="0" w:uiPriority="68" w:unhideWhenUsed="0"/>
+    <w:lsdException w:name="Medium Grid 3 Accent 5" w:semiHidden="0" w:uiPriority="69" w:unhideWhenUsed="0"/>
+    <w:lsdException w:name="Dark List Accent 5" w:semiHidden="0" w:uiPriority="70" w:unhideWhenUsed="0"/>
+    <w:lsdException w:name="Colorful Shading Accent 5" w:semiHidden="0" w:uiPriority="71" w:unhideWhenUsed="0"/>
+    <w:lsdException w:name="Colorful List Accent 5" w:semiHidden="0" w:uiPriority="72" w:unhideWhenUsed="0"/>
+    <w:lsdException w:name="Colorful Grid Accent 5" w:semiHidden="0" w:uiPriority="73" w:unhideWhenUsed="0"/>
+    <w:lsdException w:name="Light Shading Accent 6" w:semiHidden="0" w:uiPriority="60" w:unhideWhenUsed="0"/>
+    <w:lsdException w:name="Light List Accent 6" w:semiHidden="0" w:uiPriority="61" w:unhideWhenUsed="0"/>
+    <w:lsdException w:name="Light Grid Accent 6" w:semiHidden="0" w:uiPriority="62" w:unhideWhenUsed="0"/>
+    <w:lsdException w:name="Medium Shading 1 Accent 6" w:semiHidden="0" w:uiPriority="63" w:unhideWhenUsed="0"/>
+    <w:lsdException w:name="Medium Shading 2 Accent 6" w:semiHidden="0" w:uiPriority="64" w:unhideWhenUsed="0"/>
+    <w:lsdException w:name="Medium List 1 Accent 6" w:semiHidden="0" w:uiPriority="65" w:unhideWhenUsed="0"/>
+    <w:lsdException w:name="Medium List 2 Accent 6" w:semiHidden="0" w:uiPriority="66" w:unhideWhenUsed="0"/>
+    <w:lsdException w:name="Medium Grid 1 Accent 6" w:semiHidden="0" w:uiPriority="67" w:unhideWhenUsed="0"/>
+    <w:lsdException w:name="Medium Grid 2 Accent 6" w:semiHidden="0" w:uiPriority="68" w:unhideWhenUsed="0"/>
+    <w:lsdException w:name="Medium Grid 3 Accent 6" w:semiHidden="0" w:uiPriority="69" w:unhideWhenUsed="0"/>
+    <w:lsdException w:name="Dark List Accent 6" w:semiHidden="0" w:uiPriority="70" w:unhideWhenUsed="0"/>
+    <w:lsdException w:name="Colorful Shading Accent 6" w:semiHidden="0" w:uiPriority="71" w:unhideWhenUsed="0"/>
+    <w:lsdException w:name="Colorful List Accent 6" w:semiHidden="0" w:uiPriority="72" w:unhideWhenUsed="0"/>
+    <w:lsdException w:name="Colorful Grid Accent 6" w:semiHidden="0" w:uiPriority="73" w:unhideWhenUsed="0"/>
+    <w:lsdException w:name="Subtle Emphasis" w:semiHidden="0" w:uiPriority="19" w:unhideWhenUsed="0" w:qFormat="1"/>
+    <w:lsdException w:name="Intense Emphasis" w:semiHidden="0" w:uiPriority="21" w:unhideWhenUsed="0" w:qFormat="1"/>
+    <w:lsdException w:name="Subtle Reference" w:semiHidden="0" w:uiPriority="31" w:unhideWhenUsed="0" w:qFormat="1"/>
+    <w:lsdException w:name="Intense Reference" w:semiHidden="0" w:uiPriority="32" w:unhideWhenUsed="0" w:qFormat="1"/>
+    <w:lsdException w:name="Book Title" w:semiHidden="0" w:uiPriority="33" w:unhideWhenUsed="0" w:qFormat="1"/>
+    <w:lsdException w:name="Bibliography" w:uiPriority="37"/>
+    <w:lsdException w:name="TOC Heading" w:uiPriority="39" w:qFormat="1"/>
   </w:latentStyles>
   <w:style w:type="paragraph" w:default="1" w:styleId="Normal">
     <w:name w:val="Normal"/>
@@ -2617,6 +3075,287 @@
       <w:u w:val="single"/>
     </w:rPr>
   </w:style>
+  <w:style w:type="paragraph" w:styleId="BalloonText">
+    <w:name w:val="Balloon Text"/>
+    <w:basedOn w:val="Normal"/>
+    <w:link w:val="BalloonTextChar"/>
+    <w:uiPriority w:val="99"/>
+    <w:semiHidden/>
+    <w:unhideWhenUsed/>
+    <w:rsid w:val="0080259F"/>
+    <w:pPr>
+      <w:spacing w:after="0" w:line="240" w:lineRule="auto"/>
+    </w:pPr>
+    <w:rPr>
+      <w:rFonts w:ascii="Lucida Grande" w:hAnsi="Lucida Grande"/>
+      <w:sz w:val="18"/>
+      <w:szCs w:val="18"/>
+    </w:rPr>
+  </w:style>
+  <w:style w:type="character" w:customStyle="1" w:styleId="BalloonTextChar">
+    <w:name w:val="Balloon Text Char"/>
+    <w:basedOn w:val="DefaultParagraphFont"/>
+    <w:link w:val="BalloonText"/>
+    <w:uiPriority w:val="99"/>
+    <w:semiHidden/>
+    <w:rsid w:val="0080259F"/>
+    <w:rPr>
+      <w:rFonts w:ascii="Lucida Grande" w:hAnsi="Lucida Grande"/>
+      <w:sz w:val="18"/>
+      <w:szCs w:val="18"/>
+    </w:rPr>
+  </w:style>
+</w:styles>
+</file>
+
+<file path=word/stylesWithEffects.xml><?xml version="1.0" encoding="utf-8"?>
+<w:styles xmlns:wpc="http://schemas.microsoft.com/office/word/2010/wordprocessingCanvas" xmlns:mo="http://schemas.microsoft.com/office/mac/office/2008/main" xmlns:mc="http://schemas.openxmlformats.org/markup-compatibility/2006" xmlns:mv="urn:schemas-microsoft-com:mac:vml" xmlns:o="urn:schemas-microsoft-com:office:office" xmlns:r="http://schemas.openxmlformats.org/officeDocument/2006/relationships" xmlns:m="http://schemas.openxmlformats.org/officeDocument/2006/math" xmlns:v="urn:schemas-microsoft-com:vml" xmlns:wp14="http://schemas.microsoft.com/office/word/2010/wordprocessingDrawing" xmlns:wp="http://schemas.openxmlformats.org/drawingml/2006/wordprocessingDrawing" xmlns:w10="urn:schemas-microsoft-com:office:word" xmlns:w="http://schemas.openxmlformats.org/wordprocessingml/2006/main" xmlns:w14="http://schemas.microsoft.com/office/word/2010/wordml" xmlns:wpg="http://schemas.microsoft.com/office/word/2010/wordprocessingGroup" xmlns:wpi="http://schemas.microsoft.com/office/word/2010/wordprocessingInk" xmlns:wne="http://schemas.microsoft.com/office/word/2006/wordml" xmlns:wps="http://schemas.microsoft.com/office/word/2010/wordprocessingShape" mc:Ignorable="w14 wp14">
+  <w:docDefaults>
+    <w:rPrDefault>
+      <w:rPr>
+        <w:rFonts w:asciiTheme="minorHAnsi" w:eastAsiaTheme="minorHAnsi" w:hAnsiTheme="minorHAnsi" w:cstheme="minorBidi"/>
+        <w:sz w:val="22"/>
+        <w:szCs w:val="22"/>
+        <w:lang w:val="en-US" w:eastAsia="en-US" w:bidi="ar-SA"/>
+      </w:rPr>
+    </w:rPrDefault>
+    <w:pPrDefault>
+      <w:pPr>
+        <w:spacing w:after="160" w:line="259" w:lineRule="auto"/>
+      </w:pPr>
+    </w:pPrDefault>
+  </w:docDefaults>
+  <w:latentStyles w:defLockedState="0" w:defUIPriority="99" w:defSemiHidden="1" w:defUnhideWhenUsed="1" w:defQFormat="0" w:count="276">
+    <w:lsdException w:name="Normal" w:semiHidden="0" w:uiPriority="0" w:unhideWhenUsed="0" w:qFormat="1"/>
+    <w:lsdException w:name="heading 1" w:semiHidden="0" w:uiPriority="9" w:unhideWhenUsed="0" w:qFormat="1"/>
+    <w:lsdException w:name="heading 2" w:uiPriority="9" w:qFormat="1"/>
+    <w:lsdException w:name="heading 3" w:uiPriority="9" w:qFormat="1"/>
+    <w:lsdException w:name="heading 4" w:uiPriority="9" w:qFormat="1"/>
+    <w:lsdException w:name="heading 5" w:uiPriority="9" w:qFormat="1"/>
+    <w:lsdException w:name="heading 6" w:uiPriority="9" w:qFormat="1"/>
+    <w:lsdException w:name="heading 7" w:uiPriority="9" w:qFormat="1"/>
+    <w:lsdException w:name="heading 8" w:uiPriority="9" w:qFormat="1"/>
+    <w:lsdException w:name="heading 9" w:uiPriority="9" w:qFormat="1"/>
+    <w:lsdException w:name="toc 1" w:uiPriority="39"/>
+    <w:lsdException w:name="toc 2" w:uiPriority="39"/>
+    <w:lsdException w:name="toc 3" w:uiPriority="39"/>
+    <w:lsdException w:name="toc 4" w:uiPriority="39"/>
+    <w:lsdException w:name="toc 5" w:uiPriority="39"/>
+    <w:lsdException w:name="toc 6" w:uiPriority="39"/>
+    <w:lsdException w:name="toc 7" w:uiPriority="39"/>
+    <w:lsdException w:name="toc 8" w:uiPriority="39"/>
+    <w:lsdException w:name="toc 9" w:uiPriority="39"/>
+    <w:lsdException w:name="caption" w:uiPriority="35" w:qFormat="1"/>
+    <w:lsdException w:name="Title" w:semiHidden="0" w:uiPriority="10" w:unhideWhenUsed="0" w:qFormat="1"/>
+    <w:lsdException w:name="Default Paragraph Font" w:uiPriority="1"/>
+    <w:lsdException w:name="Subtitle" w:semiHidden="0" w:uiPriority="11" w:unhideWhenUsed="0" w:qFormat="1"/>
+    <w:lsdException w:name="Strong" w:semiHidden="0" w:uiPriority="22" w:unhideWhenUsed="0" w:qFormat="1"/>
+    <w:lsdException w:name="Emphasis" w:semiHidden="0" w:uiPriority="20" w:unhideWhenUsed="0" w:qFormat="1"/>
+    <w:lsdException w:name="Table Grid" w:semiHidden="0" w:uiPriority="39" w:unhideWhenUsed="0"/>
+    <w:lsdException w:name="Note Level 1" w:semiHidden="0" w:unhideWhenUsed="0"/>
+    <w:lsdException w:name="Note Level 2" w:semiHidden="0" w:unhideWhenUsed="0"/>
+    <w:lsdException w:name="Note Level 3" w:semiHidden="0" w:unhideWhenUsed="0"/>
+    <w:lsdException w:name="Note Level 4" w:semiHidden="0" w:unhideWhenUsed="0"/>
+    <w:lsdException w:name="Note Level 5" w:semiHidden="0" w:unhideWhenUsed="0"/>
+    <w:lsdException w:name="Note Level 6" w:semiHidden="0" w:unhideWhenUsed="0"/>
+    <w:lsdException w:name="Note Level 7" w:semiHidden="0" w:unhideWhenUsed="0"/>
+    <w:lsdException w:name="Note Level 8" w:semiHidden="0" w:unhideWhenUsed="0"/>
+    <w:lsdException w:name="Note Level 9" w:semiHidden="0" w:unhideWhenUsed="0"/>
+    <w:lsdException w:name="Placeholder Text" w:unhideWhenUsed="0"/>
+    <w:lsdException w:name="No Spacing" w:semiHidden="0" w:uiPriority="1" w:unhideWhenUsed="0" w:qFormat="1"/>
+    <w:lsdException w:name="Light Shading" w:semiHidden="0" w:uiPriority="60" w:unhideWhenUsed="0"/>
+    <w:lsdException w:name="Light List" w:semiHidden="0" w:uiPriority="61" w:unhideWhenUsed="0"/>
+    <w:lsdException w:name="Light Grid" w:semiHidden="0" w:uiPriority="62" w:unhideWhenUsed="0"/>
+    <w:lsdException w:name="Medium Shading 1" w:semiHidden="0" w:uiPriority="63" w:unhideWhenUsed="0"/>
+    <w:lsdException w:name="Medium Shading 2" w:semiHidden="0" w:uiPriority="64" w:unhideWhenUsed="0"/>
+    <w:lsdException w:name="Medium List 1" w:semiHidden="0" w:uiPriority="65" w:unhideWhenUsed="0"/>
+    <w:lsdException w:name="Medium List 2" w:semiHidden="0" w:uiPriority="66" w:unhideWhenUsed="0"/>
+    <w:lsdException w:name="Medium Grid 1" w:semiHidden="0" w:uiPriority="67" w:unhideWhenUsed="0"/>
+    <w:lsdException w:name="Medium Grid 2" w:semiHidden="0" w:uiPriority="68" w:unhideWhenUsed="0"/>
+    <w:lsdException w:name="Medium Grid 3" w:semiHidden="0" w:uiPriority="69" w:unhideWhenUsed="0"/>
+    <w:lsdException w:name="Dark List" w:semiHidden="0" w:uiPriority="70" w:unhideWhenUsed="0"/>
+    <w:lsdException w:name="Colorful Shading" w:semiHidden="0" w:uiPriority="71" w:unhideWhenUsed="0"/>
+    <w:lsdException w:name="Colorful List" w:semiHidden="0" w:uiPriority="72" w:unhideWhenUsed="0"/>
+    <w:lsdException w:name="Colorful Grid" w:semiHidden="0" w:uiPriority="73" w:unhideWhenUsed="0"/>
+    <w:lsdException w:name="Light Shading Accent 1" w:semiHidden="0" w:uiPriority="60" w:unhideWhenUsed="0"/>
+    <w:lsdException w:name="Light List Accent 1" w:semiHidden="0" w:uiPriority="61" w:unhideWhenUsed="0"/>
+    <w:lsdException w:name="Light Grid Accent 1" w:semiHidden="0" w:uiPriority="62" w:unhideWhenUsed="0"/>
+    <w:lsdException w:name="Medium Shading 1 Accent 1" w:semiHidden="0" w:uiPriority="63" w:unhideWhenUsed="0"/>
+    <w:lsdException w:name="Medium Shading 2 Accent 1" w:semiHidden="0" w:uiPriority="64" w:unhideWhenUsed="0"/>
+    <w:lsdException w:name="Medium List 1 Accent 1" w:semiHidden="0" w:uiPriority="65" w:unhideWhenUsed="0"/>
+    <w:lsdException w:name="Revision" w:unhideWhenUsed="0"/>
+    <w:lsdException w:name="List Paragraph" w:semiHidden="0" w:uiPriority="34" w:unhideWhenUsed="0" w:qFormat="1"/>
+    <w:lsdException w:name="Quote" w:semiHidden="0" w:uiPriority="29" w:unhideWhenUsed="0" w:qFormat="1"/>
+    <w:lsdException w:name="Intense Quote" w:semiHidden="0" w:uiPriority="30" w:unhideWhenUsed="0" w:qFormat="1"/>
+    <w:lsdException w:name="Medium List 2 Accent 1" w:semiHidden="0" w:uiPriority="66" w:unhideWhenUsed="0"/>
+    <w:lsdException w:name="Medium Grid 1 Accent 1" w:semiHidden="0" w:uiPriority="67" w:unhideWhenUsed="0"/>
+    <w:lsdException w:name="Medium Grid 2 Accent 1" w:semiHidden="0" w:uiPriority="68" w:unhideWhenUsed="0"/>
+    <w:lsdException w:name="Medium Grid 3 Accent 1" w:semiHidden="0" w:uiPriority="69" w:unhideWhenUsed="0"/>
+    <w:lsdException w:name="Dark List Accent 1" w:semiHidden="0" w:uiPriority="70" w:unhideWhenUsed="0"/>
+    <w:lsdException w:name="Colorful Shading Accent 1" w:semiHidden="0" w:uiPriority="71" w:unhideWhenUsed="0"/>
+    <w:lsdException w:name="Colorful List Accent 1" w:semiHidden="0" w:uiPriority="72" w:unhideWhenUsed="0"/>
+    <w:lsdException w:name="Colorful Grid Accent 1" w:semiHidden="0" w:uiPriority="73" w:unhideWhenUsed="0"/>
+    <w:lsdException w:name="Light Shading Accent 2" w:semiHidden="0" w:uiPriority="60" w:unhideWhenUsed="0"/>
+    <w:lsdException w:name="Light List Accent 2" w:semiHidden="0" w:uiPriority="61" w:unhideWhenUsed="0"/>
+    <w:lsdException w:name="Light Grid Accent 2" w:semiHidden="0" w:uiPriority="62" w:unhideWhenUsed="0"/>
+    <w:lsdException w:name="Medium Shading 1 Accent 2" w:semiHidden="0" w:uiPriority="63" w:unhideWhenUsed="0"/>
+    <w:lsdException w:name="Medium Shading 2 Accent 2" w:semiHidden="0" w:uiPriority="64" w:unhideWhenUsed="0"/>
+    <w:lsdException w:name="Medium List 1 Accent 2" w:semiHidden="0" w:uiPriority="65" w:unhideWhenUsed="0"/>
+    <w:lsdException w:name="Medium List 2 Accent 2" w:semiHidden="0" w:uiPriority="66" w:unhideWhenUsed="0"/>
+    <w:lsdException w:name="Medium Grid 1 Accent 2" w:semiHidden="0" w:uiPriority="67" w:unhideWhenUsed="0"/>
+    <w:lsdException w:name="Medium Grid 2 Accent 2" w:semiHidden="0" w:uiPriority="68" w:unhideWhenUsed="0"/>
+    <w:lsdException w:name="Medium Grid 3 Accent 2" w:semiHidden="0" w:uiPriority="69" w:unhideWhenUsed="0"/>
+    <w:lsdException w:name="Dark List Accent 2" w:semiHidden="0" w:uiPriority="70" w:unhideWhenUsed="0"/>
+    <w:lsdException w:name="Colorful Shading Accent 2" w:semiHidden="0" w:uiPriority="71" w:unhideWhenUsed="0"/>
+    <w:lsdException w:name="Colorful List Accent 2" w:semiHidden="0" w:uiPriority="72" w:unhideWhenUsed="0"/>
+    <w:lsdException w:name="Colorful Grid Accent 2" w:semiHidden="0" w:uiPriority="73" w:unhideWhenUsed="0"/>
+    <w:lsdException w:name="Light Shading Accent 3" w:semiHidden="0" w:uiPriority="60" w:unhideWhenUsed="0"/>
+    <w:lsdException w:name="Light List Accent 3" w:semiHidden="0" w:uiPriority="61" w:unhideWhenUsed="0"/>
+    <w:lsdException w:name="Light Grid Accent 3" w:semiHidden="0" w:uiPriority="62" w:unhideWhenUsed="0"/>
+    <w:lsdException w:name="Medium Shading 1 Accent 3" w:semiHidden="0" w:uiPriority="63" w:unhideWhenUsed="0"/>
+    <w:lsdException w:name="Medium Shading 2 Accent 3" w:semiHidden="0" w:uiPriority="64" w:unhideWhenUsed="0"/>
+    <w:lsdException w:name="Medium List 1 Accent 3" w:semiHidden="0" w:uiPriority="65" w:unhideWhenUsed="0"/>
+    <w:lsdException w:name="Medium List 2 Accent 3" w:semiHidden="0" w:uiPriority="66" w:unhideWhenUsed="0"/>
+    <w:lsdException w:name="Medium Grid 1 Accent 3" w:semiHidden="0" w:uiPriority="67" w:unhideWhenUsed="0"/>
+    <w:lsdException w:name="Medium Grid 2 Accent 3" w:semiHidden="0" w:uiPriority="68" w:unhideWhenUsed="0"/>
+    <w:lsdException w:name="Medium Grid 3 Accent 3" w:semiHidden="0" w:uiPriority="69" w:unhideWhenUsed="0"/>
+    <w:lsdException w:name="Dark List Accent 3" w:semiHidden="0" w:uiPriority="70" w:unhideWhenUsed="0"/>
+    <w:lsdException w:name="Colorful Shading Accent 3" w:semiHidden="0" w:uiPriority="71" w:unhideWhenUsed="0"/>
+    <w:lsdException w:name="Colorful List Accent 3" w:semiHidden="0" w:uiPriority="72" w:unhideWhenUsed="0"/>
+    <w:lsdException w:name="Colorful Grid Accent 3" w:semiHidden="0" w:uiPriority="73" w:unhideWhenUsed="0"/>
+    <w:lsdException w:name="Light Shading Accent 4" w:semiHidden="0" w:uiPriority="60" w:unhideWhenUsed="0"/>
+    <w:lsdException w:name="Light List Accent 4" w:semiHidden="0" w:uiPriority="61" w:unhideWhenUsed="0"/>
+    <w:lsdException w:name="Light Grid Accent 4" w:semiHidden="0" w:uiPriority="62" w:unhideWhenUsed="0"/>
+    <w:lsdException w:name="Medium Shading 1 Accent 4" w:semiHidden="0" w:uiPriority="63" w:unhideWhenUsed="0"/>
+    <w:lsdException w:name="Medium Shading 2 Accent 4" w:semiHidden="0" w:uiPriority="64" w:unhideWhenUsed="0"/>
+    <w:lsdException w:name="Medium List 1 Accent 4" w:semiHidden="0" w:uiPriority="65" w:unhideWhenUsed="0"/>
+    <w:lsdException w:name="Medium List 2 Accent 4" w:semiHidden="0" w:uiPriority="66" w:unhideWhenUsed="0"/>
+    <w:lsdException w:name="Medium Grid 1 Accent 4" w:semiHidden="0" w:uiPriority="67" w:unhideWhenUsed="0"/>
+    <w:lsdException w:name="Medium Grid 2 Accent 4" w:semiHidden="0" w:uiPriority="68" w:unhideWhenUsed="0"/>
+    <w:lsdException w:name="Medium Grid 3 Accent 4" w:semiHidden="0" w:uiPriority="69" w:unhideWhenUsed="0"/>
+    <w:lsdException w:name="Dark List Accent 4" w:semiHidden="0" w:uiPriority="70" w:unhideWhenUsed="0"/>
+    <w:lsdException w:name="Colorful Shading Accent 4" w:semiHidden="0" w:uiPriority="71" w:unhideWhenUsed="0"/>
+    <w:lsdException w:name="Colorful List Accent 4" w:semiHidden="0" w:uiPriority="72" w:unhideWhenUsed="0"/>
+    <w:lsdException w:name="Colorful Grid Accent 4" w:semiHidden="0" w:uiPriority="73" w:unhideWhenUsed="0"/>
+    <w:lsdException w:name="Light Shading Accent 5" w:semiHidden="0" w:uiPriority="60" w:unhideWhenUsed="0"/>
+    <w:lsdException w:name="Light List Accent 5" w:semiHidden="0" w:uiPriority="61" w:unhideWhenUsed="0"/>
+    <w:lsdException w:name="Light Grid Accent 5" w:semiHidden="0" w:uiPriority="62" w:unhideWhenUsed="0"/>
+    <w:lsdException w:name="Medium Shading 1 Accent 5" w:semiHidden="0" w:uiPriority="63" w:unhideWhenUsed="0"/>
+    <w:lsdException w:name="Medium Shading 2 Accent 5" w:semiHidden="0" w:uiPriority="64" w:unhideWhenUsed="0"/>
+    <w:lsdException w:name="Medium List 1 Accent 5" w:semiHidden="0" w:uiPriority="65" w:unhideWhenUsed="0"/>
+    <w:lsdException w:name="Medium List 2 Accent 5" w:semiHidden="0" w:uiPriority="66" w:unhideWhenUsed="0"/>
+    <w:lsdException w:name="Medium Grid 1 Accent 5" w:semiHidden="0" w:uiPriority="67" w:unhideWhenUsed="0"/>
+    <w:lsdException w:name="Medium Grid 2 Accent 5" w:semiHidden="0" w:uiPriority="68" w:unhideWhenUsed="0"/>
+    <w:lsdException w:name="Medium Grid 3 Accent 5" w:semiHidden="0" w:uiPriority="69" w:unhideWhenUsed="0"/>
+    <w:lsdException w:name="Dark List Accent 5" w:semiHidden="0" w:uiPriority="70" w:unhideWhenUsed="0"/>
+    <w:lsdException w:name="Colorful Shading Accent 5" w:semiHidden="0" w:uiPriority="71" w:unhideWhenUsed="0"/>
+    <w:lsdException w:name="Colorful List Accent 5" w:semiHidden="0" w:uiPriority="72" w:unhideWhenUsed="0"/>
+    <w:lsdException w:name="Colorful Grid Accent 5" w:semiHidden="0" w:uiPriority="73" w:unhideWhenUsed="0"/>
+    <w:lsdException w:name="Light Shading Accent 6" w:semiHidden="0" w:uiPriority="60" w:unhideWhenUsed="0"/>
+    <w:lsdException w:name="Light List Accent 6" w:semiHidden="0" w:uiPriority="61" w:unhideWhenUsed="0"/>
+    <w:lsdException w:name="Light Grid Accent 6" w:semiHidden="0" w:uiPriority="62" w:unhideWhenUsed="0"/>
+    <w:lsdException w:name="Medium Shading 1 Accent 6" w:semiHidden="0" w:uiPriority="63" w:unhideWhenUsed="0"/>
+    <w:lsdException w:name="Medium Shading 2 Accent 6" w:semiHidden="0" w:uiPriority="64" w:unhideWhenUsed="0"/>
+    <w:lsdException w:name="Medium List 1 Accent 6" w:semiHidden="0" w:uiPriority="65" w:unhideWhenUsed="0"/>
+    <w:lsdException w:name="Medium List 2 Accent 6" w:semiHidden="0" w:uiPriority="66" w:unhideWhenUsed="0"/>
+    <w:lsdException w:name="Medium Grid 1 Accent 6" w:semiHidden="0" w:uiPriority="67" w:unhideWhenUsed="0"/>
+    <w:lsdException w:name="Medium Grid 2 Accent 6" w:semiHidden="0" w:uiPriority="68" w:unhideWhenUsed="0"/>
+    <w:lsdException w:name="Medium Grid 3 Accent 6" w:semiHidden="0" w:uiPriority="69" w:unhideWhenUsed="0"/>
+    <w:lsdException w:name="Dark List Accent 6" w:semiHidden="0" w:uiPriority="70" w:unhideWhenUsed="0"/>
+    <w:lsdException w:name="Colorful Shading Accent 6" w:semiHidden="0" w:uiPriority="71" w:unhideWhenUsed="0"/>
+    <w:lsdException w:name="Colorful List Accent 6" w:semiHidden="0" w:uiPriority="72" w:unhideWhenUsed="0"/>
+    <w:lsdException w:name="Colorful Grid Accent 6" w:semiHidden="0" w:uiPriority="73" w:unhideWhenUsed="0"/>
+    <w:lsdException w:name="Subtle Emphasis" w:semiHidden="0" w:uiPriority="19" w:unhideWhenUsed="0" w:qFormat="1"/>
+    <w:lsdException w:name="Intense Emphasis" w:semiHidden="0" w:uiPriority="21" w:unhideWhenUsed="0" w:qFormat="1"/>
+    <w:lsdException w:name="Subtle Reference" w:semiHidden="0" w:uiPriority="31" w:unhideWhenUsed="0" w:qFormat="1"/>
+    <w:lsdException w:name="Intense Reference" w:semiHidden="0" w:uiPriority="32" w:unhideWhenUsed="0" w:qFormat="1"/>
+    <w:lsdException w:name="Book Title" w:semiHidden="0" w:uiPriority="33" w:unhideWhenUsed="0" w:qFormat="1"/>
+    <w:lsdException w:name="Bibliography" w:uiPriority="37"/>
+    <w:lsdException w:name="TOC Heading" w:uiPriority="39" w:qFormat="1"/>
+  </w:latentStyles>
+  <w:style w:type="paragraph" w:default="1" w:styleId="Normal">
+    <w:name w:val="Normal"/>
+    <w:qFormat/>
+  </w:style>
+  <w:style w:type="character" w:default="1" w:styleId="DefaultParagraphFont">
+    <w:name w:val="Default Paragraph Font"/>
+    <w:uiPriority w:val="1"/>
+    <w:semiHidden/>
+    <w:unhideWhenUsed/>
+  </w:style>
+  <w:style w:type="table" w:default="1" w:styleId="TableNormal">
+    <w:name w:val="Normal Table"/>
+    <w:uiPriority w:val="99"/>
+    <w:semiHidden/>
+    <w:unhideWhenUsed/>
+    <w:tblPr>
+      <w:tblInd w:w="0" w:type="dxa"/>
+      <w:tblCellMar>
+        <w:top w:w="0" w:type="dxa"/>
+        <w:left w:w="108" w:type="dxa"/>
+        <w:bottom w:w="0" w:type="dxa"/>
+        <w:right w:w="108" w:type="dxa"/>
+      </w:tblCellMar>
+    </w:tblPr>
+  </w:style>
+  <w:style w:type="numbering" w:default="1" w:styleId="NoList">
+    <w:name w:val="No List"/>
+    <w:uiPriority w:val="99"/>
+    <w:semiHidden/>
+    <w:unhideWhenUsed/>
+  </w:style>
+  <w:style w:type="paragraph" w:styleId="ListParagraph">
+    <w:name w:val="List Paragraph"/>
+    <w:basedOn w:val="Normal"/>
+    <w:uiPriority w:val="34"/>
+    <w:qFormat/>
+    <w:rsid w:val="00430591"/>
+    <w:pPr>
+      <w:ind w:left="720"/>
+      <w:contextualSpacing/>
+    </w:pPr>
+  </w:style>
+  <w:style w:type="character" w:styleId="Hyperlink">
+    <w:name w:val="Hyperlink"/>
+    <w:basedOn w:val="DefaultParagraphFont"/>
+    <w:uiPriority w:val="99"/>
+    <w:unhideWhenUsed/>
+    <w:rsid w:val="003D3005"/>
+    <w:rPr>
+      <w:color w:val="0563C1" w:themeColor="hyperlink"/>
+      <w:u w:val="single"/>
+    </w:rPr>
+  </w:style>
+  <w:style w:type="paragraph" w:styleId="BalloonText">
+    <w:name w:val="Balloon Text"/>
+    <w:basedOn w:val="Normal"/>
+    <w:link w:val="BalloonTextChar"/>
+    <w:uiPriority w:val="99"/>
+    <w:semiHidden/>
+    <w:unhideWhenUsed/>
+    <w:rsid w:val="0080259F"/>
+    <w:pPr>
+      <w:spacing w:after="0" w:line="240" w:lineRule="auto"/>
+    </w:pPr>
+    <w:rPr>
+      <w:rFonts w:ascii="Lucida Grande" w:hAnsi="Lucida Grande"/>
+      <w:sz w:val="18"/>
+      <w:szCs w:val="18"/>
+    </w:rPr>
+  </w:style>
+  <w:style w:type="character" w:customStyle="1" w:styleId="BalloonTextChar">
+    <w:name w:val="Balloon Text Char"/>
+    <w:basedOn w:val="DefaultParagraphFont"/>
+    <w:link w:val="BalloonText"/>
+    <w:uiPriority w:val="99"/>
+    <w:semiHidden/>
+    <w:rsid w:val="0080259F"/>
+    <w:rPr>
+      <w:rFonts w:ascii="Lucida Grande" w:hAnsi="Lucida Grande"/>
+      <w:sz w:val="18"/>
+      <w:szCs w:val="18"/>
+    </w:rPr>
+  </w:style>
 </w:styles>
 </file>
 
@@ -2663,7 +3402,7 @@
     </a:clrScheme>
     <a:fontScheme name="Office">
       <a:majorFont>
-        <a:latin typeface="Calibri Light" panose="020F0302020204030204"/>
+        <a:latin typeface="Calibri Light"/>
         <a:ea typeface=""/>
         <a:cs typeface=""/>
         <a:font script="Jpan" typeface="ＭＳ ゴシック"/>
@@ -2698,7 +3437,7 @@
         <a:font script="Geor" typeface="Sylfaen"/>
       </a:majorFont>
       <a:minorFont>
-        <a:latin typeface="Calibri" panose="020F0502020204030204"/>
+        <a:latin typeface="Calibri"/>
         <a:ea typeface=""/>
         <a:cs typeface=""/>
         <a:font script="Jpan" typeface="ＭＳ 明朝"/>
@@ -2875,7 +3614,7 @@
   <a:extraClrSchemeLst/>
   <a:extLst>
     <a:ext uri="{05A4C25C-085E-4340-85A3-A5531E510DB2}">
-      <thm15:themeFamily xmlns:thm15="http://schemas.microsoft.com/office/thememl/2012/main" name="Office Theme" id="{62F939B6-93AF-4DB8-9C6B-D6C7DFDC589F}" vid="{4A3C46E8-61CC-4603-A589-7422A47A8E4A}"/>
+      <thm15:themeFamily xmlns:thm15="http://schemas.microsoft.com/office/thememl/2012/main" xmlns="" name="Office Theme" id="{62F939B6-93AF-4DB8-9C6B-D6C7DFDC589F}" vid="{4A3C46E8-61CC-4603-A589-7422A47A8E4A}"/>
     </a:ext>
   </a:extLst>
 </a:theme>
@@ -3012,7 +3751,7 @@
 </file>
 
 <file path=customXml/itemProps1.xml><?xml version="1.0" encoding="utf-8"?>
-<ds:datastoreItem xmlns:ds="http://schemas.openxmlformats.org/officeDocument/2006/customXml" ds:itemID="{0F007283-EF07-4038-9C8F-EB92A3E09F90}">
+<ds:datastoreItem xmlns:ds="http://schemas.openxmlformats.org/officeDocument/2006/customXml" ds:itemID="{C6F9D751-281F-7C41-856D-735944CDF6B0}">
   <ds:schemaRefs>
     <ds:schemaRef ds:uri="http://schemas.openxmlformats.org/officeDocument/2006/bibliography"/>
   </ds:schemaRefs>

</xml_diff>

<commit_message>
update project tool guide
</commit_message>
<xml_diff>
--- a/Project_Tool_Guide.docx
+++ b/Project_Tool_Guide.docx
@@ -1,21 +1,60 @@
 
 <file path=word/document.xml><?xml version="1.0" encoding="utf-8"?>
-<w:document xmlns:wpc="http://schemas.microsoft.com/office/word/2010/wordprocessingCanvas" xmlns:cx="http://schemas.microsoft.com/office/drawing/2014/chartex" xmlns:cx1="http://schemas.microsoft.com/office/drawing/2015/9/8/chartex" xmlns:mc="http://schemas.openxmlformats.org/markup-compatibility/2006" xmlns:o="urn:schemas-microsoft-com:office:office" xmlns:r="http://schemas.openxmlformats.org/officeDocument/2006/relationships" xmlns:m="http://schemas.openxmlformats.org/officeDocument/2006/math" xmlns:v="urn:schemas-microsoft-com:vml" xmlns:wp14="http://schemas.microsoft.com/office/word/2010/wordprocessingDrawing" xmlns:wp="http://schemas.openxmlformats.org/drawingml/2006/wordprocessingDrawing" xmlns:w10="urn:schemas-microsoft-com:office:word" xmlns:w="http://schemas.openxmlformats.org/wordprocessingml/2006/main" xmlns:w14="http://schemas.microsoft.com/office/word/2010/wordml" xmlns:w15="http://schemas.microsoft.com/office/word/2012/wordml" xmlns:w16se="http://schemas.microsoft.com/office/word/2015/wordml/symex" xmlns:wpg="http://schemas.microsoft.com/office/word/2010/wordprocessingGroup" xmlns:wpi="http://schemas.microsoft.com/office/word/2010/wordprocessingInk" xmlns:wne="http://schemas.microsoft.com/office/word/2006/wordml" xmlns:wps="http://schemas.microsoft.com/office/word/2010/wordprocessingShape" mc:Ignorable="w14 w15 w16se wp14">
+<w:document xmlns:wpc="http://schemas.microsoft.com/office/word/2010/wordprocessingCanvas" xmlns:mo="http://schemas.microsoft.com/office/mac/office/2008/main" xmlns:mc="http://schemas.openxmlformats.org/markup-compatibility/2006" xmlns:mv="urn:schemas-microsoft-com:mac:vml" xmlns:o="urn:schemas-microsoft-com:office:office" xmlns:r="http://schemas.openxmlformats.org/officeDocument/2006/relationships" xmlns:m="http://schemas.openxmlformats.org/officeDocument/2006/math" xmlns:v="urn:schemas-microsoft-com:vml" xmlns:wp14="http://schemas.microsoft.com/office/word/2010/wordprocessingDrawing" xmlns:wp="http://schemas.openxmlformats.org/drawingml/2006/wordprocessingDrawing" xmlns:w10="urn:schemas-microsoft-com:office:word" xmlns:w="http://schemas.openxmlformats.org/wordprocessingml/2006/main" xmlns:w14="http://schemas.microsoft.com/office/word/2010/wordml" xmlns:wpg="http://schemas.microsoft.com/office/word/2010/wordprocessingGroup" xmlns:wpi="http://schemas.microsoft.com/office/word/2010/wordprocessingInk" xmlns:wne="http://schemas.microsoft.com/office/word/2006/wordml" xmlns:wps="http://schemas.microsoft.com/office/word/2010/wordprocessingShape" mc:Ignorable="w14 wp14">
   <w:body>
     <w:p>
+      <w:proofErr w:type="spellStart"/>
       <w:r>
         <w:t>GitHub</w:t>
       </w:r>
-    </w:p>
-    <w:p>
-      <w:r>
-        <w:t xml:space="preserve">GitHub is a Distriubted Version Control (DVC): it stores the entire history of the files on each and every machine locally and also sync the local changes which made by user back to the server when required. All the changes can be shared with others which result in a collaborative working environment. There is another type of version control which is </w:t>
+      <w:proofErr w:type="spellEnd"/>
+    </w:p>
+    <w:p>
+      <w:proofErr w:type="spellStart"/>
+      <w:r>
+        <w:t>GitHub</w:t>
+      </w:r>
+      <w:proofErr w:type="spellEnd"/>
+      <w:r>
+        <w:t xml:space="preserve"> is a </w:t>
+      </w:r>
+      <w:proofErr w:type="spellStart"/>
+      <w:r>
+        <w:t>Distriubted</w:t>
+      </w:r>
+      <w:proofErr w:type="spellEnd"/>
+      <w:r>
+        <w:t xml:space="preserve"> Version Control (DVC): it stores the entire history of the files on each and every machine locally and also sync the local changes which made by user back to the server when required. All the changes can be shared with others which result in a collaborative working environment. There is another type of version control which is </w:t>
       </w:r>
       <w:r>
         <w:t>Centralized</w:t>
       </w:r>
       <w:r>
-        <w:t xml:space="preserve"> Version Control (CVC) which all files are kept in the server that users have access to from their local machines. One example of CVC is SVN.  DVC </w:t>
+        <w:t xml:space="preserve"> Version Control (</w:t>
+      </w:r>
+      <w:proofErr w:type="spellStart"/>
+      <w:r>
+        <w:t>CVC</w:t>
+      </w:r>
+      <w:proofErr w:type="spellEnd"/>
+      <w:r>
+        <w:t xml:space="preserve">) which all files are kept in the server that users have access to from their local machines. One example of </w:t>
+      </w:r>
+      <w:proofErr w:type="spellStart"/>
+      <w:r>
+        <w:t>CVC</w:t>
+      </w:r>
+      <w:proofErr w:type="spellEnd"/>
+      <w:r>
+        <w:t xml:space="preserve"> is </w:t>
+      </w:r>
+      <w:proofErr w:type="spellStart"/>
+      <w:r>
+        <w:t>SVN</w:t>
+      </w:r>
+      <w:proofErr w:type="spellEnd"/>
+      <w:r>
+        <w:t xml:space="preserve">.  DVC </w:t>
       </w:r>
       <w:r>
         <w:t xml:space="preserve">are more advance since it offers better performance, offline capability, backup, maintainability and also more flexibility. </w:t>
@@ -35,10 +74,34 @@
         </w:numPr>
       </w:pPr>
       <w:r>
-        <w:t>Facilitate Collaboration: GitHub allows multiple developers to work on a pr</w:t>
-      </w:r>
-      <w:r>
-        <w:t>oject using the same repository. Using Github requires developers to actively communicate with others so they can minize the case such as merging conflict. Developers have to make comment whenever they commit changes or push something</w:t>
+        <w:t xml:space="preserve">Facilitate Collaboration: </w:t>
+      </w:r>
+      <w:proofErr w:type="spellStart"/>
+      <w:r>
+        <w:t>GitHub</w:t>
+      </w:r>
+      <w:proofErr w:type="spellEnd"/>
+      <w:r>
+        <w:t xml:space="preserve"> allows multiple developers to work on a pr</w:t>
+      </w:r>
+      <w:r>
+        <w:t xml:space="preserve">oject using the same repository. Using </w:t>
+      </w:r>
+      <w:proofErr w:type="spellStart"/>
+      <w:r>
+        <w:t>Github</w:t>
+      </w:r>
+      <w:proofErr w:type="spellEnd"/>
+      <w:r>
+        <w:t xml:space="preserve"> requires developers to actively communicate with others so they can </w:t>
+      </w:r>
+      <w:proofErr w:type="spellStart"/>
+      <w:r>
+        <w:t>minize</w:t>
+      </w:r>
+      <w:proofErr w:type="spellEnd"/>
+      <w:r>
+        <w:t xml:space="preserve"> the case such as merging conflict. Developers have to make comment whenever they commit changes or push something</w:t>
       </w:r>
       <w:r>
         <w:t xml:space="preserve">. </w:t>
@@ -59,7 +122,15 @@
         <w:t xml:space="preserve">comments </w:t>
       </w:r>
       <w:r>
-        <w:t>so they are understandable by other developers. GitHub also provide place</w:t>
+        <w:t xml:space="preserve">so they are understandable by other developers. </w:t>
+      </w:r>
+      <w:proofErr w:type="spellStart"/>
+      <w:r>
+        <w:t>GitHub</w:t>
+      </w:r>
+      <w:proofErr w:type="spellEnd"/>
+      <w:r>
+        <w:t xml:space="preserve"> also provide place</w:t>
       </w:r>
       <w:r>
         <w:t>s</w:t>
@@ -104,10 +175,26 @@
         <w:t xml:space="preserve"> especially</w:t>
       </w:r>
       <w:r>
-        <w:t xml:space="preserve"> for Open Source Software (OSS) development. GitHub is currently the largest code host in the OSS world. </w:t>
-      </w:r>
-      <w:r>
-        <w:t>Automated CI services such as TRAVIS-CI is integrated with GitHub itself automates the process of integrating many out-side contributions</w:t>
+        <w:t xml:space="preserve"> for Open Source Software (OSS) development. </w:t>
+      </w:r>
+      <w:proofErr w:type="spellStart"/>
+      <w:r>
+        <w:t>GitHub</w:t>
+      </w:r>
+      <w:proofErr w:type="spellEnd"/>
+      <w:r>
+        <w:t xml:space="preserve"> is currently the largest code host in the OSS world. </w:t>
+      </w:r>
+      <w:r>
+        <w:t xml:space="preserve">Automated CI services such as TRAVIS-CI is integrated with </w:t>
+      </w:r>
+      <w:proofErr w:type="spellStart"/>
+      <w:r>
+        <w:t>GitHub</w:t>
+      </w:r>
+      <w:proofErr w:type="spellEnd"/>
+      <w:r>
+        <w:t xml:space="preserve"> itself automates the process of integrating many out-side contributions</w:t>
       </w:r>
       <w:r>
         <w:t xml:space="preserve"> which can bring lots of potential benefits</w:t>
@@ -116,7 +203,15 @@
         <w:t xml:space="preserve">. Anyone with an account can submit their own changes with just a few clicks. However, </w:t>
       </w:r>
       <w:r>
-        <w:t>not many projects utilize this service of GitHub as</w:t>
+        <w:t xml:space="preserve">not many projects utilize this service of </w:t>
+      </w:r>
+      <w:proofErr w:type="spellStart"/>
+      <w:r>
+        <w:t>GitHub</w:t>
+      </w:r>
+      <w:proofErr w:type="spellEnd"/>
+      <w:r>
+        <w:t xml:space="preserve"> as</w:t>
       </w:r>
       <w:r>
         <w:t xml:space="preserve"> </w:t>
@@ -138,7 +233,6 @@
           <w:id w:val="1971093099"/>
           <w:citation/>
         </w:sdtPr>
-        <w:sdtEndPr/>
         <w:sdtContent>
           <w:r>
             <w:fldChar w:fldCharType="begin"/>
@@ -172,15 +266,36 @@
       <w:r>
         <w:t xml:space="preserve">Backup: </w:t>
       </w:r>
-      <w:r>
-        <w:t>GitHub repository is a backup it self. B</w:t>
-      </w:r>
-      <w:r>
-        <w:t xml:space="preserve">y having all the works in the GitHub respository, all the codes and other documents are safe and secure. </w:t>
-      </w:r>
+      <w:proofErr w:type="spellStart"/>
+      <w:r>
+        <w:t>GitHub</w:t>
+      </w:r>
+      <w:proofErr w:type="spellEnd"/>
+      <w:r>
+        <w:t xml:space="preserve"> repository is a backup it self. B</w:t>
+      </w:r>
+      <w:r>
+        <w:t xml:space="preserve">y having all the works in the </w:t>
+      </w:r>
+      <w:proofErr w:type="spellStart"/>
+      <w:r>
+        <w:t>GitHub</w:t>
+      </w:r>
+      <w:proofErr w:type="spellEnd"/>
       <w:r>
         <w:t xml:space="preserve"> </w:t>
       </w:r>
+      <w:proofErr w:type="spellStart"/>
+      <w:r>
+        <w:t>respository</w:t>
+      </w:r>
+      <w:proofErr w:type="spellEnd"/>
+      <w:r>
+        <w:t xml:space="preserve">, all the codes and other documents are safe and secure. </w:t>
+      </w:r>
+      <w:r>
+        <w:t xml:space="preserve"> </w:t>
+      </w:r>
       <w:r>
         <w:t>Moreover, every developer has a copy of the repository with a full history</w:t>
       </w:r>
@@ -218,7 +333,15 @@
         <w:t>Project tracking</w:t>
       </w:r>
       <w:r>
-        <w:t>: GitHub provides a</w:t>
+        <w:t xml:space="preserve">: </w:t>
+      </w:r>
+      <w:proofErr w:type="spellStart"/>
+      <w:r>
+        <w:t>GitHub</w:t>
+      </w:r>
+      <w:proofErr w:type="spellEnd"/>
+      <w:r>
+        <w:t xml:space="preserve"> provides a</w:t>
       </w:r>
       <w:r>
         <w:t xml:space="preserve"> </w:t>
@@ -286,17 +409,49 @@
     </w:p>
     <w:p>
       <w:r>
-        <w:t xml:space="preserve">There are so many reasons and advantages of using GitHub to develop software. This regards to project communication and collaboration, project tracking and quality </w:t>
+        <w:t xml:space="preserve">There are so many reasons and advantages of using </w:t>
+      </w:r>
+      <w:proofErr w:type="spellStart"/>
+      <w:r>
+        <w:t>GitHub</w:t>
+      </w:r>
+      <w:proofErr w:type="spellEnd"/>
+      <w:r>
+        <w:t xml:space="preserve"> to develop software. This regards to project communication and collaboration, project tracking and quality </w:t>
       </w:r>
       <w:r>
         <w:t>assurance</w:t>
       </w:r>
       <w:r>
-        <w:t xml:space="preserve">. Therefore, the capability of using GitHub should be compulsory for any developers thus this could be a challenge for the firm. </w:t>
+        <w:t xml:space="preserve">. Therefore, the capability of using </w:t>
+      </w:r>
+      <w:proofErr w:type="spellStart"/>
+      <w:r>
+        <w:t>GitHub</w:t>
+      </w:r>
+      <w:proofErr w:type="spellEnd"/>
+      <w:r>
+        <w:t xml:space="preserve"> should be compulsory for any developers thus this could be a challenge for the firm. </w:t>
       </w:r>
       <w:r>
         <w:lastRenderedPageBreak/>
-        <w:t>However, GitHub has a friendly design and easy to begin with. With a proper learning session, the organization can quickly upskill its developers.</w:t>
+        <w:t xml:space="preserve">However, </w:t>
+      </w:r>
+      <w:proofErr w:type="spellStart"/>
+      <w:r>
+        <w:t>GitHub</w:t>
+      </w:r>
+      <w:proofErr w:type="spellEnd"/>
+      <w:r>
+        <w:t xml:space="preserve"> has a friendly design and easy to begin with. With a proper learning session, the organization can quickly </w:t>
+      </w:r>
+      <w:proofErr w:type="spellStart"/>
+      <w:r>
+        <w:t>upskill</w:t>
+      </w:r>
+      <w:proofErr w:type="spellEnd"/>
+      <w:r>
+        <w:t xml:space="preserve"> its developers.</w:t>
       </w:r>
     </w:p>
     <w:p>
@@ -579,7 +734,15 @@
         <w:t xml:space="preserve"> W</w:t>
       </w:r>
       <w:r>
-        <w:t>e will use Slack as our online communication tool, all of team members are in the team called "superA". We can have group or one to one chat in Slack. most of the communications between team members and client will be there.</w:t>
+        <w:t>e will use Slack as our online communication tool, all of team members are in the team called "</w:t>
+      </w:r>
+      <w:proofErr w:type="spellStart"/>
+      <w:r>
+        <w:t>superA</w:t>
+      </w:r>
+      <w:proofErr w:type="spellEnd"/>
+      <w:r>
+        <w:t>". We can have group or one to one chat in Slack. most of the communications between team members and client will be there.</w:t>
       </w:r>
     </w:p>
     <w:p>
@@ -634,11 +797,21 @@
       <w:r>
         <w:t xml:space="preserve">Can be used in any </w:t>
       </w:r>
+      <w:proofErr w:type="spellStart"/>
       <w:r>
         <w:t>flatform</w:t>
       </w:r>
-      <w:r>
-        <w:t>: whenever you go, Slack can be used on mobile apps for Ios, Android and Windows phone. Slack</w:t>
+      <w:proofErr w:type="spellEnd"/>
+      <w:r>
+        <w:t xml:space="preserve">: whenever you go, Slack can be used on mobile apps for </w:t>
+      </w:r>
+      <w:proofErr w:type="spellStart"/>
+      <w:r>
+        <w:t>Ios</w:t>
+      </w:r>
+      <w:proofErr w:type="spellEnd"/>
+      <w:r>
+        <w:t>, Android and Windows phone. Slack</w:t>
       </w:r>
     </w:p>
     <w:p>
@@ -674,7 +847,23 @@
         </w:numPr>
       </w:pPr>
       <w:r>
-        <w:t>Integration: Slack offers built-in integrations such as Github, Google Drive, Trello, Twitter, and so on, so that the team member can pull any information from outside tools into Slack in a way that timely, relevant and searchable.</w:t>
+        <w:t xml:space="preserve">Integration: Slack offers built-in integrations such as </w:t>
+      </w:r>
+      <w:proofErr w:type="spellStart"/>
+      <w:r>
+        <w:t>Github</w:t>
+      </w:r>
+      <w:proofErr w:type="spellEnd"/>
+      <w:r>
+        <w:t xml:space="preserve">, Google Drive, </w:t>
+      </w:r>
+      <w:proofErr w:type="spellStart"/>
+      <w:r>
+        <w:t>Trello</w:t>
+      </w:r>
+      <w:proofErr w:type="spellEnd"/>
+      <w:r>
+        <w:t>, Twitter, and so on, so that the team member can pull any information from outside tools into Slack in a way that timely, relevant and searchable.</w:t>
       </w:r>
     </w:p>
     <w:p>
@@ -722,7 +911,15 @@
         </w:numPr>
       </w:pPr>
       <w:r>
-        <w:t>Search feature: Slacks robust search functionality enables to find key information quickly, even if it‚Äôs inside of a document the user has shared</w:t>
+        <w:t>Search feature: Slacks robust search functionality enables to find key information quickly, even if it‚</w:t>
+      </w:r>
+      <w:proofErr w:type="spellStart"/>
+      <w:r>
+        <w:t>Äôs</w:t>
+      </w:r>
+      <w:proofErr w:type="spellEnd"/>
+      <w:r>
+        <w:t xml:space="preserve"> inside of a document the user has shared</w:t>
       </w:r>
     </w:p>
     <w:p/>
@@ -746,7 +943,7 @@
       </w:r>
     </w:p>
     <w:p>
-      <w:hyperlink r:id="rId6" w:history="1">
+      <w:hyperlink r:id="rId7" w:history="1">
         <w:r>
           <w:rPr>
             <w:rStyle w:val="Hyperlink"/>
@@ -1061,47 +1258,418 @@
         <w:rPr>
           <w:lang w:val="vi-VN"/>
         </w:rPr>
-        <w:t>No quick fixing feat</w:t>
+        <w:t>No quick fixing feature for common bugs found. This can make its easier and more convenient to use FindBugs</w:t>
+      </w:r>
+      <w:r>
+        <w:rPr>
+          <w:lang w:val="vi-VN"/>
+        </w:rPr>
+        <w:t>.</w:t>
+      </w:r>
+    </w:p>
+    <w:p>
+      <w:pPr>
+        <w:rPr>
+          <w:lang w:val="vi-VN"/>
+        </w:rPr>
+      </w:pPr>
+      <w:r>
+        <w:rPr>
+          <w:lang w:val="vi-VN"/>
+        </w:rPr>
+        <w:t>As a quality assurance tool, FindBugs generally has its job done. It does not only assist developers in finding bugs but at the same time increases developers coding skills by reviewing the mistake has been made. We recommend the developers of the project to use FindBugs, it is free</w:t>
+      </w:r>
+      <w:r>
+        <w:rPr>
+          <w:lang w:val="vi-VN"/>
+        </w:rPr>
+        <w:t xml:space="preserve"> and compatible with most IDEs.</w:t>
+      </w:r>
+      <w:r>
+        <w:rPr>
+          <w:lang w:val="vi-VN"/>
+        </w:rPr>
+        <w:t xml:space="preserve"> </w:t>
+      </w:r>
+    </w:p>
+    <w:p>
+      <w:pPr>
+        <w:rPr>
+          <w:lang w:val="vi-VN"/>
+        </w:rPr>
+      </w:pPr>
+    </w:p>
+    <w:p>
+      <w:r>
+        <w:t>================</w:t>
+      </w:r>
+    </w:p>
+    <w:p>
+      <w:pPr>
+        <w:rPr>
+          <w:b/>
+          <w:u w:val="single"/>
+        </w:rPr>
+      </w:pPr>
+      <w:proofErr w:type="spellStart"/>
+      <w:r>
+        <w:rPr>
+          <w:b/>
+          <w:u w:val="single"/>
+        </w:rPr>
+        <w:t>Trello</w:t>
+      </w:r>
+      <w:proofErr w:type="spellEnd"/>
+      <w:r>
+        <w:rPr>
+          <w:b/>
+          <w:u w:val="single"/>
+        </w:rPr>
+        <w:t>:</w:t>
+      </w:r>
+    </w:p>
+    <w:p/>
+    <w:p>
+      <w:proofErr w:type="spellStart"/>
+      <w:r>
+        <w:t>Trello</w:t>
+      </w:r>
+      <w:proofErr w:type="spellEnd"/>
+      <w:r>
+        <w:t xml:space="preserve"> is an online web based Software productivity tool that can be used to </w:t>
+      </w:r>
+      <w:proofErr w:type="spellStart"/>
+      <w:r>
+        <w:t>organise</w:t>
+      </w:r>
+      <w:proofErr w:type="spellEnd"/>
+      <w:r>
+        <w:t xml:space="preserve"> and track progress and productivity for any kind of software development project.</w:t>
+      </w:r>
+    </w:p>
+    <w:p>
+      <w:r>
+        <w:lastRenderedPageBreak/>
+        <w:t>This tool is able to support many different areas of software practice. It covers parts of requirement engineering, project planning and tracking</w:t>
+      </w:r>
+      <w:proofErr w:type="gramStart"/>
+      <w:r>
+        <w:t>;</w:t>
+      </w:r>
+      <w:proofErr w:type="gramEnd"/>
+      <w:r>
+        <w:t xml:space="preserve"> and managing change within a project. </w:t>
+      </w:r>
+    </w:p>
+    <w:p>
+      <w:r>
+        <w:t xml:space="preserve">One of the obvious advantages of </w:t>
+      </w:r>
+      <w:proofErr w:type="spellStart"/>
+      <w:r>
+        <w:t>Trello</w:t>
+      </w:r>
+      <w:proofErr w:type="spellEnd"/>
+      <w:r>
+        <w:t xml:space="preserve"> is the ability to plan and track a project’s progress. It is simple and instantly </w:t>
+      </w:r>
+      <w:proofErr w:type="spellStart"/>
+      <w:r>
+        <w:t>recognisable</w:t>
+      </w:r>
+      <w:proofErr w:type="spellEnd"/>
+      <w:r>
+        <w:t xml:space="preserve"> to see how much work has been done and what work is outstanding due to the </w:t>
+      </w:r>
+      <w:proofErr w:type="spellStart"/>
+      <w:r>
+        <w:t>colour</w:t>
+      </w:r>
+      <w:proofErr w:type="spellEnd"/>
+      <w:r>
+        <w:t xml:space="preserve"> </w:t>
+      </w:r>
+      <w:proofErr w:type="gramStart"/>
+      <w:r>
+        <w:t>coded ,</w:t>
+      </w:r>
+      <w:proofErr w:type="gramEnd"/>
+      <w:r>
+        <w:t xml:space="preserve"> </w:t>
+      </w:r>
+      <w:proofErr w:type="spellStart"/>
+      <w:r>
+        <w:t>kanban</w:t>
+      </w:r>
+      <w:proofErr w:type="spellEnd"/>
+      <w:r>
+        <w:t xml:space="preserve"> task board. A user can also add notes, files and details without congesting the overall simplicity of the task board. Basically </w:t>
+      </w:r>
+      <w:proofErr w:type="spellStart"/>
+      <w:r>
+        <w:t>Trello</w:t>
+      </w:r>
+      <w:proofErr w:type="spellEnd"/>
+      <w:r>
+        <w:t xml:space="preserve"> gives you columns called boards with which a user can fill them with lists. A list consists of </w:t>
+      </w:r>
+      <w:proofErr w:type="gramStart"/>
+      <w:r>
+        <w:t>cards which</w:t>
+      </w:r>
+      <w:proofErr w:type="gramEnd"/>
+      <w:r>
+        <w:t xml:space="preserve"> can be made up of user stories, requirements, notes, sub lists etc. These cards can be dragged within and between task boards. This layout allows a user to visually track cards as they move between task boards over the duration of the project hence tracking a projects progress of work done and outstanding.</w:t>
+      </w:r>
+    </w:p>
+    <w:p>
+      <w:r>
+        <w:t xml:space="preserve">The </w:t>
+      </w:r>
+      <w:proofErr w:type="spellStart"/>
+      <w:r>
+        <w:t>kanban</w:t>
+      </w:r>
+      <w:proofErr w:type="spellEnd"/>
+      <w:r>
+        <w:t xml:space="preserve"> board layout allows a team member to easily view requirements that have been entered in. A person can easily see how a requirement or user story transitions from the various logs and boards. Being able to track and see how a requirement evolves and </w:t>
+      </w:r>
+      <w:proofErr w:type="spellStart"/>
+      <w:r>
+        <w:t>whenit</w:t>
+      </w:r>
+      <w:proofErr w:type="spellEnd"/>
+      <w:r>
+        <w:t xml:space="preserve"> is implemented is an important part of requirement engineering.</w:t>
+      </w:r>
+    </w:p>
+    <w:p>
+      <w:r>
+        <w:t xml:space="preserve">This layout and structure of visually </w:t>
+      </w:r>
+      <w:proofErr w:type="spellStart"/>
+      <w:r>
+        <w:t>organising</w:t>
+      </w:r>
+      <w:proofErr w:type="spellEnd"/>
+      <w:r>
+        <w:t xml:space="preserve"> work allows a team to manage project changes more efficiently. It allows the user to manage a </w:t>
+      </w:r>
+      <w:proofErr w:type="spellStart"/>
+      <w:r>
+        <w:t>proect</w:t>
+      </w:r>
+      <w:proofErr w:type="spellEnd"/>
+      <w:r>
+        <w:t xml:space="preserve"> as a whole with task boards and also can break up big chunks of work effectively via task cards to manage the project at a more detailed level. If any changes need to be done, user stories can be added or removed easily from any of the logs or task boards. </w:t>
+      </w:r>
+      <w:proofErr w:type="spellStart"/>
+      <w:r>
+        <w:t>Trello</w:t>
+      </w:r>
+      <w:proofErr w:type="spellEnd"/>
+      <w:r>
+        <w:t xml:space="preserve"> also records any activity that is done to the account so that if any mistakes are made, they can </w:t>
+      </w:r>
+      <w:proofErr w:type="spellStart"/>
+      <w:r>
+        <w:t>quickley</w:t>
+      </w:r>
+      <w:proofErr w:type="spellEnd"/>
+      <w:r>
+        <w:t xml:space="preserve"> be traced. </w:t>
+      </w:r>
+      <w:proofErr w:type="gramStart"/>
+      <w:r>
+        <w:t>These features allows</w:t>
+      </w:r>
+      <w:proofErr w:type="gramEnd"/>
+      <w:r>
+        <w:t xml:space="preserve"> a team to manage project changes easily. </w:t>
+      </w:r>
+    </w:p>
+    <w:p>
+      <w:r>
+        <w:t xml:space="preserve">Other benefits of </w:t>
+      </w:r>
+      <w:proofErr w:type="spellStart"/>
+      <w:r>
+        <w:t>Trello</w:t>
+      </w:r>
+      <w:proofErr w:type="spellEnd"/>
+      <w:r>
+        <w:t xml:space="preserve"> are that:</w:t>
+      </w:r>
+    </w:p>
+    <w:p>
+      <w:pPr>
+        <w:pStyle w:val="ListParagraph"/>
+        <w:numPr>
+          <w:ilvl w:val="0"/>
+          <w:numId w:val="10"/>
+        </w:numPr>
+      </w:pPr>
+      <w:r>
+        <w:t>Task board names can be edited at any time. This allows a team to better customize task boards that will be most relevant to their project.</w:t>
+      </w:r>
+    </w:p>
+    <w:p>
+      <w:pPr>
+        <w:pStyle w:val="ListParagraph"/>
+        <w:numPr>
+          <w:ilvl w:val="0"/>
+          <w:numId w:val="10"/>
+        </w:numPr>
+      </w:pPr>
+      <w:r>
+        <w:t xml:space="preserve">A user can attach pictures and </w:t>
+      </w:r>
+      <w:proofErr w:type="gramStart"/>
+      <w:r>
+        <w:t>files which</w:t>
+      </w:r>
+      <w:proofErr w:type="gramEnd"/>
+      <w:r>
+        <w:t xml:space="preserve"> will be displayed on the overview of the </w:t>
+      </w:r>
+      <w:proofErr w:type="spellStart"/>
+      <w:r>
+        <w:t>taskboard</w:t>
+      </w:r>
+      <w:proofErr w:type="spellEnd"/>
+      <w:r>
+        <w:t>.</w:t>
+      </w:r>
+    </w:p>
+    <w:p>
+      <w:pPr>
+        <w:pStyle w:val="ListParagraph"/>
+        <w:numPr>
+          <w:ilvl w:val="0"/>
+          <w:numId w:val="10"/>
+        </w:numPr>
+      </w:pPr>
+      <w:r>
+        <w:t>Card details are hidden from the overview until clicked on. This helps keep the overview of the task board simple and readable at a glance.</w:t>
+      </w:r>
+    </w:p>
+    <w:p>
+      <w:pPr>
+        <w:pStyle w:val="ListParagraph"/>
+        <w:numPr>
+          <w:ilvl w:val="0"/>
+          <w:numId w:val="10"/>
+        </w:numPr>
+      </w:pPr>
+      <w:r>
+        <w:t>Hyperlinks can be inserted onto any card.</w:t>
+      </w:r>
+    </w:p>
+    <w:p>
+      <w:pPr>
+        <w:pStyle w:val="ListParagraph"/>
+        <w:numPr>
+          <w:ilvl w:val="0"/>
+          <w:numId w:val="10"/>
+        </w:numPr>
+      </w:pPr>
+      <w:r>
+        <w:t xml:space="preserve">Cards can be color- </w:t>
+      </w:r>
+      <w:r>
+        <w:t>coded and colors can be customized.</w:t>
+      </w:r>
+    </w:p>
+    <w:p>
+      <w:pPr>
+        <w:pStyle w:val="ListParagraph"/>
+        <w:numPr>
+          <w:ilvl w:val="0"/>
+          <w:numId w:val="10"/>
+        </w:numPr>
+      </w:pPr>
+      <w:r>
+        <w:t xml:space="preserve">Activity list displays all alterations made to the </w:t>
+      </w:r>
+      <w:r>
+        <w:t>project.</w:t>
+      </w:r>
+    </w:p>
+    <w:p>
+      <w:pPr>
+        <w:pStyle w:val="ListParagraph"/>
+        <w:numPr>
+          <w:ilvl w:val="0"/>
+          <w:numId w:val="10"/>
+        </w:numPr>
+      </w:pPr>
+      <w:r>
+        <w:t>Can set due dates, create checklists, classify and label the task and assign team members on task cards.</w:t>
+      </w:r>
+    </w:p>
+    <w:p>
+      <w:pPr>
+        <w:pStyle w:val="ListParagraph"/>
+        <w:numPr>
+          <w:ilvl w:val="0"/>
+          <w:numId w:val="10"/>
+        </w:numPr>
+      </w:pPr>
+      <w:r>
+        <w:t>Multiple different users can be added to a project.</w:t>
+      </w:r>
+    </w:p>
+    <w:p>
+      <w:pPr>
+        <w:pStyle w:val="ListParagraph"/>
+        <w:numPr>
+          <w:ilvl w:val="0"/>
+          <w:numId w:val="10"/>
+        </w:numPr>
+      </w:pPr>
+      <w:r>
+        <w:t xml:space="preserve">Different users can communicate with each other by using </w:t>
+      </w:r>
+      <w:r>
+        <w:rPr>
+          <w:b/>
+        </w:rPr>
+        <w:t>@ another user.</w:t>
+      </w:r>
+    </w:p>
+    <w:p>
+      <w:pPr>
+        <w:pStyle w:val="ListParagraph"/>
+        <w:numPr>
+          <w:ilvl w:val="0"/>
+          <w:numId w:val="10"/>
+        </w:numPr>
+      </w:pPr>
+      <w:proofErr w:type="spellStart"/>
+      <w:r>
+        <w:t>Trello</w:t>
+      </w:r>
+      <w:proofErr w:type="spellEnd"/>
+      <w:r>
+        <w:t xml:space="preserve"> is compatible with Google Drive and </w:t>
+      </w:r>
+      <w:proofErr w:type="spellStart"/>
+      <w:r>
+        <w:t>Dropbox</w:t>
+      </w:r>
+      <w:proofErr w:type="spellEnd"/>
+      <w:r>
+        <w:t>.</w:t>
       </w:r>
       <w:bookmarkStart w:id="0" w:name="_GoBack"/>
       <w:bookmarkEnd w:id="0"/>
-      <w:r>
-        <w:rPr>
-          <w:lang w:val="vi-VN"/>
-        </w:rPr>
-        <w:t>ure for common bugs found. This can make its easier and more convenient to use FindBugs</w:t>
-      </w:r>
-      <w:r>
-        <w:rPr>
-          <w:lang w:val="vi-VN"/>
-        </w:rPr>
-        <w:t>.</w:t>
-      </w:r>
-    </w:p>
-    <w:p>
-      <w:pPr>
-        <w:rPr>
-          <w:lang w:val="vi-VN"/>
-        </w:rPr>
-      </w:pPr>
-      <w:r>
-        <w:rPr>
-          <w:lang w:val="vi-VN"/>
-        </w:rPr>
-        <w:t>As a quality assurance tool, FindBugs generally has its job done. It does not only assist developers in finding bugs but at the same time increases developers coding skills by reviewing the mistake has been made. We recommend the developers of the project to use FindBugs, it is free</w:t>
-      </w:r>
-      <w:r>
-        <w:rPr>
-          <w:lang w:val="vi-VN"/>
-        </w:rPr>
-        <w:t xml:space="preserve"> and compatible with most IDEs.</w:t>
-      </w:r>
-      <w:r>
-        <w:rPr>
-          <w:lang w:val="vi-VN"/>
-        </w:rPr>
-        <w:t xml:space="preserve"> </w:t>
-      </w:r>
+    </w:p>
+    <w:p>
+      <w:pPr>
+        <w:rPr>
+          <w:lang w:val="vi-VN"/>
+        </w:rPr>
+      </w:pPr>
     </w:p>
     <w:p>
       <w:pPr>
@@ -1129,8 +1697,8 @@
 </file>
 
 <file path=word/numbering.xml><?xml version="1.0" encoding="utf-8"?>
-<w:numbering xmlns:wpc="http://schemas.microsoft.com/office/word/2010/wordprocessingCanvas" xmlns:cx="http://schemas.microsoft.com/office/drawing/2014/chartex" xmlns:cx1="http://schemas.microsoft.com/office/drawing/2015/9/8/chartex" xmlns:mc="http://schemas.openxmlformats.org/markup-compatibility/2006" xmlns:o="urn:schemas-microsoft-com:office:office" xmlns:r="http://schemas.openxmlformats.org/officeDocument/2006/relationships" xmlns:m="http://schemas.openxmlformats.org/officeDocument/2006/math" xmlns:v="urn:schemas-microsoft-com:vml" xmlns:wp14="http://schemas.microsoft.com/office/word/2010/wordprocessingDrawing" xmlns:wp="http://schemas.openxmlformats.org/drawingml/2006/wordprocessingDrawing" xmlns:w10="urn:schemas-microsoft-com:office:word" xmlns:w="http://schemas.openxmlformats.org/wordprocessingml/2006/main" xmlns:w14="http://schemas.microsoft.com/office/word/2010/wordml" xmlns:w15="http://schemas.microsoft.com/office/word/2012/wordml" xmlns:w16se="http://schemas.microsoft.com/office/word/2015/wordml/symex" xmlns:wpg="http://schemas.microsoft.com/office/word/2010/wordprocessingGroup" xmlns:wpi="http://schemas.microsoft.com/office/word/2010/wordprocessingInk" xmlns:wne="http://schemas.microsoft.com/office/word/2006/wordml" xmlns:wps="http://schemas.microsoft.com/office/word/2010/wordprocessingShape" mc:Ignorable="w14 w15 w16se wp14">
-  <w:abstractNum w:abstractNumId="0" w15:restartNumberingAfterBreak="0">
+<w:numbering xmlns:wpc="http://schemas.microsoft.com/office/word/2010/wordprocessingCanvas" xmlns:mo="http://schemas.microsoft.com/office/mac/office/2008/main" xmlns:mc="http://schemas.openxmlformats.org/markup-compatibility/2006" xmlns:mv="urn:schemas-microsoft-com:mac:vml" xmlns:o="urn:schemas-microsoft-com:office:office" xmlns:r="http://schemas.openxmlformats.org/officeDocument/2006/relationships" xmlns:m="http://schemas.openxmlformats.org/officeDocument/2006/math" xmlns:v="urn:schemas-microsoft-com:vml" xmlns:wp14="http://schemas.microsoft.com/office/word/2010/wordprocessingDrawing" xmlns:wp="http://schemas.openxmlformats.org/drawingml/2006/wordprocessingDrawing" xmlns:w10="urn:schemas-microsoft-com:office:word" xmlns:w="http://schemas.openxmlformats.org/wordprocessingml/2006/main" xmlns:w14="http://schemas.microsoft.com/office/word/2010/wordml" xmlns:wpg="http://schemas.microsoft.com/office/word/2010/wordprocessingGroup" xmlns:wpi="http://schemas.microsoft.com/office/word/2010/wordprocessingInk" xmlns:wne="http://schemas.microsoft.com/office/word/2006/wordml" xmlns:wps="http://schemas.microsoft.com/office/word/2010/wordprocessingShape" mc:Ignorable="w14 wp14">
+  <w:abstractNum w:abstractNumId="0">
     <w:nsid w:val="03063E03"/>
     <w:multiLevelType w:val="hybridMultilevel"/>
     <w:tmpl w:val="812A8786"/>
@@ -1242,7 +1810,7 @@
       </w:rPr>
     </w:lvl>
   </w:abstractNum>
-  <w:abstractNum w:abstractNumId="1" w15:restartNumberingAfterBreak="0">
+  <w:abstractNum w:abstractNumId="1">
     <w:nsid w:val="137D4A97"/>
     <w:multiLevelType w:val="hybridMultilevel"/>
     <w:tmpl w:val="9D9AA6E0"/>
@@ -1355,7 +1923,7 @@
       </w:rPr>
     </w:lvl>
   </w:abstractNum>
-  <w:abstractNum w:abstractNumId="2" w15:restartNumberingAfterBreak="0">
+  <w:abstractNum w:abstractNumId="2">
     <w:nsid w:val="245C16FE"/>
     <w:multiLevelType w:val="hybridMultilevel"/>
     <w:tmpl w:val="8AE04170"/>
@@ -1468,7 +2036,7 @@
       </w:rPr>
     </w:lvl>
   </w:abstractNum>
-  <w:abstractNum w:abstractNumId="3" w15:restartNumberingAfterBreak="0">
+  <w:abstractNum w:abstractNumId="3">
     <w:nsid w:val="31CF09EA"/>
     <w:multiLevelType w:val="hybridMultilevel"/>
     <w:tmpl w:val="078E3F4E"/>
@@ -1581,7 +2149,7 @@
       </w:rPr>
     </w:lvl>
   </w:abstractNum>
-  <w:abstractNum w:abstractNumId="4" w15:restartNumberingAfterBreak="0">
+  <w:abstractNum w:abstractNumId="4">
     <w:nsid w:val="39A5252B"/>
     <w:multiLevelType w:val="hybridMultilevel"/>
     <w:tmpl w:val="5046E644"/>
@@ -1694,7 +2262,7 @@
       </w:rPr>
     </w:lvl>
   </w:abstractNum>
-  <w:abstractNum w:abstractNumId="5" w15:restartNumberingAfterBreak="0">
+  <w:abstractNum w:abstractNumId="5">
     <w:nsid w:val="48762DBB"/>
     <w:multiLevelType w:val="hybridMultilevel"/>
     <w:tmpl w:val="54F0EA4E"/>
@@ -1806,7 +2374,7 @@
       </w:rPr>
     </w:lvl>
   </w:abstractNum>
-  <w:abstractNum w:abstractNumId="6" w15:restartNumberingAfterBreak="0">
+  <w:abstractNum w:abstractNumId="6">
     <w:nsid w:val="61DA234B"/>
     <w:multiLevelType w:val="hybridMultilevel"/>
     <w:tmpl w:val="49A0EB3E"/>
@@ -1919,7 +2487,7 @@
       </w:rPr>
     </w:lvl>
   </w:abstractNum>
-  <w:abstractNum w:abstractNumId="7" w15:restartNumberingAfterBreak="0">
+  <w:abstractNum w:abstractNumId="7">
     <w:nsid w:val="6769059F"/>
     <w:multiLevelType w:val="hybridMultilevel"/>
     <w:tmpl w:val="C6A8D16E"/>
@@ -2031,7 +2599,119 @@
       </w:rPr>
     </w:lvl>
   </w:abstractNum>
-  <w:abstractNum w:abstractNumId="8" w15:restartNumberingAfterBreak="0">
+  <w:abstractNum w:abstractNumId="8">
+    <w:nsid w:val="70096B6F"/>
+    <w:multiLevelType w:val="hybridMultilevel"/>
+    <w:tmpl w:val="F3A0F30C"/>
+    <w:lvl w:ilvl="0" w:tplc="03AC4B80">
+      <w:numFmt w:val="bullet"/>
+      <w:lvlText w:val="-"/>
+      <w:lvlJc w:val="left"/>
+      <w:pPr>
+        <w:ind w:left="720" w:hanging="360"/>
+      </w:pPr>
+      <w:rPr>
+        <w:rFonts w:ascii="Calibri" w:eastAsiaTheme="minorHAnsi" w:hAnsi="Calibri" w:cstheme="minorBidi" w:hint="default"/>
+      </w:rPr>
+    </w:lvl>
+    <w:lvl w:ilvl="1" w:tplc="04090003" w:tentative="1">
+      <w:start w:val="1"/>
+      <w:numFmt w:val="bullet"/>
+      <w:lvlText w:val="o"/>
+      <w:lvlJc w:val="left"/>
+      <w:pPr>
+        <w:ind w:left="1440" w:hanging="360"/>
+      </w:pPr>
+      <w:rPr>
+        <w:rFonts w:ascii="Courier New" w:hAnsi="Courier New" w:hint="default"/>
+      </w:rPr>
+    </w:lvl>
+    <w:lvl w:ilvl="2" w:tplc="04090005" w:tentative="1">
+      <w:start w:val="1"/>
+      <w:numFmt w:val="bullet"/>
+      <w:lvlText w:val=""/>
+      <w:lvlJc w:val="left"/>
+      <w:pPr>
+        <w:ind w:left="2160" w:hanging="360"/>
+      </w:pPr>
+      <w:rPr>
+        <w:rFonts w:ascii="Wingdings" w:hAnsi="Wingdings" w:hint="default"/>
+      </w:rPr>
+    </w:lvl>
+    <w:lvl w:ilvl="3" w:tplc="04090001" w:tentative="1">
+      <w:start w:val="1"/>
+      <w:numFmt w:val="bullet"/>
+      <w:lvlText w:val=""/>
+      <w:lvlJc w:val="left"/>
+      <w:pPr>
+        <w:ind w:left="2880" w:hanging="360"/>
+      </w:pPr>
+      <w:rPr>
+        <w:rFonts w:ascii="Symbol" w:hAnsi="Symbol" w:hint="default"/>
+      </w:rPr>
+    </w:lvl>
+    <w:lvl w:ilvl="4" w:tplc="04090003" w:tentative="1">
+      <w:start w:val="1"/>
+      <w:numFmt w:val="bullet"/>
+      <w:lvlText w:val="o"/>
+      <w:lvlJc w:val="left"/>
+      <w:pPr>
+        <w:ind w:left="3600" w:hanging="360"/>
+      </w:pPr>
+      <w:rPr>
+        <w:rFonts w:ascii="Courier New" w:hAnsi="Courier New" w:hint="default"/>
+      </w:rPr>
+    </w:lvl>
+    <w:lvl w:ilvl="5" w:tplc="04090005" w:tentative="1">
+      <w:start w:val="1"/>
+      <w:numFmt w:val="bullet"/>
+      <w:lvlText w:val=""/>
+      <w:lvlJc w:val="left"/>
+      <w:pPr>
+        <w:ind w:left="4320" w:hanging="360"/>
+      </w:pPr>
+      <w:rPr>
+        <w:rFonts w:ascii="Wingdings" w:hAnsi="Wingdings" w:hint="default"/>
+      </w:rPr>
+    </w:lvl>
+    <w:lvl w:ilvl="6" w:tplc="04090001" w:tentative="1">
+      <w:start w:val="1"/>
+      <w:numFmt w:val="bullet"/>
+      <w:lvlText w:val=""/>
+      <w:lvlJc w:val="left"/>
+      <w:pPr>
+        <w:ind w:left="5040" w:hanging="360"/>
+      </w:pPr>
+      <w:rPr>
+        <w:rFonts w:ascii="Symbol" w:hAnsi="Symbol" w:hint="default"/>
+      </w:rPr>
+    </w:lvl>
+    <w:lvl w:ilvl="7" w:tplc="04090003" w:tentative="1">
+      <w:start w:val="1"/>
+      <w:numFmt w:val="bullet"/>
+      <w:lvlText w:val="o"/>
+      <w:lvlJc w:val="left"/>
+      <w:pPr>
+        <w:ind w:left="5760" w:hanging="360"/>
+      </w:pPr>
+      <w:rPr>
+        <w:rFonts w:ascii="Courier New" w:hAnsi="Courier New" w:hint="default"/>
+      </w:rPr>
+    </w:lvl>
+    <w:lvl w:ilvl="8" w:tplc="04090005" w:tentative="1">
+      <w:start w:val="1"/>
+      <w:numFmt w:val="bullet"/>
+      <w:lvlText w:val=""/>
+      <w:lvlJc w:val="left"/>
+      <w:pPr>
+        <w:ind w:left="6480" w:hanging="360"/>
+      </w:pPr>
+      <w:rPr>
+        <w:rFonts w:ascii="Wingdings" w:hAnsi="Wingdings" w:hint="default"/>
+      </w:rPr>
+    </w:lvl>
+  </w:abstractNum>
+  <w:abstractNum w:abstractNumId="9">
     <w:nsid w:val="79811007"/>
     <w:multiLevelType w:val="hybridMultilevel"/>
     <w:tmpl w:val="FB186064"/>
@@ -2163,7 +2843,7 @@
     <w:abstractNumId w:val="0"/>
   </w:num>
   <w:num w:numId="7">
-    <w:abstractNumId w:val="8"/>
+    <w:abstractNumId w:val="9"/>
   </w:num>
   <w:num w:numId="8">
     <w:abstractNumId w:val="3"/>
@@ -2171,11 +2851,14 @@
   <w:num w:numId="9">
     <w:abstractNumId w:val="2"/>
   </w:num>
+  <w:num w:numId="10">
+    <w:abstractNumId w:val="8"/>
+  </w:num>
 </w:numbering>
 </file>
 
 <file path=word/styles.xml><?xml version="1.0" encoding="utf-8"?>
-<w:styles xmlns:mc="http://schemas.openxmlformats.org/markup-compatibility/2006" xmlns:r="http://schemas.openxmlformats.org/officeDocument/2006/relationships" xmlns:w="http://schemas.openxmlformats.org/wordprocessingml/2006/main" xmlns:w14="http://schemas.microsoft.com/office/word/2010/wordml" xmlns:w15="http://schemas.microsoft.com/office/word/2012/wordml" xmlns:w16se="http://schemas.microsoft.com/office/word/2015/wordml/symex" mc:Ignorable="w14 w15 w16se">
+<w:styles xmlns:mc="http://schemas.openxmlformats.org/markup-compatibility/2006" xmlns:r="http://schemas.openxmlformats.org/officeDocument/2006/relationships" xmlns:w="http://schemas.openxmlformats.org/wordprocessingml/2006/main" xmlns:w14="http://schemas.microsoft.com/office/word/2010/wordml" mc:Ignorable="w14">
   <w:docDefaults>
     <w:rPrDefault>
       <w:rPr>
@@ -2191,378 +2874,153 @@
       </w:pPr>
     </w:pPrDefault>
   </w:docDefaults>
-  <w:latentStyles w:defLockedState="0" w:defUIPriority="99" w:defSemiHidden="0" w:defUnhideWhenUsed="0" w:defQFormat="0" w:count="371">
-    <w:lsdException w:name="Normal" w:uiPriority="0" w:qFormat="1"/>
-    <w:lsdException w:name="heading 1" w:uiPriority="9" w:qFormat="1"/>
-    <w:lsdException w:name="heading 2" w:semiHidden="1" w:uiPriority="9" w:unhideWhenUsed="1" w:qFormat="1"/>
-    <w:lsdException w:name="heading 3" w:semiHidden="1" w:uiPriority="9" w:unhideWhenUsed="1" w:qFormat="1"/>
-    <w:lsdException w:name="heading 4" w:semiHidden="1" w:uiPriority="9" w:unhideWhenUsed="1" w:qFormat="1"/>
-    <w:lsdException w:name="heading 5" w:semiHidden="1" w:uiPriority="9" w:unhideWhenUsed="1" w:qFormat="1"/>
-    <w:lsdException w:name="heading 6" w:semiHidden="1" w:uiPriority="9" w:unhideWhenUsed="1" w:qFormat="1"/>
-    <w:lsdException w:name="heading 7" w:semiHidden="1" w:uiPriority="9" w:unhideWhenUsed="1" w:qFormat="1"/>
-    <w:lsdException w:name="heading 8" w:semiHidden="1" w:uiPriority="9" w:unhideWhenUsed="1" w:qFormat="1"/>
-    <w:lsdException w:name="heading 9" w:semiHidden="1" w:uiPriority="9" w:unhideWhenUsed="1" w:qFormat="1"/>
-    <w:lsdException w:name="index 1" w:semiHidden="1" w:unhideWhenUsed="1"/>
-    <w:lsdException w:name="index 2" w:semiHidden="1" w:unhideWhenUsed="1"/>
-    <w:lsdException w:name="index 3" w:semiHidden="1" w:unhideWhenUsed="1"/>
-    <w:lsdException w:name="index 4" w:semiHidden="1" w:unhideWhenUsed="1"/>
-    <w:lsdException w:name="index 5" w:semiHidden="1" w:unhideWhenUsed="1"/>
-    <w:lsdException w:name="index 6" w:semiHidden="1" w:unhideWhenUsed="1"/>
-    <w:lsdException w:name="index 7" w:semiHidden="1" w:unhideWhenUsed="1"/>
-    <w:lsdException w:name="index 8" w:semiHidden="1" w:unhideWhenUsed="1"/>
-    <w:lsdException w:name="index 9" w:semiHidden="1" w:unhideWhenUsed="1"/>
-    <w:lsdException w:name="toc 1" w:semiHidden="1" w:uiPriority="39" w:unhideWhenUsed="1"/>
-    <w:lsdException w:name="toc 2" w:semiHidden="1" w:uiPriority="39" w:unhideWhenUsed="1"/>
-    <w:lsdException w:name="toc 3" w:semiHidden="1" w:uiPriority="39" w:unhideWhenUsed="1"/>
-    <w:lsdException w:name="toc 4" w:semiHidden="1" w:uiPriority="39" w:unhideWhenUsed="1"/>
-    <w:lsdException w:name="toc 5" w:semiHidden="1" w:uiPriority="39" w:unhideWhenUsed="1"/>
-    <w:lsdException w:name="toc 6" w:semiHidden="1" w:uiPriority="39" w:unhideWhenUsed="1"/>
-    <w:lsdException w:name="toc 7" w:semiHidden="1" w:uiPriority="39" w:unhideWhenUsed="1"/>
-    <w:lsdException w:name="toc 8" w:semiHidden="1" w:uiPriority="39" w:unhideWhenUsed="1"/>
-    <w:lsdException w:name="toc 9" w:semiHidden="1" w:uiPriority="39" w:unhideWhenUsed="1"/>
-    <w:lsdException w:name="Normal Indent" w:semiHidden="1" w:unhideWhenUsed="1"/>
-    <w:lsdException w:name="footnote text" w:semiHidden="1" w:unhideWhenUsed="1"/>
-    <w:lsdException w:name="annotation text" w:semiHidden="1" w:unhideWhenUsed="1"/>
-    <w:lsdException w:name="header" w:semiHidden="1" w:unhideWhenUsed="1"/>
-    <w:lsdException w:name="footer" w:semiHidden="1" w:unhideWhenUsed="1"/>
-    <w:lsdException w:name="index heading" w:semiHidden="1" w:unhideWhenUsed="1"/>
-    <w:lsdException w:name="caption" w:semiHidden="1" w:uiPriority="35" w:unhideWhenUsed="1" w:qFormat="1"/>
-    <w:lsdException w:name="table of figures" w:semiHidden="1" w:unhideWhenUsed="1"/>
-    <w:lsdException w:name="envelope address" w:semiHidden="1" w:unhideWhenUsed="1"/>
-    <w:lsdException w:name="envelope return" w:semiHidden="1" w:unhideWhenUsed="1"/>
-    <w:lsdException w:name="footnote reference" w:semiHidden="1" w:unhideWhenUsed="1"/>
-    <w:lsdException w:name="annotation reference" w:semiHidden="1" w:unhideWhenUsed="1"/>
-    <w:lsdException w:name="line number" w:semiHidden="1" w:unhideWhenUsed="1"/>
-    <w:lsdException w:name="page number" w:semiHidden="1" w:unhideWhenUsed="1"/>
-    <w:lsdException w:name="endnote reference" w:semiHidden="1" w:unhideWhenUsed="1"/>
-    <w:lsdException w:name="endnote text" w:semiHidden="1" w:unhideWhenUsed="1"/>
-    <w:lsdException w:name="table of authorities" w:semiHidden="1" w:unhideWhenUsed="1"/>
-    <w:lsdException w:name="macro" w:semiHidden="1" w:unhideWhenUsed="1"/>
-    <w:lsdException w:name="toa heading" w:semiHidden="1" w:unhideWhenUsed="1"/>
-    <w:lsdException w:name="List" w:semiHidden="1" w:unhideWhenUsed="1"/>
-    <w:lsdException w:name="List Bullet" w:semiHidden="1" w:unhideWhenUsed="1"/>
-    <w:lsdException w:name="List Number" w:semiHidden="1" w:unhideWhenUsed="1"/>
-    <w:lsdException w:name="List 2" w:semiHidden="1" w:unhideWhenUsed="1"/>
-    <w:lsdException w:name="List 3" w:semiHidden="1" w:unhideWhenUsed="1"/>
-    <w:lsdException w:name="List 4" w:semiHidden="1" w:unhideWhenUsed="1"/>
-    <w:lsdException w:name="List 5" w:semiHidden="1" w:unhideWhenUsed="1"/>
-    <w:lsdException w:name="List Bullet 2" w:semiHidden="1" w:unhideWhenUsed="1"/>
-    <w:lsdException w:name="List Bullet 3" w:semiHidden="1" w:unhideWhenUsed="1"/>
-    <w:lsdException w:name="List Bullet 4" w:semiHidden="1" w:unhideWhenUsed="1"/>
-    <w:lsdException w:name="List Bullet 5" w:semiHidden="1" w:unhideWhenUsed="1"/>
-    <w:lsdException w:name="List Number 2" w:semiHidden="1" w:unhideWhenUsed="1"/>
-    <w:lsdException w:name="List Number 3" w:semiHidden="1" w:unhideWhenUsed="1"/>
-    <w:lsdException w:name="List Number 4" w:semiHidden="1" w:unhideWhenUsed="1"/>
-    <w:lsdException w:name="List Number 5" w:semiHidden="1" w:unhideWhenUsed="1"/>
-    <w:lsdException w:name="Title" w:uiPriority="10" w:qFormat="1"/>
-    <w:lsdException w:name="Closing" w:semiHidden="1" w:unhideWhenUsed="1"/>
-    <w:lsdException w:name="Signature" w:semiHidden="1" w:unhideWhenUsed="1"/>
-    <w:lsdException w:name="Default Paragraph Font" w:semiHidden="1" w:uiPriority="1" w:unhideWhenUsed="1"/>
-    <w:lsdException w:name="Body Text" w:semiHidden="1" w:unhideWhenUsed="1"/>
-    <w:lsdException w:name="Body Text Indent" w:semiHidden="1" w:unhideWhenUsed="1"/>
-    <w:lsdException w:name="List Continue" w:semiHidden="1" w:unhideWhenUsed="1"/>
-    <w:lsdException w:name="List Continue 2" w:semiHidden="1" w:unhideWhenUsed="1"/>
-    <w:lsdException w:name="List Continue 3" w:semiHidden="1" w:unhideWhenUsed="1"/>
-    <w:lsdException w:name="List Continue 4" w:semiHidden="1" w:unhideWhenUsed="1"/>
-    <w:lsdException w:name="List Continue 5" w:semiHidden="1" w:unhideWhenUsed="1"/>
-    <w:lsdException w:name="Message Header" w:semiHidden="1" w:unhideWhenUsed="1"/>
-    <w:lsdException w:name="Subtitle" w:uiPriority="11" w:qFormat="1"/>
-    <w:lsdException w:name="Salutation" w:semiHidden="1" w:unhideWhenUsed="1"/>
-    <w:lsdException w:name="Date" w:semiHidden="1" w:unhideWhenUsed="1"/>
-    <w:lsdException w:name="Body Text First Indent" w:semiHidden="1" w:unhideWhenUsed="1"/>
-    <w:lsdException w:name="Body Text First Indent 2" w:semiHidden="1" w:unhideWhenUsed="1"/>
-    <w:lsdException w:name="Note Heading" w:semiHidden="1" w:unhideWhenUsed="1"/>
-    <w:lsdException w:name="Body Text 2" w:semiHidden="1" w:unhideWhenUsed="1"/>
-    <w:lsdException w:name="Body Text 3" w:semiHidden="1" w:unhideWhenUsed="1"/>
-    <w:lsdException w:name="Body Text Indent 2" w:semiHidden="1" w:unhideWhenUsed="1"/>
-    <w:lsdException w:name="Body Text Indent 3" w:semiHidden="1" w:unhideWhenUsed="1"/>
-    <w:lsdException w:name="Block Text" w:semiHidden="1" w:unhideWhenUsed="1"/>
-    <w:lsdException w:name="Hyperlink" w:semiHidden="1" w:unhideWhenUsed="1"/>
-    <w:lsdException w:name="FollowedHyperlink" w:semiHidden="1" w:unhideWhenUsed="1"/>
-    <w:lsdException w:name="Strong" w:uiPriority="22" w:qFormat="1"/>
-    <w:lsdException w:name="Emphasis" w:uiPriority="20" w:qFormat="1"/>
-    <w:lsdException w:name="Document Map" w:semiHidden="1" w:unhideWhenUsed="1"/>
-    <w:lsdException w:name="Plain Text" w:semiHidden="1" w:unhideWhenUsed="1"/>
-    <w:lsdException w:name="E-mail Signature" w:semiHidden="1" w:unhideWhenUsed="1"/>
-    <w:lsdException w:name="HTML Top of Form" w:semiHidden="1" w:unhideWhenUsed="1"/>
-    <w:lsdException w:name="HTML Bottom of Form" w:semiHidden="1" w:unhideWhenUsed="1"/>
-    <w:lsdException w:name="Normal (Web)" w:semiHidden="1" w:unhideWhenUsed="1"/>
-    <w:lsdException w:name="HTML Acronym" w:semiHidden="1" w:unhideWhenUsed="1"/>
-    <w:lsdException w:name="HTML Address" w:semiHidden="1" w:unhideWhenUsed="1"/>
-    <w:lsdException w:name="HTML Cite" w:semiHidden="1" w:unhideWhenUsed="1"/>
-    <w:lsdException w:name="HTML Code" w:semiHidden="1" w:unhideWhenUsed="1"/>
-    <w:lsdException w:name="HTML Definition" w:semiHidden="1" w:unhideWhenUsed="1"/>
-    <w:lsdException w:name="HTML Keyboard" w:semiHidden="1" w:unhideWhenUsed="1"/>
-    <w:lsdException w:name="HTML Preformatted" w:semiHidden="1" w:unhideWhenUsed="1"/>
-    <w:lsdException w:name="HTML Sample" w:semiHidden="1" w:unhideWhenUsed="1"/>
-    <w:lsdException w:name="HTML Typewriter" w:semiHidden="1" w:unhideWhenUsed="1"/>
-    <w:lsdException w:name="HTML Variable" w:semiHidden="1" w:unhideWhenUsed="1"/>
-    <w:lsdException w:name="Normal Table" w:semiHidden="1" w:unhideWhenUsed="1"/>
-    <w:lsdException w:name="annotation subject" w:semiHidden="1" w:unhideWhenUsed="1"/>
-    <w:lsdException w:name="No List" w:semiHidden="1" w:unhideWhenUsed="1"/>
-    <w:lsdException w:name="Outline List 1" w:semiHidden="1" w:unhideWhenUsed="1"/>
-    <w:lsdException w:name="Outline List 2" w:semiHidden="1" w:unhideWhenUsed="1"/>
-    <w:lsdException w:name="Outline List 3" w:semiHidden="1" w:unhideWhenUsed="1"/>
-    <w:lsdException w:name="Table Simple 1" w:semiHidden="1" w:unhideWhenUsed="1"/>
-    <w:lsdException w:name="Table Simple 2" w:semiHidden="1" w:unhideWhenUsed="1"/>
-    <w:lsdException w:name="Table Simple 3" w:semiHidden="1" w:unhideWhenUsed="1"/>
-    <w:lsdException w:name="Table Classic 1" w:semiHidden="1" w:unhideWhenUsed="1"/>
-    <w:lsdException w:name="Table Classic 2" w:semiHidden="1" w:unhideWhenUsed="1"/>
-    <w:lsdException w:name="Table Classic 3" w:semiHidden="1" w:unhideWhenUsed="1"/>
-    <w:lsdException w:name="Table Classic 4" w:semiHidden="1" w:unhideWhenUsed="1"/>
-    <w:lsdException w:name="Table Colorful 1" w:semiHidden="1" w:unhideWhenUsed="1"/>
-    <w:lsdException w:name="Table Colorful 2" w:semiHidden="1" w:unhideWhenUsed="1"/>
-    <w:lsdException w:name="Table Colorful 3" w:semiHidden="1" w:unhideWhenUsed="1"/>
-    <w:lsdException w:name="Table Columns 1" w:semiHidden="1" w:unhideWhenUsed="1"/>
-    <w:lsdException w:name="Table Columns 2" w:semiHidden="1" w:unhideWhenUsed="1"/>
-    <w:lsdException w:name="Table Columns 3" w:semiHidden="1" w:unhideWhenUsed="1"/>
-    <w:lsdException w:name="Table Columns 4" w:semiHidden="1" w:unhideWhenUsed="1"/>
-    <w:lsdException w:name="Table Columns 5" w:semiHidden="1" w:unhideWhenUsed="1"/>
-    <w:lsdException w:name="Table Grid 1" w:semiHidden="1" w:unhideWhenUsed="1"/>
-    <w:lsdException w:name="Table Grid 2" w:semiHidden="1" w:unhideWhenUsed="1"/>
-    <w:lsdException w:name="Table Grid 3" w:semiHidden="1" w:unhideWhenUsed="1"/>
-    <w:lsdException w:name="Table Grid 4" w:semiHidden="1" w:unhideWhenUsed="1"/>
-    <w:lsdException w:name="Table Grid 5" w:semiHidden="1" w:unhideWhenUsed="1"/>
-    <w:lsdException w:name="Table Grid 6" w:semiHidden="1" w:unhideWhenUsed="1"/>
-    <w:lsdException w:name="Table Grid 7" w:semiHidden="1" w:unhideWhenUsed="1"/>
-    <w:lsdException w:name="Table Grid 8" w:semiHidden="1" w:unhideWhenUsed="1"/>
-    <w:lsdException w:name="Table List 1" w:semiHidden="1" w:unhideWhenUsed="1"/>
-    <w:lsdException w:name="Table List 2" w:semiHidden="1" w:unhideWhenUsed="1"/>
-    <w:lsdException w:name="Table List 3" w:semiHidden="1" w:unhideWhenUsed="1"/>
-    <w:lsdException w:name="Table List 4" w:semiHidden="1" w:unhideWhenUsed="1"/>
-    <w:lsdException w:name="Table List 5" w:semiHidden="1" w:unhideWhenUsed="1"/>
-    <w:lsdException w:name="Table List 6" w:semiHidden="1" w:unhideWhenUsed="1"/>
-    <w:lsdException w:name="Table List 7" w:semiHidden="1" w:unhideWhenUsed="1"/>
-    <w:lsdException w:name="Table List 8" w:semiHidden="1" w:unhideWhenUsed="1"/>
-    <w:lsdException w:name="Table 3D effects 1" w:semiHidden="1" w:unhideWhenUsed="1"/>
-    <w:lsdException w:name="Table 3D effects 2" w:semiHidden="1" w:unhideWhenUsed="1"/>
-    <w:lsdException w:name="Table 3D effects 3" w:semiHidden="1" w:unhideWhenUsed="1"/>
-    <w:lsdException w:name="Table Contemporary" w:semiHidden="1" w:unhideWhenUsed="1"/>
-    <w:lsdException w:name="Table Elegant" w:semiHidden="1" w:unhideWhenUsed="1"/>
-    <w:lsdException w:name="Table Professional" w:semiHidden="1" w:unhideWhenUsed="1"/>
-    <w:lsdException w:name="Table Subtle 1" w:semiHidden="1" w:unhideWhenUsed="1"/>
-    <w:lsdException w:name="Table Subtle 2" w:semiHidden="1" w:unhideWhenUsed="1"/>
-    <w:lsdException w:name="Table Web 1" w:semiHidden="1" w:unhideWhenUsed="1"/>
-    <w:lsdException w:name="Table Web 2" w:semiHidden="1" w:unhideWhenUsed="1"/>
-    <w:lsdException w:name="Table Web 3" w:semiHidden="1" w:unhideWhenUsed="1"/>
-    <w:lsdException w:name="Balloon Text" w:semiHidden="1" w:unhideWhenUsed="1"/>
-    <w:lsdException w:name="Table Grid" w:uiPriority="39"/>
-    <w:lsdException w:name="Table Theme" w:semiHidden="1" w:unhideWhenUsed="1"/>
-    <w:lsdException w:name="Placeholder Text" w:semiHidden="1"/>
-    <w:lsdException w:name="No Spacing" w:uiPriority="1" w:qFormat="1"/>
-    <w:lsdException w:name="Light Shading" w:uiPriority="60"/>
-    <w:lsdException w:name="Light List" w:uiPriority="61"/>
-    <w:lsdException w:name="Light Grid" w:uiPriority="62"/>
-    <w:lsdException w:name="Medium Shading 1" w:uiPriority="63"/>
-    <w:lsdException w:name="Medium Shading 2" w:uiPriority="64"/>
-    <w:lsdException w:name="Medium List 1" w:uiPriority="65"/>
-    <w:lsdException w:name="Medium List 2" w:uiPriority="66"/>
-    <w:lsdException w:name="Medium Grid 1" w:uiPriority="67"/>
-    <w:lsdException w:name="Medium Grid 2" w:uiPriority="68"/>
-    <w:lsdException w:name="Medium Grid 3" w:uiPriority="69"/>
-    <w:lsdException w:name="Dark List" w:uiPriority="70"/>
-    <w:lsdException w:name="Colorful Shading" w:uiPriority="71"/>
-    <w:lsdException w:name="Colorful List" w:uiPriority="72"/>
-    <w:lsdException w:name="Colorful Grid" w:uiPriority="73"/>
-    <w:lsdException w:name="Light Shading Accent 1" w:uiPriority="60"/>
-    <w:lsdException w:name="Light List Accent 1" w:uiPriority="61"/>
-    <w:lsdException w:name="Light Grid Accent 1" w:uiPriority="62"/>
-    <w:lsdException w:name="Medium Shading 1 Accent 1" w:uiPriority="63"/>
-    <w:lsdException w:name="Medium Shading 2 Accent 1" w:uiPriority="64"/>
-    <w:lsdException w:name="Medium List 1 Accent 1" w:uiPriority="65"/>
-    <w:lsdException w:name="Revision" w:semiHidden="1"/>
-    <w:lsdException w:name="List Paragraph" w:uiPriority="34" w:qFormat="1"/>
-    <w:lsdException w:name="Quote" w:uiPriority="29" w:qFormat="1"/>
-    <w:lsdException w:name="Intense Quote" w:uiPriority="30" w:qFormat="1"/>
-    <w:lsdException w:name="Medium List 2 Accent 1" w:uiPriority="66"/>
-    <w:lsdException w:name="Medium Grid 1 Accent 1" w:uiPriority="67"/>
-    <w:lsdException w:name="Medium Grid 2 Accent 1" w:uiPriority="68"/>
-    <w:lsdException w:name="Medium Grid 3 Accent 1" w:uiPriority="69"/>
-    <w:lsdException w:name="Dark List Accent 1" w:uiPriority="70"/>
-    <w:lsdException w:name="Colorful Shading Accent 1" w:uiPriority="71"/>
-    <w:lsdException w:name="Colorful List Accent 1" w:uiPriority="72"/>
-    <w:lsdException w:name="Colorful Grid Accent 1" w:uiPriority="73"/>
-    <w:lsdException w:name="Light Shading Accent 2" w:uiPriority="60"/>
-    <w:lsdException w:name="Light List Accent 2" w:uiPriority="61"/>
-    <w:lsdException w:name="Light Grid Accent 2" w:uiPriority="62"/>
-    <w:lsdException w:name="Medium Shading 1 Accent 2" w:uiPriority="63"/>
-    <w:lsdException w:name="Medium Shading 2 Accent 2" w:uiPriority="64"/>
-    <w:lsdException w:name="Medium List 1 Accent 2" w:uiPriority="65"/>
-    <w:lsdException w:name="Medium List 2 Accent 2" w:uiPriority="66"/>
-    <w:lsdException w:name="Medium Grid 1 Accent 2" w:uiPriority="67"/>
-    <w:lsdException w:name="Medium Grid 2 Accent 2" w:uiPriority="68"/>
-    <w:lsdException w:name="Medium Grid 3 Accent 2" w:uiPriority="69"/>
-    <w:lsdException w:name="Dark List Accent 2" w:uiPriority="70"/>
-    <w:lsdException w:name="Colorful Shading Accent 2" w:uiPriority="71"/>
-    <w:lsdException w:name="Colorful List Accent 2" w:uiPriority="72"/>
-    <w:lsdException w:name="Colorful Grid Accent 2" w:uiPriority="73"/>
-    <w:lsdException w:name="Light Shading Accent 3" w:uiPriority="60"/>
-    <w:lsdException w:name="Light List Accent 3" w:uiPriority="61"/>
-    <w:lsdException w:name="Light Grid Accent 3" w:uiPriority="62"/>
-    <w:lsdException w:name="Medium Shading 1 Accent 3" w:uiPriority="63"/>
-    <w:lsdException w:name="Medium Shading 2 Accent 3" w:uiPriority="64"/>
-    <w:lsdException w:name="Medium List 1 Accent 3" w:uiPriority="65"/>
-    <w:lsdException w:name="Medium List 2 Accent 3" w:uiPriority="66"/>
-    <w:lsdException w:name="Medium Grid 1 Accent 3" w:uiPriority="67"/>
-    <w:lsdException w:name="Medium Grid 2 Accent 3" w:uiPriority="68"/>
-    <w:lsdException w:name="Medium Grid 3 Accent 3" w:uiPriority="69"/>
-    <w:lsdException w:name="Dark List Accent 3" w:uiPriority="70"/>
-    <w:lsdException w:name="Colorful Shading Accent 3" w:uiPriority="71"/>
-    <w:lsdException w:name="Colorful List Accent 3" w:uiPriority="72"/>
-    <w:lsdException w:name="Colorful Grid Accent 3" w:uiPriority="73"/>
-    <w:lsdException w:name="Light Shading Accent 4" w:uiPriority="60"/>
-    <w:lsdException w:name="Light List Accent 4" w:uiPriority="61"/>
-    <w:lsdException w:name="Light Grid Accent 4" w:uiPriority="62"/>
-    <w:lsdException w:name="Medium Shading 1 Accent 4" w:uiPriority="63"/>
-    <w:lsdException w:name="Medium Shading 2 Accent 4" w:uiPriority="64"/>
-    <w:lsdException w:name="Medium List 1 Accent 4" w:uiPriority="65"/>
-    <w:lsdException w:name="Medium List 2 Accent 4" w:uiPriority="66"/>
-    <w:lsdException w:name="Medium Grid 1 Accent 4" w:uiPriority="67"/>
-    <w:lsdException w:name="Medium Grid 2 Accent 4" w:uiPriority="68"/>
-    <w:lsdException w:name="Medium Grid 3 Accent 4" w:uiPriority="69"/>
-    <w:lsdException w:name="Dark List Accent 4" w:uiPriority="70"/>
-    <w:lsdException w:name="Colorful Shading Accent 4" w:uiPriority="71"/>
-    <w:lsdException w:name="Colorful List Accent 4" w:uiPriority="72"/>
-    <w:lsdException w:name="Colorful Grid Accent 4" w:uiPriority="73"/>
-    <w:lsdException w:name="Light Shading Accent 5" w:uiPriority="60"/>
-    <w:lsdException w:name="Light List Accent 5" w:uiPriority="61"/>
-    <w:lsdException w:name="Light Grid Accent 5" w:uiPriority="62"/>
-    <w:lsdException w:name="Medium Shading 1 Accent 5" w:uiPriority="63"/>
-    <w:lsdException w:name="Medium Shading 2 Accent 5" w:uiPriority="64"/>
-    <w:lsdException w:name="Medium List 1 Accent 5" w:uiPriority="65"/>
-    <w:lsdException w:name="Medium List 2 Accent 5" w:uiPriority="66"/>
-    <w:lsdException w:name="Medium Grid 1 Accent 5" w:uiPriority="67"/>
-    <w:lsdException w:name="Medium Grid 2 Accent 5" w:uiPriority="68"/>
-    <w:lsdException w:name="Medium Grid 3 Accent 5" w:uiPriority="69"/>
-    <w:lsdException w:name="Dark List Accent 5" w:uiPriority="70"/>
-    <w:lsdException w:name="Colorful Shading Accent 5" w:uiPriority="71"/>
-    <w:lsdException w:name="Colorful List Accent 5" w:uiPriority="72"/>
-    <w:lsdException w:name="Colorful Grid Accent 5" w:uiPriority="73"/>
-    <w:lsdException w:name="Light Shading Accent 6" w:uiPriority="60"/>
-    <w:lsdException w:name="Light List Accent 6" w:uiPriority="61"/>
-    <w:lsdException w:name="Light Grid Accent 6" w:uiPriority="62"/>
-    <w:lsdException w:name="Medium Shading 1 Accent 6" w:uiPriority="63"/>
-    <w:lsdException w:name="Medium Shading 2 Accent 6" w:uiPriority="64"/>
-    <w:lsdException w:name="Medium List 1 Accent 6" w:uiPriority="65"/>
-    <w:lsdException w:name="Medium List 2 Accent 6" w:uiPriority="66"/>
-    <w:lsdException w:name="Medium Grid 1 Accent 6" w:uiPriority="67"/>
-    <w:lsdException w:name="Medium Grid 2 Accent 6" w:uiPriority="68"/>
-    <w:lsdException w:name="Medium Grid 3 Accent 6" w:uiPriority="69"/>
-    <w:lsdException w:name="Dark List Accent 6" w:uiPriority="70"/>
-    <w:lsdException w:name="Colorful Shading Accent 6" w:uiPriority="71"/>
-    <w:lsdException w:name="Colorful List Accent 6" w:uiPriority="72"/>
-    <w:lsdException w:name="Colorful Grid Accent 6" w:uiPriority="73"/>
-    <w:lsdException w:name="Subtle Emphasis" w:uiPriority="19" w:qFormat="1"/>
-    <w:lsdException w:name="Intense Emphasis" w:uiPriority="21" w:qFormat="1"/>
-    <w:lsdException w:name="Subtle Reference" w:uiPriority="31" w:qFormat="1"/>
-    <w:lsdException w:name="Intense Reference" w:uiPriority="32" w:qFormat="1"/>
-    <w:lsdException w:name="Book Title" w:uiPriority="33" w:qFormat="1"/>
-    <w:lsdException w:name="Bibliography" w:semiHidden="1" w:uiPriority="37" w:unhideWhenUsed="1"/>
-    <w:lsdException w:name="TOC Heading" w:semiHidden="1" w:uiPriority="39" w:unhideWhenUsed="1" w:qFormat="1"/>
-    <w:lsdException w:name="Plain Table 1" w:uiPriority="41"/>
-    <w:lsdException w:name="Plain Table 2" w:uiPriority="42"/>
-    <w:lsdException w:name="Plain Table 3" w:uiPriority="43"/>
-    <w:lsdException w:name="Plain Table 4" w:uiPriority="44"/>
-    <w:lsdException w:name="Plain Table 5" w:uiPriority="45"/>
-    <w:lsdException w:name="Grid Table Light" w:uiPriority="40"/>
-    <w:lsdException w:name="Grid Table 1 Light" w:uiPriority="46"/>
-    <w:lsdException w:name="Grid Table 2" w:uiPriority="47"/>
-    <w:lsdException w:name="Grid Table 3" w:uiPriority="48"/>
-    <w:lsdException w:name="Grid Table 4" w:uiPriority="49"/>
-    <w:lsdException w:name="Grid Table 5 Dark" w:uiPriority="50"/>
-    <w:lsdException w:name="Grid Table 6 Colorful" w:uiPriority="51"/>
-    <w:lsdException w:name="Grid Table 7 Colorful" w:uiPriority="52"/>
-    <w:lsdException w:name="Grid Table 1 Light Accent 1" w:uiPriority="46"/>
-    <w:lsdException w:name="Grid Table 2 Accent 1" w:uiPriority="47"/>
-    <w:lsdException w:name="Grid Table 3 Accent 1" w:uiPriority="48"/>
-    <w:lsdException w:name="Grid Table 4 Accent 1" w:uiPriority="49"/>
-    <w:lsdException w:name="Grid Table 5 Dark Accent 1" w:uiPriority="50"/>
-    <w:lsdException w:name="Grid Table 6 Colorful Accent 1" w:uiPriority="51"/>
-    <w:lsdException w:name="Grid Table 7 Colorful Accent 1" w:uiPriority="52"/>
-    <w:lsdException w:name="Grid Table 1 Light Accent 2" w:uiPriority="46"/>
-    <w:lsdException w:name="Grid Table 2 Accent 2" w:uiPriority="47"/>
-    <w:lsdException w:name="Grid Table 3 Accent 2" w:uiPriority="48"/>
-    <w:lsdException w:name="Grid Table 4 Accent 2" w:uiPriority="49"/>
-    <w:lsdException w:name="Grid Table 5 Dark Accent 2" w:uiPriority="50"/>
-    <w:lsdException w:name="Grid Table 6 Colorful Accent 2" w:uiPriority="51"/>
-    <w:lsdException w:name="Grid Table 7 Colorful Accent 2" w:uiPriority="52"/>
-    <w:lsdException w:name="Grid Table 1 Light Accent 3" w:uiPriority="46"/>
-    <w:lsdException w:name="Grid Table 2 Accent 3" w:uiPriority="47"/>
-    <w:lsdException w:name="Grid Table 3 Accent 3" w:uiPriority="48"/>
-    <w:lsdException w:name="Grid Table 4 Accent 3" w:uiPriority="49"/>
-    <w:lsdException w:name="Grid Table 5 Dark Accent 3" w:uiPriority="50"/>
-    <w:lsdException w:name="Grid Table 6 Colorful Accent 3" w:uiPriority="51"/>
-    <w:lsdException w:name="Grid Table 7 Colorful Accent 3" w:uiPriority="52"/>
-    <w:lsdException w:name="Grid Table 1 Light Accent 4" w:uiPriority="46"/>
-    <w:lsdException w:name="Grid Table 2 Accent 4" w:uiPriority="47"/>
-    <w:lsdException w:name="Grid Table 3 Accent 4" w:uiPriority="48"/>
-    <w:lsdException w:name="Grid Table 4 Accent 4" w:uiPriority="49"/>
-    <w:lsdException w:name="Grid Table 5 Dark Accent 4" w:uiPriority="50"/>
-    <w:lsdException w:name="Grid Table 6 Colorful Accent 4" w:uiPriority="51"/>
-    <w:lsdException w:name="Grid Table 7 Colorful Accent 4" w:uiPriority="52"/>
-    <w:lsdException w:name="Grid Table 1 Light Accent 5" w:uiPriority="46"/>
-    <w:lsdException w:name="Grid Table 2 Accent 5" w:uiPriority="47"/>
-    <w:lsdException w:name="Grid Table 3 Accent 5" w:uiPriority="48"/>
-    <w:lsdException w:name="Grid Table 4 Accent 5" w:uiPriority="49"/>
-    <w:lsdException w:name="Grid Table 5 Dark Accent 5" w:uiPriority="50"/>
-    <w:lsdException w:name="Grid Table 6 Colorful Accent 5" w:uiPriority="51"/>
-    <w:lsdException w:name="Grid Table 7 Colorful Accent 5" w:uiPriority="52"/>
-    <w:lsdException w:name="Grid Table 1 Light Accent 6" w:uiPriority="46"/>
-    <w:lsdException w:name="Grid Table 2 Accent 6" w:uiPriority="47"/>
-    <w:lsdException w:name="Grid Table 3 Accent 6" w:uiPriority="48"/>
-    <w:lsdException w:name="Grid Table 4 Accent 6" w:uiPriority="49"/>
-    <w:lsdException w:name="Grid Table 5 Dark Accent 6" w:uiPriority="50"/>
-    <w:lsdException w:name="Grid Table 6 Colorful Accent 6" w:uiPriority="51"/>
-    <w:lsdException w:name="Grid Table 7 Colorful Accent 6" w:uiPriority="52"/>
-    <w:lsdException w:name="List Table 1 Light" w:uiPriority="46"/>
-    <w:lsdException w:name="List Table 2" w:uiPriority="47"/>
-    <w:lsdException w:name="List Table 3" w:uiPriority="48"/>
-    <w:lsdException w:name="List Table 4" w:uiPriority="49"/>
-    <w:lsdException w:name="List Table 5 Dark" w:uiPriority="50"/>
-    <w:lsdException w:name="List Table 6 Colorful" w:uiPriority="51"/>
-    <w:lsdException w:name="List Table 7 Colorful" w:uiPriority="52"/>
-    <w:lsdException w:name="List Table 1 Light Accent 1" w:uiPriority="46"/>
-    <w:lsdException w:name="List Table 2 Accent 1" w:uiPriority="47"/>
-    <w:lsdException w:name="List Table 3 Accent 1" w:uiPriority="48"/>
-    <w:lsdException w:name="List Table 4 Accent 1" w:uiPriority="49"/>
-    <w:lsdException w:name="List Table 5 Dark Accent 1" w:uiPriority="50"/>
-    <w:lsdException w:name="List Table 6 Colorful Accent 1" w:uiPriority="51"/>
-    <w:lsdException w:name="List Table 7 Colorful Accent 1" w:uiPriority="52"/>
-    <w:lsdException w:name="List Table 1 Light Accent 2" w:uiPriority="46"/>
-    <w:lsdException w:name="List Table 2 Accent 2" w:uiPriority="47"/>
-    <w:lsdException w:name="List Table 3 Accent 2" w:uiPriority="48"/>
-    <w:lsdException w:name="List Table 4 Accent 2" w:uiPriority="49"/>
-    <w:lsdException w:name="List Table 5 Dark Accent 2" w:uiPriority="50"/>
-    <w:lsdException w:name="List Table 6 Colorful Accent 2" w:uiPriority="51"/>
-    <w:lsdException w:name="List Table 7 Colorful Accent 2" w:uiPriority="52"/>
-    <w:lsdException w:name="List Table 1 Light Accent 3" w:uiPriority="46"/>
-    <w:lsdException w:name="List Table 2 Accent 3" w:uiPriority="47"/>
-    <w:lsdException w:name="List Table 3 Accent 3" w:uiPriority="48"/>
-    <w:lsdException w:name="List Table 4 Accent 3" w:uiPriority="49"/>
-    <w:lsdException w:name="List Table 5 Dark Accent 3" w:uiPriority="50"/>
-    <w:lsdException w:name="List Table 6 Colorful Accent 3" w:uiPriority="51"/>
-    <w:lsdException w:name="List Table 7 Colorful Accent 3" w:uiPriority="52"/>
-    <w:lsdException w:name="List Table 1 Light Accent 4" w:uiPriority="46"/>
-    <w:lsdException w:name="List Table 2 Accent 4" w:uiPriority="47"/>
-    <w:lsdException w:name="List Table 3 Accent 4" w:uiPriority="48"/>
-    <w:lsdException w:name="List Table 4 Accent 4" w:uiPriority="49"/>
-    <w:lsdException w:name="List Table 5 Dark Accent 4" w:uiPriority="50"/>
-    <w:lsdException w:name="List Table 6 Colorful Accent 4" w:uiPriority="51"/>
-    <w:lsdException w:name="List Table 7 Colorful Accent 4" w:uiPriority="52"/>
-    <w:lsdException w:name="List Table 1 Light Accent 5" w:uiPriority="46"/>
-    <w:lsdException w:name="List Table 2 Accent 5" w:uiPriority="47"/>
-    <w:lsdException w:name="List Table 3 Accent 5" w:uiPriority="48"/>
-    <w:lsdException w:name="List Table 4 Accent 5" w:uiPriority="49"/>
-    <w:lsdException w:name="List Table 5 Dark Accent 5" w:uiPriority="50"/>
-    <w:lsdException w:name="List Table 6 Colorful Accent 5" w:uiPriority="51"/>
-    <w:lsdException w:name="List Table 7 Colorful Accent 5" w:uiPriority="52"/>
-    <w:lsdException w:name="List Table 1 Light Accent 6" w:uiPriority="46"/>
-    <w:lsdException w:name="List Table 2 Accent 6" w:uiPriority="47"/>
-    <w:lsdException w:name="List Table 3 Accent 6" w:uiPriority="48"/>
-    <w:lsdException w:name="List Table 4 Accent 6" w:uiPriority="49"/>
-    <w:lsdException w:name="List Table 5 Dark Accent 6" w:uiPriority="50"/>
-    <w:lsdException w:name="List Table 6 Colorful Accent 6" w:uiPriority="51"/>
-    <w:lsdException w:name="List Table 7 Colorful Accent 6" w:uiPriority="52"/>
+  <w:latentStyles w:defLockedState="0" w:defUIPriority="99" w:defSemiHidden="1" w:defUnhideWhenUsed="1" w:defQFormat="0" w:count="276">
+    <w:lsdException w:name="Normal" w:semiHidden="0" w:uiPriority="0" w:unhideWhenUsed="0" w:qFormat="1"/>
+    <w:lsdException w:name="heading 1" w:semiHidden="0" w:uiPriority="9" w:unhideWhenUsed="0" w:qFormat="1"/>
+    <w:lsdException w:name="heading 2" w:uiPriority="9" w:qFormat="1"/>
+    <w:lsdException w:name="heading 3" w:uiPriority="9" w:qFormat="1"/>
+    <w:lsdException w:name="heading 4" w:uiPriority="9" w:qFormat="1"/>
+    <w:lsdException w:name="heading 5" w:uiPriority="9" w:qFormat="1"/>
+    <w:lsdException w:name="heading 6" w:uiPriority="9" w:qFormat="1"/>
+    <w:lsdException w:name="heading 7" w:uiPriority="9" w:qFormat="1"/>
+    <w:lsdException w:name="heading 8" w:uiPriority="9" w:qFormat="1"/>
+    <w:lsdException w:name="heading 9" w:uiPriority="9" w:qFormat="1"/>
+    <w:lsdException w:name="toc 1" w:uiPriority="39"/>
+    <w:lsdException w:name="toc 2" w:uiPriority="39"/>
+    <w:lsdException w:name="toc 3" w:uiPriority="39"/>
+    <w:lsdException w:name="toc 4" w:uiPriority="39"/>
+    <w:lsdException w:name="toc 5" w:uiPriority="39"/>
+    <w:lsdException w:name="toc 6" w:uiPriority="39"/>
+    <w:lsdException w:name="toc 7" w:uiPriority="39"/>
+    <w:lsdException w:name="toc 8" w:uiPriority="39"/>
+    <w:lsdException w:name="toc 9" w:uiPriority="39"/>
+    <w:lsdException w:name="caption" w:uiPriority="35" w:qFormat="1"/>
+    <w:lsdException w:name="Title" w:semiHidden="0" w:uiPriority="10" w:unhideWhenUsed="0" w:qFormat="1"/>
+    <w:lsdException w:name="Default Paragraph Font" w:uiPriority="1"/>
+    <w:lsdException w:name="Subtitle" w:semiHidden="0" w:uiPriority="11" w:unhideWhenUsed="0" w:qFormat="1"/>
+    <w:lsdException w:name="Strong" w:semiHidden="0" w:uiPriority="22" w:unhideWhenUsed="0" w:qFormat="1"/>
+    <w:lsdException w:name="Emphasis" w:semiHidden="0" w:uiPriority="20" w:unhideWhenUsed="0" w:qFormat="1"/>
+    <w:lsdException w:name="Table Grid" w:semiHidden="0" w:uiPriority="39" w:unhideWhenUsed="0"/>
+    <w:lsdException w:name="Note Level 1" w:semiHidden="0" w:unhideWhenUsed="0"/>
+    <w:lsdException w:name="Note Level 2" w:semiHidden="0" w:unhideWhenUsed="0"/>
+    <w:lsdException w:name="Note Level 3" w:semiHidden="0" w:unhideWhenUsed="0"/>
+    <w:lsdException w:name="Note Level 4" w:semiHidden="0" w:unhideWhenUsed="0"/>
+    <w:lsdException w:name="Note Level 5" w:semiHidden="0" w:unhideWhenUsed="0"/>
+    <w:lsdException w:name="Note Level 6" w:semiHidden="0" w:unhideWhenUsed="0"/>
+    <w:lsdException w:name="Note Level 7" w:semiHidden="0" w:unhideWhenUsed="0"/>
+    <w:lsdException w:name="Note Level 8" w:semiHidden="0" w:unhideWhenUsed="0"/>
+    <w:lsdException w:name="Note Level 9" w:semiHidden="0" w:unhideWhenUsed="0"/>
+    <w:lsdException w:name="Placeholder Text" w:unhideWhenUsed="0"/>
+    <w:lsdException w:name="No Spacing" w:semiHidden="0" w:uiPriority="1" w:unhideWhenUsed="0" w:qFormat="1"/>
+    <w:lsdException w:name="Light Shading" w:semiHidden="0" w:uiPriority="60" w:unhideWhenUsed="0"/>
+    <w:lsdException w:name="Light List" w:semiHidden="0" w:uiPriority="61" w:unhideWhenUsed="0"/>
+    <w:lsdException w:name="Light Grid" w:semiHidden="0" w:uiPriority="62" w:unhideWhenUsed="0"/>
+    <w:lsdException w:name="Medium Shading 1" w:semiHidden="0" w:uiPriority="63" w:unhideWhenUsed="0"/>
+    <w:lsdException w:name="Medium Shading 2" w:semiHidden="0" w:uiPriority="64" w:unhideWhenUsed="0"/>
+    <w:lsdException w:name="Medium List 1" w:semiHidden="0" w:uiPriority="65" w:unhideWhenUsed="0"/>
+    <w:lsdException w:name="Medium List 2" w:semiHidden="0" w:uiPriority="66" w:unhideWhenUsed="0"/>
+    <w:lsdException w:name="Medium Grid 1" w:semiHidden="0" w:uiPriority="67" w:unhideWhenUsed="0"/>
+    <w:lsdException w:name="Medium Grid 2" w:semiHidden="0" w:uiPriority="68" w:unhideWhenUsed="0"/>
+    <w:lsdException w:name="Medium Grid 3" w:semiHidden="0" w:uiPriority="69" w:unhideWhenUsed="0"/>
+    <w:lsdException w:name="Dark List" w:semiHidden="0" w:uiPriority="70" w:unhideWhenUsed="0"/>
+    <w:lsdException w:name="Colorful Shading" w:semiHidden="0" w:uiPriority="71" w:unhideWhenUsed="0"/>
+    <w:lsdException w:name="Colorful List" w:semiHidden="0" w:uiPriority="72" w:unhideWhenUsed="0"/>
+    <w:lsdException w:name="Colorful Grid" w:semiHidden="0" w:uiPriority="73" w:unhideWhenUsed="0"/>
+    <w:lsdException w:name="Light Shading Accent 1" w:semiHidden="0" w:uiPriority="60" w:unhideWhenUsed="0"/>
+    <w:lsdException w:name="Light List Accent 1" w:semiHidden="0" w:uiPriority="61" w:unhideWhenUsed="0"/>
+    <w:lsdException w:name="Light Grid Accent 1" w:semiHidden="0" w:uiPriority="62" w:unhideWhenUsed="0"/>
+    <w:lsdException w:name="Medium Shading 1 Accent 1" w:semiHidden="0" w:uiPriority="63" w:unhideWhenUsed="0"/>
+    <w:lsdException w:name="Medium Shading 2 Accent 1" w:semiHidden="0" w:uiPriority="64" w:unhideWhenUsed="0"/>
+    <w:lsdException w:name="Medium List 1 Accent 1" w:semiHidden="0" w:uiPriority="65" w:unhideWhenUsed="0"/>
+    <w:lsdException w:name="Revision" w:unhideWhenUsed="0"/>
+    <w:lsdException w:name="List Paragraph" w:semiHidden="0" w:uiPriority="34" w:unhideWhenUsed="0" w:qFormat="1"/>
+    <w:lsdException w:name="Quote" w:semiHidden="0" w:uiPriority="29" w:unhideWhenUsed="0" w:qFormat="1"/>
+    <w:lsdException w:name="Intense Quote" w:semiHidden="0" w:uiPriority="30" w:unhideWhenUsed="0" w:qFormat="1"/>
+    <w:lsdException w:name="Medium List 2 Accent 1" w:semiHidden="0" w:uiPriority="66" w:unhideWhenUsed="0"/>
+    <w:lsdException w:name="Medium Grid 1 Accent 1" w:semiHidden="0" w:uiPriority="67" w:unhideWhenUsed="0"/>
+    <w:lsdException w:name="Medium Grid 2 Accent 1" w:semiHidden="0" w:uiPriority="68" w:unhideWhenUsed="0"/>
+    <w:lsdException w:name="Medium Grid 3 Accent 1" w:semiHidden="0" w:uiPriority="69" w:unhideWhenUsed="0"/>
+    <w:lsdException w:name="Dark List Accent 1" w:semiHidden="0" w:uiPriority="70" w:unhideWhenUsed="0"/>
+    <w:lsdException w:name="Colorful Shading Accent 1" w:semiHidden="0" w:uiPriority="71" w:unhideWhenUsed="0"/>
+    <w:lsdException w:name="Colorful List Accent 1" w:semiHidden="0" w:uiPriority="72" w:unhideWhenUsed="0"/>
+    <w:lsdException w:name="Colorful Grid Accent 1" w:semiHidden="0" w:uiPriority="73" w:unhideWhenUsed="0"/>
+    <w:lsdException w:name="Light Shading Accent 2" w:semiHidden="0" w:uiPriority="60" w:unhideWhenUsed="0"/>
+    <w:lsdException w:name="Light List Accent 2" w:semiHidden="0" w:uiPriority="61" w:unhideWhenUsed="0"/>
+    <w:lsdException w:name="Light Grid Accent 2" w:semiHidden="0" w:uiPriority="62" w:unhideWhenUsed="0"/>
+    <w:lsdException w:name="Medium Shading 1 Accent 2" w:semiHidden="0" w:uiPriority="63" w:unhideWhenUsed="0"/>
+    <w:lsdException w:name="Medium Shading 2 Accent 2" w:semiHidden="0" w:uiPriority="64" w:unhideWhenUsed="0"/>
+    <w:lsdException w:name="Medium List 1 Accent 2" w:semiHidden="0" w:uiPriority="65" w:unhideWhenUsed="0"/>
+    <w:lsdException w:name="Medium List 2 Accent 2" w:semiHidden="0" w:uiPriority="66" w:unhideWhenUsed="0"/>
+    <w:lsdException w:name="Medium Grid 1 Accent 2" w:semiHidden="0" w:uiPriority="67" w:unhideWhenUsed="0"/>
+    <w:lsdException w:name="Medium Grid 2 Accent 2" w:semiHidden="0" w:uiPriority="68" w:unhideWhenUsed="0"/>
+    <w:lsdException w:name="Medium Grid 3 Accent 2" w:semiHidden="0" w:uiPriority="69" w:unhideWhenUsed="0"/>
+    <w:lsdException w:name="Dark List Accent 2" w:semiHidden="0" w:uiPriority="70" w:unhideWhenUsed="0"/>
+    <w:lsdException w:name="Colorful Shading Accent 2" w:semiHidden="0" w:uiPriority="71" w:unhideWhenUsed="0"/>
+    <w:lsdException w:name="Colorful List Accent 2" w:semiHidden="0" w:uiPriority="72" w:unhideWhenUsed="0"/>
+    <w:lsdException w:name="Colorful Grid Accent 2" w:semiHidden="0" w:uiPriority="73" w:unhideWhenUsed="0"/>
+    <w:lsdException w:name="Light Shading Accent 3" w:semiHidden="0" w:uiPriority="60" w:unhideWhenUsed="0"/>
+    <w:lsdException w:name="Light List Accent 3" w:semiHidden="0" w:uiPriority="61" w:unhideWhenUsed="0"/>
+    <w:lsdException w:name="Light Grid Accent 3" w:semiHidden="0" w:uiPriority="62" w:unhideWhenUsed="0"/>
+    <w:lsdException w:name="Medium Shading 1 Accent 3" w:semiHidden="0" w:uiPriority="63" w:unhideWhenUsed="0"/>
+    <w:lsdException w:name="Medium Shading 2 Accent 3" w:semiHidden="0" w:uiPriority="64" w:unhideWhenUsed="0"/>
+    <w:lsdException w:name="Medium List 1 Accent 3" w:semiHidden="0" w:uiPriority="65" w:unhideWhenUsed="0"/>
+    <w:lsdException w:name="Medium List 2 Accent 3" w:semiHidden="0" w:uiPriority="66" w:unhideWhenUsed="0"/>
+    <w:lsdException w:name="Medium Grid 1 Accent 3" w:semiHidden="0" w:uiPriority="67" w:unhideWhenUsed="0"/>
+    <w:lsdException w:name="Medium Grid 2 Accent 3" w:semiHidden="0" w:uiPriority="68" w:unhideWhenUsed="0"/>
+    <w:lsdException w:name="Medium Grid 3 Accent 3" w:semiHidden="0" w:uiPriority="69" w:unhideWhenUsed="0"/>
+    <w:lsdException w:name="Dark List Accent 3" w:semiHidden="0" w:uiPriority="70" w:unhideWhenUsed="0"/>
+    <w:lsdException w:name="Colorful Shading Accent 3" w:semiHidden="0" w:uiPriority="71" w:unhideWhenUsed="0"/>
+    <w:lsdException w:name="Colorful List Accent 3" w:semiHidden="0" w:uiPriority="72" w:unhideWhenUsed="0"/>
+    <w:lsdException w:name="Colorful Grid Accent 3" w:semiHidden="0" w:uiPriority="73" w:unhideWhenUsed="0"/>
+    <w:lsdException w:name="Light Shading Accent 4" w:semiHidden="0" w:uiPriority="60" w:unhideWhenUsed="0"/>
+    <w:lsdException w:name="Light List Accent 4" w:semiHidden="0" w:uiPriority="61" w:unhideWhenUsed="0"/>
+    <w:lsdException w:name="Light Grid Accent 4" w:semiHidden="0" w:uiPriority="62" w:unhideWhenUsed="0"/>
+    <w:lsdException w:name="Medium Shading 1 Accent 4" w:semiHidden="0" w:uiPriority="63" w:unhideWhenUsed="0"/>
+    <w:lsdException w:name="Medium Shading 2 Accent 4" w:semiHidden="0" w:uiPriority="64" w:unhideWhenUsed="0"/>
+    <w:lsdException w:name="Medium List 1 Accent 4" w:semiHidden="0" w:uiPriority="65" w:unhideWhenUsed="0"/>
+    <w:lsdException w:name="Medium List 2 Accent 4" w:semiHidden="0" w:uiPriority="66" w:unhideWhenUsed="0"/>
+    <w:lsdException w:name="Medium Grid 1 Accent 4" w:semiHidden="0" w:uiPriority="67" w:unhideWhenUsed="0"/>
+    <w:lsdException w:name="Medium Grid 2 Accent 4" w:semiHidden="0" w:uiPriority="68" w:unhideWhenUsed="0"/>
+    <w:lsdException w:name="Medium Grid 3 Accent 4" w:semiHidden="0" w:uiPriority="69" w:unhideWhenUsed="0"/>
+    <w:lsdException w:name="Dark List Accent 4" w:semiHidden="0" w:uiPriority="70" w:unhideWhenUsed="0"/>
+    <w:lsdException w:name="Colorful Shading Accent 4" w:semiHidden="0" w:uiPriority="71" w:unhideWhenUsed="0"/>
+    <w:lsdException w:name="Colorful List Accent 4" w:semiHidden="0" w:uiPriority="72" w:unhideWhenUsed="0"/>
+    <w:lsdException w:name="Colorful Grid Accent 4" w:semiHidden="0" w:uiPriority="73" w:unhideWhenUsed="0"/>
+    <w:lsdException w:name="Light Shading Accent 5" w:semiHidden="0" w:uiPriority="60" w:unhideWhenUsed="0"/>
+    <w:lsdException w:name="Light List Accent 5" w:semiHidden="0" w:uiPriority="61" w:unhideWhenUsed="0"/>
+    <w:lsdException w:name="Light Grid Accent 5" w:semiHidden="0" w:uiPriority="62" w:unhideWhenUsed="0"/>
+    <w:lsdException w:name="Medium Shading 1 Accent 5" w:semiHidden="0" w:uiPriority="63" w:unhideWhenUsed="0"/>
+    <w:lsdException w:name="Medium Shading 2 Accent 5" w:semiHidden="0" w:uiPriority="64" w:unhideWhenUsed="0"/>
+    <w:lsdException w:name="Medium List 1 Accent 5" w:semiHidden="0" w:uiPriority="65" w:unhideWhenUsed="0"/>
+    <w:lsdException w:name="Medium List 2 Accent 5" w:semiHidden="0" w:uiPriority="66" w:unhideWhenUsed="0"/>
+    <w:lsdException w:name="Medium Grid 1 Accent 5" w:semiHidden="0" w:uiPriority="67" w:unhideWhenUsed="0"/>
+    <w:lsdException w:name="Medium Grid 2 Accent 5" w:semiHidden="0" w:uiPriority="68" w:unhideWhenUsed="0"/>
+    <w:lsdException w:name="Medium Grid 3 Accent 5" w:semiHidden="0" w:uiPriority="69" w:unhideWhenUsed="0"/>
+    <w:lsdException w:name="Dark List Accent 5" w:semiHidden="0" w:uiPriority="70" w:unhideWhenUsed="0"/>
+    <w:lsdException w:name="Colorful Shading Accent 5" w:semiHidden="0" w:uiPriority="71" w:unhideWhenUsed="0"/>
+    <w:lsdException w:name="Colorful List Accent 5" w:semiHidden="0" w:uiPriority="72" w:unhideWhenUsed="0"/>
+    <w:lsdException w:name="Colorful Grid Accent 5" w:semiHidden="0" w:uiPriority="73" w:unhideWhenUsed="0"/>
+    <w:lsdException w:name="Light Shading Accent 6" w:semiHidden="0" w:uiPriority="60" w:unhideWhenUsed="0"/>
+    <w:lsdException w:name="Light List Accent 6" w:semiHidden="0" w:uiPriority="61" w:unhideWhenUsed="0"/>
+    <w:lsdException w:name="Light Grid Accent 6" w:semiHidden="0" w:uiPriority="62" w:unhideWhenUsed="0"/>
+    <w:lsdException w:name="Medium Shading 1 Accent 6" w:semiHidden="0" w:uiPriority="63" w:unhideWhenUsed="0"/>
+    <w:lsdException w:name="Medium Shading 2 Accent 6" w:semiHidden="0" w:uiPriority="64" w:unhideWhenUsed="0"/>
+    <w:lsdException w:name="Medium List 1 Accent 6" w:semiHidden="0" w:uiPriority="65" w:unhideWhenUsed="0"/>
+    <w:lsdException w:name="Medium List 2 Accent 6" w:semiHidden="0" w:uiPriority="66" w:unhideWhenUsed="0"/>
+    <w:lsdException w:name="Medium Grid 1 Accent 6" w:semiHidden="0" w:uiPriority="67" w:unhideWhenUsed="0"/>
+    <w:lsdException w:name="Medium Grid 2 Accent 6" w:semiHidden="0" w:uiPriority="68" w:unhideWhenUsed="0"/>
+    <w:lsdException w:name="Medium Grid 3 Accent 6" w:semiHidden="0" w:uiPriority="69" w:unhideWhenUsed="0"/>
+    <w:lsdException w:name="Dark List Accent 6" w:semiHidden="0" w:uiPriority="70" w:unhideWhenUsed="0"/>
+    <w:lsdException w:name="Colorful Shading Accent 6" w:semiHidden="0" w:uiPriority="71" w:unhideWhenUsed="0"/>
+    <w:lsdException w:name="Colorful List Accent 6" w:semiHidden="0" w:uiPriority="72" w:unhideWhenUsed="0"/>
+    <w:lsdException w:name="Colorful Grid Accent 6" w:semiHidden="0" w:uiPriority="73" w:unhideWhenUsed="0"/>
+    <w:lsdException w:name="Subtle Emphasis" w:semiHidden="0" w:uiPriority="19" w:unhideWhenUsed="0" w:qFormat="1"/>
+    <w:lsdException w:name="Intense Emphasis" w:semiHidden="0" w:uiPriority="21" w:unhideWhenUsed="0" w:qFormat="1"/>
+    <w:lsdException w:name="Subtle Reference" w:semiHidden="0" w:uiPriority="31" w:unhideWhenUsed="0" w:qFormat="1"/>
+    <w:lsdException w:name="Intense Reference" w:semiHidden="0" w:uiPriority="32" w:unhideWhenUsed="0" w:qFormat="1"/>
+    <w:lsdException w:name="Book Title" w:semiHidden="0" w:uiPriority="33" w:unhideWhenUsed="0" w:qFormat="1"/>
+    <w:lsdException w:name="Bibliography" w:uiPriority="37"/>
+    <w:lsdException w:name="TOC Heading" w:uiPriority="39" w:qFormat="1"/>
   </w:latentStyles>
   <w:style w:type="paragraph" w:default="1" w:styleId="Normal">
     <w:name w:val="Normal"/>
@@ -2617,6 +3075,287 @@
       <w:u w:val="single"/>
     </w:rPr>
   </w:style>
+  <w:style w:type="paragraph" w:styleId="BalloonText">
+    <w:name w:val="Balloon Text"/>
+    <w:basedOn w:val="Normal"/>
+    <w:link w:val="BalloonTextChar"/>
+    <w:uiPriority w:val="99"/>
+    <w:semiHidden/>
+    <w:unhideWhenUsed/>
+    <w:rsid w:val="0080259F"/>
+    <w:pPr>
+      <w:spacing w:after="0" w:line="240" w:lineRule="auto"/>
+    </w:pPr>
+    <w:rPr>
+      <w:rFonts w:ascii="Lucida Grande" w:hAnsi="Lucida Grande"/>
+      <w:sz w:val="18"/>
+      <w:szCs w:val="18"/>
+    </w:rPr>
+  </w:style>
+  <w:style w:type="character" w:customStyle="1" w:styleId="BalloonTextChar">
+    <w:name w:val="Balloon Text Char"/>
+    <w:basedOn w:val="DefaultParagraphFont"/>
+    <w:link w:val="BalloonText"/>
+    <w:uiPriority w:val="99"/>
+    <w:semiHidden/>
+    <w:rsid w:val="0080259F"/>
+    <w:rPr>
+      <w:rFonts w:ascii="Lucida Grande" w:hAnsi="Lucida Grande"/>
+      <w:sz w:val="18"/>
+      <w:szCs w:val="18"/>
+    </w:rPr>
+  </w:style>
+</w:styles>
+</file>
+
+<file path=word/stylesWithEffects.xml><?xml version="1.0" encoding="utf-8"?>
+<w:styles xmlns:wpc="http://schemas.microsoft.com/office/word/2010/wordprocessingCanvas" xmlns:mo="http://schemas.microsoft.com/office/mac/office/2008/main" xmlns:mc="http://schemas.openxmlformats.org/markup-compatibility/2006" xmlns:mv="urn:schemas-microsoft-com:mac:vml" xmlns:o="urn:schemas-microsoft-com:office:office" xmlns:r="http://schemas.openxmlformats.org/officeDocument/2006/relationships" xmlns:m="http://schemas.openxmlformats.org/officeDocument/2006/math" xmlns:v="urn:schemas-microsoft-com:vml" xmlns:wp14="http://schemas.microsoft.com/office/word/2010/wordprocessingDrawing" xmlns:wp="http://schemas.openxmlformats.org/drawingml/2006/wordprocessingDrawing" xmlns:w10="urn:schemas-microsoft-com:office:word" xmlns:w="http://schemas.openxmlformats.org/wordprocessingml/2006/main" xmlns:w14="http://schemas.microsoft.com/office/word/2010/wordml" xmlns:wpg="http://schemas.microsoft.com/office/word/2010/wordprocessingGroup" xmlns:wpi="http://schemas.microsoft.com/office/word/2010/wordprocessingInk" xmlns:wne="http://schemas.microsoft.com/office/word/2006/wordml" xmlns:wps="http://schemas.microsoft.com/office/word/2010/wordprocessingShape" mc:Ignorable="w14 wp14">
+  <w:docDefaults>
+    <w:rPrDefault>
+      <w:rPr>
+        <w:rFonts w:asciiTheme="minorHAnsi" w:eastAsiaTheme="minorHAnsi" w:hAnsiTheme="minorHAnsi" w:cstheme="minorBidi"/>
+        <w:sz w:val="22"/>
+        <w:szCs w:val="22"/>
+        <w:lang w:val="en-US" w:eastAsia="en-US" w:bidi="ar-SA"/>
+      </w:rPr>
+    </w:rPrDefault>
+    <w:pPrDefault>
+      <w:pPr>
+        <w:spacing w:after="160" w:line="259" w:lineRule="auto"/>
+      </w:pPr>
+    </w:pPrDefault>
+  </w:docDefaults>
+  <w:latentStyles w:defLockedState="0" w:defUIPriority="99" w:defSemiHidden="1" w:defUnhideWhenUsed="1" w:defQFormat="0" w:count="276">
+    <w:lsdException w:name="Normal" w:semiHidden="0" w:uiPriority="0" w:unhideWhenUsed="0" w:qFormat="1"/>
+    <w:lsdException w:name="heading 1" w:semiHidden="0" w:uiPriority="9" w:unhideWhenUsed="0" w:qFormat="1"/>
+    <w:lsdException w:name="heading 2" w:uiPriority="9" w:qFormat="1"/>
+    <w:lsdException w:name="heading 3" w:uiPriority="9" w:qFormat="1"/>
+    <w:lsdException w:name="heading 4" w:uiPriority="9" w:qFormat="1"/>
+    <w:lsdException w:name="heading 5" w:uiPriority="9" w:qFormat="1"/>
+    <w:lsdException w:name="heading 6" w:uiPriority="9" w:qFormat="1"/>
+    <w:lsdException w:name="heading 7" w:uiPriority="9" w:qFormat="1"/>
+    <w:lsdException w:name="heading 8" w:uiPriority="9" w:qFormat="1"/>
+    <w:lsdException w:name="heading 9" w:uiPriority="9" w:qFormat="1"/>
+    <w:lsdException w:name="toc 1" w:uiPriority="39"/>
+    <w:lsdException w:name="toc 2" w:uiPriority="39"/>
+    <w:lsdException w:name="toc 3" w:uiPriority="39"/>
+    <w:lsdException w:name="toc 4" w:uiPriority="39"/>
+    <w:lsdException w:name="toc 5" w:uiPriority="39"/>
+    <w:lsdException w:name="toc 6" w:uiPriority="39"/>
+    <w:lsdException w:name="toc 7" w:uiPriority="39"/>
+    <w:lsdException w:name="toc 8" w:uiPriority="39"/>
+    <w:lsdException w:name="toc 9" w:uiPriority="39"/>
+    <w:lsdException w:name="caption" w:uiPriority="35" w:qFormat="1"/>
+    <w:lsdException w:name="Title" w:semiHidden="0" w:uiPriority="10" w:unhideWhenUsed="0" w:qFormat="1"/>
+    <w:lsdException w:name="Default Paragraph Font" w:uiPriority="1"/>
+    <w:lsdException w:name="Subtitle" w:semiHidden="0" w:uiPriority="11" w:unhideWhenUsed="0" w:qFormat="1"/>
+    <w:lsdException w:name="Strong" w:semiHidden="0" w:uiPriority="22" w:unhideWhenUsed="0" w:qFormat="1"/>
+    <w:lsdException w:name="Emphasis" w:semiHidden="0" w:uiPriority="20" w:unhideWhenUsed="0" w:qFormat="1"/>
+    <w:lsdException w:name="Table Grid" w:semiHidden="0" w:uiPriority="39" w:unhideWhenUsed="0"/>
+    <w:lsdException w:name="Note Level 1" w:semiHidden="0" w:unhideWhenUsed="0"/>
+    <w:lsdException w:name="Note Level 2" w:semiHidden="0" w:unhideWhenUsed="0"/>
+    <w:lsdException w:name="Note Level 3" w:semiHidden="0" w:unhideWhenUsed="0"/>
+    <w:lsdException w:name="Note Level 4" w:semiHidden="0" w:unhideWhenUsed="0"/>
+    <w:lsdException w:name="Note Level 5" w:semiHidden="0" w:unhideWhenUsed="0"/>
+    <w:lsdException w:name="Note Level 6" w:semiHidden="0" w:unhideWhenUsed="0"/>
+    <w:lsdException w:name="Note Level 7" w:semiHidden="0" w:unhideWhenUsed="0"/>
+    <w:lsdException w:name="Note Level 8" w:semiHidden="0" w:unhideWhenUsed="0"/>
+    <w:lsdException w:name="Note Level 9" w:semiHidden="0" w:unhideWhenUsed="0"/>
+    <w:lsdException w:name="Placeholder Text" w:unhideWhenUsed="0"/>
+    <w:lsdException w:name="No Spacing" w:semiHidden="0" w:uiPriority="1" w:unhideWhenUsed="0" w:qFormat="1"/>
+    <w:lsdException w:name="Light Shading" w:semiHidden="0" w:uiPriority="60" w:unhideWhenUsed="0"/>
+    <w:lsdException w:name="Light List" w:semiHidden="0" w:uiPriority="61" w:unhideWhenUsed="0"/>
+    <w:lsdException w:name="Light Grid" w:semiHidden="0" w:uiPriority="62" w:unhideWhenUsed="0"/>
+    <w:lsdException w:name="Medium Shading 1" w:semiHidden="0" w:uiPriority="63" w:unhideWhenUsed="0"/>
+    <w:lsdException w:name="Medium Shading 2" w:semiHidden="0" w:uiPriority="64" w:unhideWhenUsed="0"/>
+    <w:lsdException w:name="Medium List 1" w:semiHidden="0" w:uiPriority="65" w:unhideWhenUsed="0"/>
+    <w:lsdException w:name="Medium List 2" w:semiHidden="0" w:uiPriority="66" w:unhideWhenUsed="0"/>
+    <w:lsdException w:name="Medium Grid 1" w:semiHidden="0" w:uiPriority="67" w:unhideWhenUsed="0"/>
+    <w:lsdException w:name="Medium Grid 2" w:semiHidden="0" w:uiPriority="68" w:unhideWhenUsed="0"/>
+    <w:lsdException w:name="Medium Grid 3" w:semiHidden="0" w:uiPriority="69" w:unhideWhenUsed="0"/>
+    <w:lsdException w:name="Dark List" w:semiHidden="0" w:uiPriority="70" w:unhideWhenUsed="0"/>
+    <w:lsdException w:name="Colorful Shading" w:semiHidden="0" w:uiPriority="71" w:unhideWhenUsed="0"/>
+    <w:lsdException w:name="Colorful List" w:semiHidden="0" w:uiPriority="72" w:unhideWhenUsed="0"/>
+    <w:lsdException w:name="Colorful Grid" w:semiHidden="0" w:uiPriority="73" w:unhideWhenUsed="0"/>
+    <w:lsdException w:name="Light Shading Accent 1" w:semiHidden="0" w:uiPriority="60" w:unhideWhenUsed="0"/>
+    <w:lsdException w:name="Light List Accent 1" w:semiHidden="0" w:uiPriority="61" w:unhideWhenUsed="0"/>
+    <w:lsdException w:name="Light Grid Accent 1" w:semiHidden="0" w:uiPriority="62" w:unhideWhenUsed="0"/>
+    <w:lsdException w:name="Medium Shading 1 Accent 1" w:semiHidden="0" w:uiPriority="63" w:unhideWhenUsed="0"/>
+    <w:lsdException w:name="Medium Shading 2 Accent 1" w:semiHidden="0" w:uiPriority="64" w:unhideWhenUsed="0"/>
+    <w:lsdException w:name="Medium List 1 Accent 1" w:semiHidden="0" w:uiPriority="65" w:unhideWhenUsed="0"/>
+    <w:lsdException w:name="Revision" w:unhideWhenUsed="0"/>
+    <w:lsdException w:name="List Paragraph" w:semiHidden="0" w:uiPriority="34" w:unhideWhenUsed="0" w:qFormat="1"/>
+    <w:lsdException w:name="Quote" w:semiHidden="0" w:uiPriority="29" w:unhideWhenUsed="0" w:qFormat="1"/>
+    <w:lsdException w:name="Intense Quote" w:semiHidden="0" w:uiPriority="30" w:unhideWhenUsed="0" w:qFormat="1"/>
+    <w:lsdException w:name="Medium List 2 Accent 1" w:semiHidden="0" w:uiPriority="66" w:unhideWhenUsed="0"/>
+    <w:lsdException w:name="Medium Grid 1 Accent 1" w:semiHidden="0" w:uiPriority="67" w:unhideWhenUsed="0"/>
+    <w:lsdException w:name="Medium Grid 2 Accent 1" w:semiHidden="0" w:uiPriority="68" w:unhideWhenUsed="0"/>
+    <w:lsdException w:name="Medium Grid 3 Accent 1" w:semiHidden="0" w:uiPriority="69" w:unhideWhenUsed="0"/>
+    <w:lsdException w:name="Dark List Accent 1" w:semiHidden="0" w:uiPriority="70" w:unhideWhenUsed="0"/>
+    <w:lsdException w:name="Colorful Shading Accent 1" w:semiHidden="0" w:uiPriority="71" w:unhideWhenUsed="0"/>
+    <w:lsdException w:name="Colorful List Accent 1" w:semiHidden="0" w:uiPriority="72" w:unhideWhenUsed="0"/>
+    <w:lsdException w:name="Colorful Grid Accent 1" w:semiHidden="0" w:uiPriority="73" w:unhideWhenUsed="0"/>
+    <w:lsdException w:name="Light Shading Accent 2" w:semiHidden="0" w:uiPriority="60" w:unhideWhenUsed="0"/>
+    <w:lsdException w:name="Light List Accent 2" w:semiHidden="0" w:uiPriority="61" w:unhideWhenUsed="0"/>
+    <w:lsdException w:name="Light Grid Accent 2" w:semiHidden="0" w:uiPriority="62" w:unhideWhenUsed="0"/>
+    <w:lsdException w:name="Medium Shading 1 Accent 2" w:semiHidden="0" w:uiPriority="63" w:unhideWhenUsed="0"/>
+    <w:lsdException w:name="Medium Shading 2 Accent 2" w:semiHidden="0" w:uiPriority="64" w:unhideWhenUsed="0"/>
+    <w:lsdException w:name="Medium List 1 Accent 2" w:semiHidden="0" w:uiPriority="65" w:unhideWhenUsed="0"/>
+    <w:lsdException w:name="Medium List 2 Accent 2" w:semiHidden="0" w:uiPriority="66" w:unhideWhenUsed="0"/>
+    <w:lsdException w:name="Medium Grid 1 Accent 2" w:semiHidden="0" w:uiPriority="67" w:unhideWhenUsed="0"/>
+    <w:lsdException w:name="Medium Grid 2 Accent 2" w:semiHidden="0" w:uiPriority="68" w:unhideWhenUsed="0"/>
+    <w:lsdException w:name="Medium Grid 3 Accent 2" w:semiHidden="0" w:uiPriority="69" w:unhideWhenUsed="0"/>
+    <w:lsdException w:name="Dark List Accent 2" w:semiHidden="0" w:uiPriority="70" w:unhideWhenUsed="0"/>
+    <w:lsdException w:name="Colorful Shading Accent 2" w:semiHidden="0" w:uiPriority="71" w:unhideWhenUsed="0"/>
+    <w:lsdException w:name="Colorful List Accent 2" w:semiHidden="0" w:uiPriority="72" w:unhideWhenUsed="0"/>
+    <w:lsdException w:name="Colorful Grid Accent 2" w:semiHidden="0" w:uiPriority="73" w:unhideWhenUsed="0"/>
+    <w:lsdException w:name="Light Shading Accent 3" w:semiHidden="0" w:uiPriority="60" w:unhideWhenUsed="0"/>
+    <w:lsdException w:name="Light List Accent 3" w:semiHidden="0" w:uiPriority="61" w:unhideWhenUsed="0"/>
+    <w:lsdException w:name="Light Grid Accent 3" w:semiHidden="0" w:uiPriority="62" w:unhideWhenUsed="0"/>
+    <w:lsdException w:name="Medium Shading 1 Accent 3" w:semiHidden="0" w:uiPriority="63" w:unhideWhenUsed="0"/>
+    <w:lsdException w:name="Medium Shading 2 Accent 3" w:semiHidden="0" w:uiPriority="64" w:unhideWhenUsed="0"/>
+    <w:lsdException w:name="Medium List 1 Accent 3" w:semiHidden="0" w:uiPriority="65" w:unhideWhenUsed="0"/>
+    <w:lsdException w:name="Medium List 2 Accent 3" w:semiHidden="0" w:uiPriority="66" w:unhideWhenUsed="0"/>
+    <w:lsdException w:name="Medium Grid 1 Accent 3" w:semiHidden="0" w:uiPriority="67" w:unhideWhenUsed="0"/>
+    <w:lsdException w:name="Medium Grid 2 Accent 3" w:semiHidden="0" w:uiPriority="68" w:unhideWhenUsed="0"/>
+    <w:lsdException w:name="Medium Grid 3 Accent 3" w:semiHidden="0" w:uiPriority="69" w:unhideWhenUsed="0"/>
+    <w:lsdException w:name="Dark List Accent 3" w:semiHidden="0" w:uiPriority="70" w:unhideWhenUsed="0"/>
+    <w:lsdException w:name="Colorful Shading Accent 3" w:semiHidden="0" w:uiPriority="71" w:unhideWhenUsed="0"/>
+    <w:lsdException w:name="Colorful List Accent 3" w:semiHidden="0" w:uiPriority="72" w:unhideWhenUsed="0"/>
+    <w:lsdException w:name="Colorful Grid Accent 3" w:semiHidden="0" w:uiPriority="73" w:unhideWhenUsed="0"/>
+    <w:lsdException w:name="Light Shading Accent 4" w:semiHidden="0" w:uiPriority="60" w:unhideWhenUsed="0"/>
+    <w:lsdException w:name="Light List Accent 4" w:semiHidden="0" w:uiPriority="61" w:unhideWhenUsed="0"/>
+    <w:lsdException w:name="Light Grid Accent 4" w:semiHidden="0" w:uiPriority="62" w:unhideWhenUsed="0"/>
+    <w:lsdException w:name="Medium Shading 1 Accent 4" w:semiHidden="0" w:uiPriority="63" w:unhideWhenUsed="0"/>
+    <w:lsdException w:name="Medium Shading 2 Accent 4" w:semiHidden="0" w:uiPriority="64" w:unhideWhenUsed="0"/>
+    <w:lsdException w:name="Medium List 1 Accent 4" w:semiHidden="0" w:uiPriority="65" w:unhideWhenUsed="0"/>
+    <w:lsdException w:name="Medium List 2 Accent 4" w:semiHidden="0" w:uiPriority="66" w:unhideWhenUsed="0"/>
+    <w:lsdException w:name="Medium Grid 1 Accent 4" w:semiHidden="0" w:uiPriority="67" w:unhideWhenUsed="0"/>
+    <w:lsdException w:name="Medium Grid 2 Accent 4" w:semiHidden="0" w:uiPriority="68" w:unhideWhenUsed="0"/>
+    <w:lsdException w:name="Medium Grid 3 Accent 4" w:semiHidden="0" w:uiPriority="69" w:unhideWhenUsed="0"/>
+    <w:lsdException w:name="Dark List Accent 4" w:semiHidden="0" w:uiPriority="70" w:unhideWhenUsed="0"/>
+    <w:lsdException w:name="Colorful Shading Accent 4" w:semiHidden="0" w:uiPriority="71" w:unhideWhenUsed="0"/>
+    <w:lsdException w:name="Colorful List Accent 4" w:semiHidden="0" w:uiPriority="72" w:unhideWhenUsed="0"/>
+    <w:lsdException w:name="Colorful Grid Accent 4" w:semiHidden="0" w:uiPriority="73" w:unhideWhenUsed="0"/>
+    <w:lsdException w:name="Light Shading Accent 5" w:semiHidden="0" w:uiPriority="60" w:unhideWhenUsed="0"/>
+    <w:lsdException w:name="Light List Accent 5" w:semiHidden="0" w:uiPriority="61" w:unhideWhenUsed="0"/>
+    <w:lsdException w:name="Light Grid Accent 5" w:semiHidden="0" w:uiPriority="62" w:unhideWhenUsed="0"/>
+    <w:lsdException w:name="Medium Shading 1 Accent 5" w:semiHidden="0" w:uiPriority="63" w:unhideWhenUsed="0"/>
+    <w:lsdException w:name="Medium Shading 2 Accent 5" w:semiHidden="0" w:uiPriority="64" w:unhideWhenUsed="0"/>
+    <w:lsdException w:name="Medium List 1 Accent 5" w:semiHidden="0" w:uiPriority="65" w:unhideWhenUsed="0"/>
+    <w:lsdException w:name="Medium List 2 Accent 5" w:semiHidden="0" w:uiPriority="66" w:unhideWhenUsed="0"/>
+    <w:lsdException w:name="Medium Grid 1 Accent 5" w:semiHidden="0" w:uiPriority="67" w:unhideWhenUsed="0"/>
+    <w:lsdException w:name="Medium Grid 2 Accent 5" w:semiHidden="0" w:uiPriority="68" w:unhideWhenUsed="0"/>
+    <w:lsdException w:name="Medium Grid 3 Accent 5" w:semiHidden="0" w:uiPriority="69" w:unhideWhenUsed="0"/>
+    <w:lsdException w:name="Dark List Accent 5" w:semiHidden="0" w:uiPriority="70" w:unhideWhenUsed="0"/>
+    <w:lsdException w:name="Colorful Shading Accent 5" w:semiHidden="0" w:uiPriority="71" w:unhideWhenUsed="0"/>
+    <w:lsdException w:name="Colorful List Accent 5" w:semiHidden="0" w:uiPriority="72" w:unhideWhenUsed="0"/>
+    <w:lsdException w:name="Colorful Grid Accent 5" w:semiHidden="0" w:uiPriority="73" w:unhideWhenUsed="0"/>
+    <w:lsdException w:name="Light Shading Accent 6" w:semiHidden="0" w:uiPriority="60" w:unhideWhenUsed="0"/>
+    <w:lsdException w:name="Light List Accent 6" w:semiHidden="0" w:uiPriority="61" w:unhideWhenUsed="0"/>
+    <w:lsdException w:name="Light Grid Accent 6" w:semiHidden="0" w:uiPriority="62" w:unhideWhenUsed="0"/>
+    <w:lsdException w:name="Medium Shading 1 Accent 6" w:semiHidden="0" w:uiPriority="63" w:unhideWhenUsed="0"/>
+    <w:lsdException w:name="Medium Shading 2 Accent 6" w:semiHidden="0" w:uiPriority="64" w:unhideWhenUsed="0"/>
+    <w:lsdException w:name="Medium List 1 Accent 6" w:semiHidden="0" w:uiPriority="65" w:unhideWhenUsed="0"/>
+    <w:lsdException w:name="Medium List 2 Accent 6" w:semiHidden="0" w:uiPriority="66" w:unhideWhenUsed="0"/>
+    <w:lsdException w:name="Medium Grid 1 Accent 6" w:semiHidden="0" w:uiPriority="67" w:unhideWhenUsed="0"/>
+    <w:lsdException w:name="Medium Grid 2 Accent 6" w:semiHidden="0" w:uiPriority="68" w:unhideWhenUsed="0"/>
+    <w:lsdException w:name="Medium Grid 3 Accent 6" w:semiHidden="0" w:uiPriority="69" w:unhideWhenUsed="0"/>
+    <w:lsdException w:name="Dark List Accent 6" w:semiHidden="0" w:uiPriority="70" w:unhideWhenUsed="0"/>
+    <w:lsdException w:name="Colorful Shading Accent 6" w:semiHidden="0" w:uiPriority="71" w:unhideWhenUsed="0"/>
+    <w:lsdException w:name="Colorful List Accent 6" w:semiHidden="0" w:uiPriority="72" w:unhideWhenUsed="0"/>
+    <w:lsdException w:name="Colorful Grid Accent 6" w:semiHidden="0" w:uiPriority="73" w:unhideWhenUsed="0"/>
+    <w:lsdException w:name="Subtle Emphasis" w:semiHidden="0" w:uiPriority="19" w:unhideWhenUsed="0" w:qFormat="1"/>
+    <w:lsdException w:name="Intense Emphasis" w:semiHidden="0" w:uiPriority="21" w:unhideWhenUsed="0" w:qFormat="1"/>
+    <w:lsdException w:name="Subtle Reference" w:semiHidden="0" w:uiPriority="31" w:unhideWhenUsed="0" w:qFormat="1"/>
+    <w:lsdException w:name="Intense Reference" w:semiHidden="0" w:uiPriority="32" w:unhideWhenUsed="0" w:qFormat="1"/>
+    <w:lsdException w:name="Book Title" w:semiHidden="0" w:uiPriority="33" w:unhideWhenUsed="0" w:qFormat="1"/>
+    <w:lsdException w:name="Bibliography" w:uiPriority="37"/>
+    <w:lsdException w:name="TOC Heading" w:uiPriority="39" w:qFormat="1"/>
+  </w:latentStyles>
+  <w:style w:type="paragraph" w:default="1" w:styleId="Normal">
+    <w:name w:val="Normal"/>
+    <w:qFormat/>
+  </w:style>
+  <w:style w:type="character" w:default="1" w:styleId="DefaultParagraphFont">
+    <w:name w:val="Default Paragraph Font"/>
+    <w:uiPriority w:val="1"/>
+    <w:semiHidden/>
+    <w:unhideWhenUsed/>
+  </w:style>
+  <w:style w:type="table" w:default="1" w:styleId="TableNormal">
+    <w:name w:val="Normal Table"/>
+    <w:uiPriority w:val="99"/>
+    <w:semiHidden/>
+    <w:unhideWhenUsed/>
+    <w:tblPr>
+      <w:tblInd w:w="0" w:type="dxa"/>
+      <w:tblCellMar>
+        <w:top w:w="0" w:type="dxa"/>
+        <w:left w:w="108" w:type="dxa"/>
+        <w:bottom w:w="0" w:type="dxa"/>
+        <w:right w:w="108" w:type="dxa"/>
+      </w:tblCellMar>
+    </w:tblPr>
+  </w:style>
+  <w:style w:type="numbering" w:default="1" w:styleId="NoList">
+    <w:name w:val="No List"/>
+    <w:uiPriority w:val="99"/>
+    <w:semiHidden/>
+    <w:unhideWhenUsed/>
+  </w:style>
+  <w:style w:type="paragraph" w:styleId="ListParagraph">
+    <w:name w:val="List Paragraph"/>
+    <w:basedOn w:val="Normal"/>
+    <w:uiPriority w:val="34"/>
+    <w:qFormat/>
+    <w:rsid w:val="00430591"/>
+    <w:pPr>
+      <w:ind w:left="720"/>
+      <w:contextualSpacing/>
+    </w:pPr>
+  </w:style>
+  <w:style w:type="character" w:styleId="Hyperlink">
+    <w:name w:val="Hyperlink"/>
+    <w:basedOn w:val="DefaultParagraphFont"/>
+    <w:uiPriority w:val="99"/>
+    <w:unhideWhenUsed/>
+    <w:rsid w:val="003D3005"/>
+    <w:rPr>
+      <w:color w:val="0563C1" w:themeColor="hyperlink"/>
+      <w:u w:val="single"/>
+    </w:rPr>
+  </w:style>
+  <w:style w:type="paragraph" w:styleId="BalloonText">
+    <w:name w:val="Balloon Text"/>
+    <w:basedOn w:val="Normal"/>
+    <w:link w:val="BalloonTextChar"/>
+    <w:uiPriority w:val="99"/>
+    <w:semiHidden/>
+    <w:unhideWhenUsed/>
+    <w:rsid w:val="0080259F"/>
+    <w:pPr>
+      <w:spacing w:after="0" w:line="240" w:lineRule="auto"/>
+    </w:pPr>
+    <w:rPr>
+      <w:rFonts w:ascii="Lucida Grande" w:hAnsi="Lucida Grande"/>
+      <w:sz w:val="18"/>
+      <w:szCs w:val="18"/>
+    </w:rPr>
+  </w:style>
+  <w:style w:type="character" w:customStyle="1" w:styleId="BalloonTextChar">
+    <w:name w:val="Balloon Text Char"/>
+    <w:basedOn w:val="DefaultParagraphFont"/>
+    <w:link w:val="BalloonText"/>
+    <w:uiPriority w:val="99"/>
+    <w:semiHidden/>
+    <w:rsid w:val="0080259F"/>
+    <w:rPr>
+      <w:rFonts w:ascii="Lucida Grande" w:hAnsi="Lucida Grande"/>
+      <w:sz w:val="18"/>
+      <w:szCs w:val="18"/>
+    </w:rPr>
+  </w:style>
 </w:styles>
 </file>
 
@@ -2663,7 +3402,7 @@
     </a:clrScheme>
     <a:fontScheme name="Office">
       <a:majorFont>
-        <a:latin typeface="Calibri Light" panose="020F0302020204030204"/>
+        <a:latin typeface="Calibri Light"/>
         <a:ea typeface=""/>
         <a:cs typeface=""/>
         <a:font script="Jpan" typeface="ＭＳ ゴシック"/>
@@ -2698,7 +3437,7 @@
         <a:font script="Geor" typeface="Sylfaen"/>
       </a:majorFont>
       <a:minorFont>
-        <a:latin typeface="Calibri" panose="020F0502020204030204"/>
+        <a:latin typeface="Calibri"/>
         <a:ea typeface=""/>
         <a:cs typeface=""/>
         <a:font script="Jpan" typeface="ＭＳ 明朝"/>
@@ -2875,7 +3614,7 @@
   <a:extraClrSchemeLst/>
   <a:extLst>
     <a:ext uri="{05A4C25C-085E-4340-85A3-A5531E510DB2}">
-      <thm15:themeFamily xmlns:thm15="http://schemas.microsoft.com/office/thememl/2012/main" name="Office Theme" id="{62F939B6-93AF-4DB8-9C6B-D6C7DFDC589F}" vid="{4A3C46E8-61CC-4603-A589-7422A47A8E4A}"/>
+      <thm15:themeFamily xmlns:thm15="http://schemas.microsoft.com/office/thememl/2012/main" xmlns="" name="Office Theme" id="{62F939B6-93AF-4DB8-9C6B-D6C7DFDC589F}" vid="{4A3C46E8-61CC-4603-A589-7422A47A8E4A}"/>
     </a:ext>
   </a:extLst>
 </a:theme>
@@ -3012,7 +3751,7 @@
 </file>
 
 <file path=customXml/itemProps1.xml><?xml version="1.0" encoding="utf-8"?>
-<ds:datastoreItem xmlns:ds="http://schemas.openxmlformats.org/officeDocument/2006/customXml" ds:itemID="{0F007283-EF07-4038-9C8F-EB92A3E09F90}">
+<ds:datastoreItem xmlns:ds="http://schemas.openxmlformats.org/officeDocument/2006/customXml" ds:itemID="{C6F9D751-281F-7C41-856D-735944CDF6B0}">
   <ds:schemaRefs>
     <ds:schemaRef ds:uri="http://schemas.openxmlformats.org/officeDocument/2006/bibliography"/>
   </ds:schemaRefs>

</xml_diff>